<commit_message>
Reformatted the Project Management Plan and added updates.
</commit_message>
<xml_diff>
--- a/Documentation/Project Management Plan.docx
+++ b/Documentation/Project Management Plan.docx
@@ -7,10 +7,297 @@
         <w:jc w:val="center"/>
       </w:pPr>
       <w:r>
+        <w:rPr>
+          <w:sz w:val="28"/>
+        </w:rPr>
+        <w:t>Jarvis Emulator</w:t>
+      </w:r>
+      <w:r>
+        <w:rPr>
+          <w:sz w:val="28"/>
+        </w:rPr>
+        <w:br/>
+      </w:r>
+      <w:r>
+        <w:rPr>
+          <w:sz w:val="28"/>
+        </w:rPr>
         <w:t>Project Management Plan</w:t>
       </w:r>
       <w:r>
+        <w:rPr>
+          <w:sz w:val="28"/>
+        </w:rPr>
         <w:br/>
+        <w:t>COP 4331, Fall 2015</w:t>
+      </w:r>
+    </w:p>
+    <w:p>
+      <w:pPr>
+        <w:rPr>
+          <w:b/>
+        </w:rPr>
+      </w:pPr>
+      <w:bookmarkStart w:id="0" w:name="_Ref429943564"/>
+      <w:r>
+        <w:rPr>
+          <w:b/>
+        </w:rPr>
+        <w:t>Modification History</w:t>
+      </w:r>
+    </w:p>
+    <w:tbl>
+      <w:tblPr>
+        <w:tblStyle w:val="TableGrid"/>
+        <w:tblW w:w="0" w:type="auto"/>
+        <w:jc w:val="center"/>
+        <w:tblLook w:val="04A0" w:firstRow="1" w:lastRow="0" w:firstColumn="1" w:lastColumn="0" w:noHBand="0" w:noVBand="1"/>
+      </w:tblPr>
+      <w:tblGrid>
+        <w:gridCol w:w="914"/>
+        <w:gridCol w:w="1167"/>
+        <w:gridCol w:w="1514"/>
+        <w:gridCol w:w="5755"/>
+      </w:tblGrid>
+      <w:tr>
+        <w:trPr>
+          <w:jc w:val="center"/>
+        </w:trPr>
+        <w:tc>
+          <w:tcPr>
+            <w:tcW w:w="914" w:type="dxa"/>
+            <w:vAlign w:val="center"/>
+          </w:tcPr>
+          <w:p>
+            <w:pPr>
+              <w:pStyle w:val="ListParagraph"/>
+              <w:ind w:left="0"/>
+              <w:jc w:val="center"/>
+              <w:rPr>
+                <w:b/>
+              </w:rPr>
+            </w:pPr>
+            <w:r>
+              <w:rPr>
+                <w:b/>
+              </w:rPr>
+              <w:t>Version</w:t>
+            </w:r>
+          </w:p>
+        </w:tc>
+        <w:tc>
+          <w:tcPr>
+            <w:tcW w:w="1167" w:type="dxa"/>
+            <w:vAlign w:val="center"/>
+          </w:tcPr>
+          <w:p>
+            <w:pPr>
+              <w:pStyle w:val="ListParagraph"/>
+              <w:ind w:left="0"/>
+              <w:jc w:val="center"/>
+              <w:rPr>
+                <w:b/>
+              </w:rPr>
+            </w:pPr>
+            <w:r>
+              <w:rPr>
+                <w:b/>
+              </w:rPr>
+              <w:t>Date</w:t>
+            </w:r>
+          </w:p>
+        </w:tc>
+        <w:tc>
+          <w:tcPr>
+            <w:tcW w:w="1514" w:type="dxa"/>
+            <w:vAlign w:val="center"/>
+          </w:tcPr>
+          <w:p>
+            <w:pPr>
+              <w:pStyle w:val="ListParagraph"/>
+              <w:ind w:left="0"/>
+              <w:jc w:val="center"/>
+              <w:rPr>
+                <w:b/>
+              </w:rPr>
+            </w:pPr>
+            <w:r>
+              <w:rPr>
+                <w:b/>
+              </w:rPr>
+              <w:t>Who</w:t>
+            </w:r>
+          </w:p>
+        </w:tc>
+        <w:tc>
+          <w:tcPr>
+            <w:tcW w:w="5755" w:type="dxa"/>
+            <w:vAlign w:val="center"/>
+          </w:tcPr>
+          <w:p>
+            <w:pPr>
+              <w:pStyle w:val="ListParagraph"/>
+              <w:ind w:left="0"/>
+              <w:jc w:val="center"/>
+              <w:rPr>
+                <w:b/>
+              </w:rPr>
+            </w:pPr>
+            <w:r>
+              <w:rPr>
+                <w:b/>
+              </w:rPr>
+              <w:t>Comment</w:t>
+            </w:r>
+          </w:p>
+        </w:tc>
+      </w:tr>
+      <w:tr>
+        <w:trPr>
+          <w:jc w:val="center"/>
+        </w:trPr>
+        <w:tc>
+          <w:tcPr>
+            <w:tcW w:w="914" w:type="dxa"/>
+            <w:vAlign w:val="center"/>
+          </w:tcPr>
+          <w:p>
+            <w:pPr>
+              <w:pStyle w:val="ListParagraph"/>
+              <w:ind w:left="0"/>
+              <w:jc w:val="center"/>
+            </w:pPr>
+            <w:r>
+              <w:t>v0.0</w:t>
+            </w:r>
+          </w:p>
+        </w:tc>
+        <w:tc>
+          <w:tcPr>
+            <w:tcW w:w="1167" w:type="dxa"/>
+            <w:vAlign w:val="center"/>
+          </w:tcPr>
+          <w:p>
+            <w:pPr>
+              <w:pStyle w:val="ListParagraph"/>
+              <w:ind w:left="0"/>
+              <w:jc w:val="center"/>
+            </w:pPr>
+            <w:r>
+              <w:t>9/13/2015</w:t>
+            </w:r>
+          </w:p>
+        </w:tc>
+        <w:tc>
+          <w:tcPr>
+            <w:tcW w:w="1514" w:type="dxa"/>
+            <w:vAlign w:val="center"/>
+          </w:tcPr>
+          <w:p>
+            <w:pPr>
+              <w:pStyle w:val="ListParagraph"/>
+              <w:ind w:left="0"/>
+              <w:jc w:val="center"/>
+            </w:pPr>
+            <w:r>
+              <w:t>Robin Schiro</w:t>
+            </w:r>
+          </w:p>
+        </w:tc>
+        <w:tc>
+          <w:tcPr>
+            <w:tcW w:w="5755" w:type="dxa"/>
+            <w:vAlign w:val="center"/>
+          </w:tcPr>
+          <w:p>
+            <w:pPr>
+              <w:pStyle w:val="ListParagraph"/>
+              <w:ind w:left="0"/>
+              <w:jc w:val="center"/>
+            </w:pPr>
+            <w:r>
+              <w:t>Created document</w:t>
+            </w:r>
+          </w:p>
+        </w:tc>
+      </w:tr>
+      <w:tr>
+        <w:trPr>
+          <w:jc w:val="center"/>
+        </w:trPr>
+        <w:tc>
+          <w:tcPr>
+            <w:tcW w:w="914" w:type="dxa"/>
+            <w:vAlign w:val="center"/>
+          </w:tcPr>
+          <w:p>
+            <w:pPr>
+              <w:pStyle w:val="ListParagraph"/>
+              <w:ind w:left="0"/>
+              <w:jc w:val="center"/>
+            </w:pPr>
+          </w:p>
+        </w:tc>
+        <w:tc>
+          <w:tcPr>
+            <w:tcW w:w="1167" w:type="dxa"/>
+            <w:vAlign w:val="center"/>
+          </w:tcPr>
+          <w:p>
+            <w:pPr>
+              <w:pStyle w:val="ListParagraph"/>
+              <w:ind w:left="0"/>
+              <w:jc w:val="center"/>
+            </w:pPr>
+          </w:p>
+        </w:tc>
+        <w:tc>
+          <w:tcPr>
+            <w:tcW w:w="1514" w:type="dxa"/>
+            <w:vAlign w:val="center"/>
+          </w:tcPr>
+          <w:p>
+            <w:pPr>
+              <w:pStyle w:val="ListParagraph"/>
+              <w:ind w:left="0"/>
+              <w:jc w:val="center"/>
+            </w:pPr>
+          </w:p>
+        </w:tc>
+        <w:tc>
+          <w:tcPr>
+            <w:tcW w:w="5755" w:type="dxa"/>
+            <w:vAlign w:val="center"/>
+          </w:tcPr>
+          <w:p>
+            <w:pPr>
+              <w:pStyle w:val="ListParagraph"/>
+              <w:ind w:left="0"/>
+              <w:jc w:val="center"/>
+            </w:pPr>
+          </w:p>
+        </w:tc>
+      </w:tr>
+    </w:tbl>
+    <w:p>
+      <w:pPr>
+        <w:rPr>
+          <w:b/>
+          <w:sz w:val="28"/>
+        </w:rPr>
+      </w:pPr>
+    </w:p>
+    <w:p>
+      <w:pPr>
+        <w:rPr>
+          <w:b/>
+        </w:rPr>
+      </w:pPr>
+      <w:r>
+        <w:rPr>
+          <w:b/>
+        </w:rPr>
+        <w:t>Team Members:</w:t>
       </w:r>
     </w:p>
     <w:p>
@@ -18,93 +305,160 @@
         <w:pStyle w:val="ListParagraph"/>
         <w:numPr>
           <w:ilvl w:val="0"/>
-          <w:numId w:val="1"/>
-        </w:numPr>
-      </w:pPr>
-      <w:r>
-        <w:t>Project Overview – What is it all about?</w:t>
-      </w:r>
+          <w:numId w:val="7"/>
+        </w:numPr>
+        <w:rPr>
+          <w:b/>
+        </w:rPr>
+      </w:pPr>
+      <w:r>
+        <w:t>Jimmy Lam</w:t>
+      </w:r>
+    </w:p>
+    <w:p>
+      <w:pPr>
+        <w:pStyle w:val="ListParagraph"/>
+        <w:numPr>
+          <w:ilvl w:val="0"/>
+          <w:numId w:val="7"/>
+        </w:numPr>
+        <w:rPr>
+          <w:b/>
+        </w:rPr>
+      </w:pPr>
+      <w:r>
+        <w:t>Julian Rojas</w:t>
+      </w:r>
+    </w:p>
+    <w:p>
+      <w:pPr>
+        <w:pStyle w:val="ListParagraph"/>
+        <w:numPr>
+          <w:ilvl w:val="0"/>
+          <w:numId w:val="7"/>
+        </w:numPr>
+        <w:rPr>
+          <w:b/>
+        </w:rPr>
+      </w:pPr>
+      <w:r>
+        <w:t>Manuel Gonzalez</w:t>
+      </w:r>
+    </w:p>
+    <w:p>
+      <w:pPr>
+        <w:pStyle w:val="ListParagraph"/>
+        <w:numPr>
+          <w:ilvl w:val="0"/>
+          <w:numId w:val="7"/>
+        </w:numPr>
+        <w:rPr>
+          <w:b/>
+        </w:rPr>
+      </w:pPr>
+      <w:r>
+        <w:t>Robin Schiro</w:t>
+      </w:r>
+    </w:p>
+    <w:p>
+      <w:pPr>
+        <w:pStyle w:val="ListParagraph"/>
+        <w:ind w:left="360"/>
+        <w:rPr>
+          <w:b/>
+          <w:sz w:val="28"/>
+        </w:rPr>
+      </w:pPr>
+    </w:p>
+    <w:p>
+      <w:pPr>
+        <w:pStyle w:val="ListParagraph"/>
+        <w:numPr>
+          <w:ilvl w:val="0"/>
+          <w:numId w:val="6"/>
+        </w:numPr>
+        <w:rPr>
+          <w:b/>
+          <w:sz w:val="28"/>
+        </w:rPr>
+      </w:pPr>
+      <w:r>
+        <w:rPr>
+          <w:b/>
+          <w:sz w:val="28"/>
+        </w:rPr>
+        <w:t>Project Overview</w:t>
+      </w:r>
+      <w:bookmarkEnd w:id="0"/>
     </w:p>
     <w:p>
       <w:pPr>
         <w:pStyle w:val="ListParagraph"/>
         <w:numPr>
           <w:ilvl w:val="1"/>
-          <w:numId w:val="1"/>
-        </w:numPr>
-      </w:pPr>
-      <w:r>
-        <w:t>This appli</w:t>
-      </w:r>
-      <w:r>
-        <w:t>cation uses face detection and feature r</w:t>
-      </w:r>
-      <w:r>
-        <w:t xml:space="preserve">ecognition to </w:t>
-      </w:r>
-      <w:r>
-        <w:t xml:space="preserve">respond </w:t>
-      </w:r>
-      <w:r>
-        <w:t>to users as the</w:t>
-      </w:r>
-      <w:r>
-        <w:t xml:space="preserve">y </w:t>
-      </w:r>
-      <w:r>
-        <w:t xml:space="preserve">enter </w:t>
-      </w:r>
-      <w:r>
-        <w:t>or</w:t>
-      </w:r>
-      <w:r>
-        <w:t xml:space="preserve"> exit a room. A </w:t>
-      </w:r>
-      <w:r>
-        <w:t>webcam is set up</w:t>
-      </w:r>
-      <w:r>
-        <w:t xml:space="preserve"> to point toward the entrance of the </w:t>
-      </w:r>
-      <w:r>
-        <w:t>room. When a user enters, the program can respond with a</w:t>
-      </w:r>
-      <w:r>
-        <w:t>n</w:t>
-      </w:r>
-      <w:r>
-        <w:t xml:space="preserve"> action that has been tailored to that user. Before using the application, each user must train the application with pictures of this/her face from various angle</w:t>
-      </w:r>
-      <w:r>
-        <w:t>s</w:t>
-      </w:r>
-      <w:r>
-        <w:t xml:space="preserve"> and in different lighting conditions. Additionally, each user must define how </w:t>
-      </w:r>
-      <w:r>
-        <w:t>they</w:t>
-      </w:r>
-      <w:r>
-        <w:t xml:space="preserve"> want the software to react when they enter/leave the webcam’s field of view. The GUI of the application will allows users to set up profiles that </w:t>
-      </w:r>
-      <w:r>
-        <w:t>specify</w:t>
-      </w:r>
-      <w:r>
-        <w:t xml:space="preserve"> how the program should behave.</w:t>
-      </w:r>
-      <w:bookmarkStart w:id="0" w:name="_GoBack"/>
-      <w:bookmarkEnd w:id="0"/>
+          <w:numId w:val="6"/>
+        </w:numPr>
+      </w:pPr>
+      <w:r>
+        <w:t xml:space="preserve">This application uses </w:t>
+      </w:r>
+      <w:r>
+        <w:t>facial</w:t>
+      </w:r>
+      <w:r>
+        <w:t xml:space="preserve"> detection and recognition to respond to users as they enter or exit a room. A webcam is set up to point toward the</w:t>
+      </w:r>
+      <w:r>
+        <w:t xml:space="preserve"> room’s</w:t>
+      </w:r>
+      <w:r>
+        <w:t xml:space="preserve"> entrance. When a user enters, the program can respond with an action that has been </w:t>
+      </w:r>
+      <w:r>
+        <w:t>configured</w:t>
+      </w:r>
+      <w:r>
+        <w:t xml:space="preserve"> that user.</w:t>
+      </w:r>
+      <w:r>
+        <w:t xml:space="preserve"> </w:t>
+      </w:r>
+      <w:r>
+        <w:t>The GUI of the application will allows users to set up profiles that specify how the program should behave.</w:t>
+      </w:r>
+      <w:r>
+        <w:t xml:space="preserve"> Based on this configuration, the application will communicate back and forth with the user to perform desired actions and provide useful information.</w:t>
+      </w:r>
+      <w:r>
+        <w:t xml:space="preserve"> </w:t>
+      </w:r>
+      <w:r>
+        <w:t xml:space="preserve">If more than one person is in the room at once, the application </w:t>
+      </w:r>
+      <w:r>
+        <w:t>will perform actions based on who is talking at any given time.</w:t>
+      </w:r>
+      <w:r>
+        <w:br/>
+      </w:r>
     </w:p>
     <w:p>
       <w:pPr>
         <w:pStyle w:val="ListParagraph"/>
         <w:numPr>
           <w:ilvl w:val="0"/>
-          <w:numId w:val="1"/>
-        </w:numPr>
-      </w:pPr>
-      <w:r>
+          <w:numId w:val="6"/>
+        </w:numPr>
+        <w:rPr>
+          <w:b/>
+          <w:sz w:val="28"/>
+        </w:rPr>
+      </w:pPr>
+      <w:r>
+        <w:rPr>
+          <w:b/>
+          <w:sz w:val="28"/>
+        </w:rPr>
         <w:t>Applicable Standards</w:t>
       </w:r>
     </w:p>
@@ -113,10 +467,16 @@
         <w:pStyle w:val="ListParagraph"/>
         <w:numPr>
           <w:ilvl w:val="1"/>
-          <w:numId w:val="1"/>
-        </w:numPr>
-      </w:pPr>
-      <w:r>
+          <w:numId w:val="6"/>
+        </w:numPr>
+        <w:rPr>
+          <w:b/>
+        </w:rPr>
+      </w:pPr>
+      <w:r>
+        <w:rPr>
+          <w:b/>
+        </w:rPr>
         <w:t>Coding Standard</w:t>
       </w:r>
     </w:p>
@@ -125,50 +485,453 @@
         <w:pStyle w:val="ListParagraph"/>
         <w:numPr>
           <w:ilvl w:val="2"/>
-          <w:numId w:val="1"/>
-        </w:numPr>
-      </w:pPr>
-      <w:r>
-        <w:t xml:space="preserve">Generally, we should follow the standard defined by Microsoft for .NET programming </w:t>
-      </w:r>
-      <w:hyperlink r:id="rId5" w:history="1">
+          <w:numId w:val="6"/>
+        </w:numPr>
+      </w:pPr>
+      <w:r>
+        <w:t>Generally, we should follow the standard defined by Microsoft for .NET programming here. However, there are a few exceptions and additions:</w:t>
+      </w:r>
+    </w:p>
+    <w:p>
+      <w:pPr>
+        <w:pStyle w:val="ListParagraph"/>
+        <w:numPr>
+          <w:ilvl w:val="3"/>
+          <w:numId w:val="6"/>
+        </w:numPr>
+      </w:pPr>
+      <w:r>
+        <w:t>Do not use the ‘var’ variable type. It is always best to be as unambiguous as possible when declaring variables. Using ‘var’ only increases the chance of potential confusion.</w:t>
+      </w:r>
+    </w:p>
+    <w:p>
+      <w:pPr>
+        <w:pStyle w:val="ListParagraph"/>
+        <w:numPr>
+          <w:ilvl w:val="1"/>
+          <w:numId w:val="6"/>
+        </w:numPr>
+        <w:rPr>
+          <w:b/>
+        </w:rPr>
+      </w:pPr>
+      <w:r>
+        <w:rPr>
+          <w:b/>
+        </w:rPr>
+        <w:t>Document Standard</w:t>
+      </w:r>
+    </w:p>
+    <w:p>
+      <w:pPr>
+        <w:pStyle w:val="ListParagraph"/>
+        <w:numPr>
+          <w:ilvl w:val="2"/>
+          <w:numId w:val="6"/>
+        </w:numPr>
+      </w:pPr>
+      <w:r>
+        <w:t xml:space="preserve">Normal </w:t>
+      </w:r>
+      <w:r>
+        <w:t>Font</w:t>
+      </w:r>
+      <w:r>
+        <w:t>:</w:t>
+      </w:r>
+      <w:r>
+        <w:t xml:space="preserve"> Calibri Body,</w:t>
+      </w:r>
+      <w:r>
+        <w:t xml:space="preserve"> 11</w:t>
+      </w:r>
+    </w:p>
+    <w:p>
+      <w:pPr>
+        <w:pStyle w:val="ListParagraph"/>
+        <w:numPr>
+          <w:ilvl w:val="2"/>
+          <w:numId w:val="6"/>
+        </w:numPr>
+      </w:pPr>
+      <w:r>
+        <w:t xml:space="preserve">Headings: </w:t>
+      </w:r>
+    </w:p>
+    <w:p>
+      <w:pPr>
+        <w:pStyle w:val="ListParagraph"/>
+        <w:numPr>
+          <w:ilvl w:val="3"/>
+          <w:numId w:val="6"/>
+        </w:numPr>
+      </w:pPr>
+      <w:r>
+        <w:t xml:space="preserve">Document Title: </w:t>
+      </w:r>
+      <w:r>
+        <w:t xml:space="preserve">Calibri Body, </w:t>
+      </w:r>
+      <w:r>
+        <w:t>14</w:t>
+      </w:r>
+      <w:r>
+        <w:t>, Centered at top of document</w:t>
+      </w:r>
+    </w:p>
+    <w:p>
+      <w:pPr>
+        <w:pStyle w:val="ListParagraph"/>
+        <w:numPr>
+          <w:ilvl w:val="3"/>
+          <w:numId w:val="6"/>
+        </w:numPr>
+      </w:pPr>
+      <w:r>
+        <w:t xml:space="preserve">Major Section: </w:t>
+      </w:r>
+      <w:r>
+        <w:t xml:space="preserve">Calibri </w:t>
+      </w:r>
+      <w:r>
+        <w:t>Body</w:t>
+      </w:r>
+      <w:r>
+        <w:t xml:space="preserve">, </w:t>
+      </w:r>
+      <w:r>
+        <w:t>14</w:t>
+      </w:r>
+      <w:r>
+        <w:t xml:space="preserve">, </w:t>
+      </w:r>
+      <w:r>
+        <w:t>Bold</w:t>
+      </w:r>
+    </w:p>
+    <w:p>
+      <w:pPr>
+        <w:pStyle w:val="ListParagraph"/>
+        <w:numPr>
+          <w:ilvl w:val="3"/>
+          <w:numId w:val="6"/>
+        </w:numPr>
+      </w:pPr>
+      <w:r>
+        <w:t xml:space="preserve">Subsection: </w:t>
+      </w:r>
+      <w:r>
+        <w:t>Calibri Body, 12, Bold</w:t>
+      </w:r>
+    </w:p>
+    <w:p>
+      <w:pPr>
+        <w:pStyle w:val="ListParagraph"/>
+        <w:numPr>
+          <w:ilvl w:val="2"/>
+          <w:numId w:val="6"/>
+        </w:numPr>
+      </w:pPr>
+      <w:r>
+        <w:t>Spacing: Place a line break between every major section of the document</w:t>
+      </w:r>
+    </w:p>
+    <w:p>
+      <w:pPr>
+        <w:pStyle w:val="ListParagraph"/>
+        <w:numPr>
+          <w:ilvl w:val="2"/>
+          <w:numId w:val="6"/>
+        </w:numPr>
+      </w:pPr>
+      <w:r>
+        <w:t>Table of Contents: Include a Table of Contents if a document is longer than 10 pages.</w:t>
+      </w:r>
+    </w:p>
+    <w:p>
+      <w:pPr>
+        <w:pStyle w:val="ListParagraph"/>
+        <w:numPr>
+          <w:ilvl w:val="3"/>
+          <w:numId w:val="6"/>
+        </w:numPr>
+      </w:pPr>
+      <w:r>
+        <w:t>Format: The heading of each major sections should be left aligned and the corresponding page of each major section should be right aligned. There should be a line a periods separating each heading from its corresponding page number.</w:t>
+      </w:r>
+    </w:p>
+    <w:p>
+      <w:pPr>
+        <w:pStyle w:val="ListParagraph"/>
+        <w:numPr>
+          <w:ilvl w:val="2"/>
+          <w:numId w:val="6"/>
+        </w:numPr>
+      </w:pPr>
+      <w:r>
+        <w:lastRenderedPageBreak/>
+        <w:t>Modification history: A table with columns labeled Version, Date, Who, and Comment will be placed at the top of every document to display the document’s modification history. Because the table has a ‘Who’ column, we do not need to maintain a separate list of authors’ names.</w:t>
+      </w:r>
+    </w:p>
+    <w:p>
+      <w:pPr>
+        <w:pStyle w:val="ListParagraph"/>
+        <w:numPr>
+          <w:ilvl w:val="1"/>
+          <w:numId w:val="6"/>
+        </w:numPr>
+        <w:rPr>
+          <w:b/>
+        </w:rPr>
+      </w:pPr>
+      <w:r>
+        <w:rPr>
+          <w:b/>
+        </w:rPr>
+        <w:t>Artifact Size Metric Standard</w:t>
+      </w:r>
+    </w:p>
+    <w:p>
+      <w:pPr>
+        <w:pStyle w:val="ListParagraph"/>
+        <w:numPr>
+          <w:ilvl w:val="2"/>
+          <w:numId w:val="6"/>
+        </w:numPr>
+      </w:pPr>
+      <w:r>
+        <w:t xml:space="preserve">Our team will use Size Points to determine the difficulty/amount of work involved in accomplishing a task. A Size Point (SP) corresponds to </w:t>
+      </w:r>
+      <w:r>
+        <w:t>a realistic amount of time that any one of us might spend on the project in one day: 2 hours. 1 Size Point can be equivalent to 2 hours of work by a person with our average amount of experience. For example, a class that would take the average person on our team 8 hours to write would be measured at 4 SP.</w:t>
+      </w:r>
+      <w:r>
+        <w:t xml:space="preserve"> </w:t>
+      </w:r>
+      <w:r>
+        <w:br/>
+      </w:r>
+    </w:p>
+    <w:p>
+      <w:pPr>
+        <w:pStyle w:val="ListParagraph"/>
+        <w:numPr>
+          <w:ilvl w:val="0"/>
+          <w:numId w:val="6"/>
+        </w:numPr>
+        <w:rPr>
+          <w:b/>
+          <w:sz w:val="28"/>
+        </w:rPr>
+      </w:pPr>
+      <w:r>
+        <w:rPr>
+          <w:b/>
+          <w:sz w:val="28"/>
+        </w:rPr>
+        <w:t>Software Life Cycle Process</w:t>
+      </w:r>
+    </w:p>
+    <w:p>
+      <w:pPr>
+        <w:pStyle w:val="ListParagraph"/>
+        <w:numPr>
+          <w:ilvl w:val="1"/>
+          <w:numId w:val="6"/>
+        </w:numPr>
+      </w:pPr>
+      <w:r>
+        <w:t>Our group will adhere to a form of the Agile development process over the course of this project.</w:t>
+      </w:r>
+      <w:r>
+        <w:t xml:space="preserve"> This process divides development into a series of ‘sprints’ during which developers complete tasks that were assigned to them at the beginning of each sprint. </w:t>
+      </w:r>
+      <w:r>
+        <w:t>Agile is very flexible due to ability of customers and developers</w:t>
+      </w:r>
+      <w:r>
+        <w:t xml:space="preserve"> to report bugs and create user stories during each sprint.</w:t>
+      </w:r>
+      <w:r>
+        <w:t xml:space="preserve"> </w:t>
+      </w:r>
+      <w:r>
+        <w:t>We would like to gain experience using this process because of its ubiquity in the industry of software engineering and its proven success</w:t>
+      </w:r>
+      <w:r>
+        <w:t>.</w:t>
+      </w:r>
+    </w:p>
+    <w:p>
+      <w:pPr>
+        <w:pStyle w:val="ListParagraph"/>
+        <w:numPr>
+          <w:ilvl w:val="1"/>
+          <w:numId w:val="6"/>
+        </w:numPr>
+      </w:pPr>
+      <w:r>
+        <w:t>We will have two-week sprints. At the beginning of each sprint, we will create several user stories and assign them to each team member.</w:t>
+      </w:r>
+    </w:p>
+    <w:p>
+      <w:pPr>
+        <w:pStyle w:val="ListParagraph"/>
+        <w:numPr>
+          <w:ilvl w:val="1"/>
+          <w:numId w:val="6"/>
+        </w:numPr>
+        <w:rPr>
+          <w:noProof/>
+        </w:rPr>
+      </w:pPr>
+      <w:r>
+        <w:t>Weekly Status meetings-</w:t>
+      </w:r>
+      <w:r>
+        <w:t xml:space="preserve"> Describe what you did during the week, problems you had, what you plan to work on during the next week. </w:t>
+      </w:r>
+    </w:p>
+    <w:p>
+      <w:pPr>
+        <w:pStyle w:val="ListParagraph"/>
+        <w:numPr>
+          <w:ilvl w:val="1"/>
+          <w:numId w:val="6"/>
+        </w:numPr>
+        <w:rPr>
+          <w:noProof/>
+        </w:rPr>
+      </w:pPr>
+      <w:r>
+        <w:t>Diagram:</w:t>
+      </w:r>
+      <w:r>
+        <w:br/>
+      </w:r>
+    </w:p>
+    <w:p>
+      <w:pPr>
+        <w:keepNext/>
+        <w:jc w:val="center"/>
+      </w:pPr>
+      <w:r>
+        <w:rPr>
+          <w:noProof/>
+        </w:rPr>
+        <w:drawing>
+          <wp:inline distT="0" distB="0" distL="0" distR="0" wp14:anchorId="6329F87F" wp14:editId="5C2F11E0">
+            <wp:extent cx="3914494" cy="2940610"/>
+            <wp:effectExtent l="0" t="0" r="0" b="0"/>
+            <wp:docPr id="1" name="Picture 1" descr="Agile Development Diagram"/>
+            <wp:cNvGraphicFramePr>
+              <a:graphicFrameLocks xmlns:a="http://schemas.openxmlformats.org/drawingml/2006/main" noChangeAspect="1"/>
+            </wp:cNvGraphicFramePr>
+            <a:graphic xmlns:a="http://schemas.openxmlformats.org/drawingml/2006/main">
+              <a:graphicData uri="http://schemas.openxmlformats.org/drawingml/2006/picture">
+                <pic:pic xmlns:pic="http://schemas.openxmlformats.org/drawingml/2006/picture">
+                  <pic:nvPicPr>
+                    <pic:cNvPr id="0" name="Picture 1" descr="Agile Development Diagram"/>
+                    <pic:cNvPicPr>
+                      <a:picLocks noChangeAspect="1" noChangeArrowheads="1"/>
+                    </pic:cNvPicPr>
+                  </pic:nvPicPr>
+                  <pic:blipFill>
+                    <a:blip r:embed="rId7" cstate="print">
+                      <a:extLst>
+                        <a:ext uri="{28A0092B-C50C-407E-A947-70E740481C1C}">
+                          <a14:useLocalDpi xmlns:a14="http://schemas.microsoft.com/office/drawing/2010/main" val="0"/>
+                        </a:ext>
+                      </a:extLst>
+                    </a:blip>
+                    <a:srcRect/>
+                    <a:stretch>
+                      <a:fillRect/>
+                    </a:stretch>
+                  </pic:blipFill>
+                  <pic:spPr bwMode="auto">
+                    <a:xfrm>
+                      <a:off x="0" y="0"/>
+                      <a:ext cx="3920938" cy="2945451"/>
+                    </a:xfrm>
+                    <a:prstGeom prst="rect">
+                      <a:avLst/>
+                    </a:prstGeom>
+                    <a:noFill/>
+                    <a:ln>
+                      <a:noFill/>
+                    </a:ln>
+                  </pic:spPr>
+                </pic:pic>
+              </a:graphicData>
+            </a:graphic>
+          </wp:inline>
+        </w:drawing>
+      </w:r>
+    </w:p>
+    <w:p>
+      <w:pPr>
+        <w:pStyle w:val="Caption"/>
+        <w:jc w:val="center"/>
+        <w:rPr>
+          <w:noProof/>
+        </w:rPr>
+      </w:pPr>
+      <w:r>
+        <w:t xml:space="preserve">Figure </w:t>
+      </w:r>
+      <w:r>
+        <w:fldChar w:fldCharType="begin"/>
+      </w:r>
+      <w:r>
+        <w:instrText xml:space="preserve"> SEQ Figure \* ARABIC </w:instrText>
+      </w:r>
+      <w:r>
+        <w:fldChar w:fldCharType="separate"/>
+      </w:r>
+      <w:r>
+        <w:rPr>
+          <w:noProof/>
+        </w:rPr>
+        <w:t>1</w:t>
+      </w:r>
+      <w:r>
+        <w:fldChar w:fldCharType="end"/>
+      </w:r>
+      <w:r>
+        <w:t xml:space="preserve">: Representation of the Agile development cycle. Source: </w:t>
+      </w:r>
+      <w:hyperlink r:id="rId8" w:history="1">
         <w:r>
           <w:rPr>
             <w:rStyle w:val="Hyperlink"/>
           </w:rPr>
-          <w:t>here</w:t>
+          <w:t>STAGroup</w:t>
         </w:r>
       </w:hyperlink>
       <w:r>
-        <w:t>. However, there are a few exceptions and additions:</w:t>
-      </w:r>
-    </w:p>
-    <w:p>
-      <w:pPr>
-        <w:pStyle w:val="ListParagraph"/>
-        <w:numPr>
-          <w:ilvl w:val="3"/>
-          <w:numId w:val="1"/>
-        </w:numPr>
-      </w:pPr>
-      <w:r>
-        <w:t>Do not use the ‘</w:t>
-      </w:r>
-      <w:proofErr w:type="spellStart"/>
-      <w:r>
-        <w:t>var</w:t>
-      </w:r>
-      <w:proofErr w:type="spellEnd"/>
-      <w:r>
-        <w:t>’ variable type. It is always best to be as unambiguous as possible when declaring variables. Using ‘</w:t>
-      </w:r>
-      <w:proofErr w:type="spellStart"/>
-      <w:r>
-        <w:t>var</w:t>
-      </w:r>
-      <w:proofErr w:type="spellEnd"/>
-      <w:r>
-        <w:t>’ only increases the chance of potential confusion.</w:t>
+        <w:br/>
+      </w:r>
+    </w:p>
+    <w:p>
+      <w:pPr>
+        <w:pStyle w:val="ListParagraph"/>
+        <w:numPr>
+          <w:ilvl w:val="0"/>
+          <w:numId w:val="6"/>
+        </w:numPr>
+        <w:rPr>
+          <w:b/>
+          <w:sz w:val="28"/>
+        </w:rPr>
+      </w:pPr>
+      <w:r>
+        <w:rPr>
+          <w:b/>
+          <w:sz w:val="28"/>
+        </w:rPr>
+        <w:lastRenderedPageBreak/>
+        <w:t>Configuration Management</w:t>
       </w:r>
     </w:p>
     <w:p>
@@ -176,11 +939,18 @@
         <w:pStyle w:val="ListParagraph"/>
         <w:numPr>
           <w:ilvl w:val="1"/>
-          <w:numId w:val="1"/>
-        </w:numPr>
-      </w:pPr>
-      <w:r>
-        <w:t>Document Standard</w:t>
+          <w:numId w:val="6"/>
+        </w:numPr>
+        <w:rPr>
+          <w:b/>
+          <w:sz w:val="28"/>
+        </w:rPr>
+      </w:pPr>
+      <w:r>
+        <w:rPr>
+          <w:b/>
+        </w:rPr>
+        <w:t>Version Control</w:t>
       </w:r>
     </w:p>
     <w:p>
@@ -188,11 +958,18 @@
         <w:pStyle w:val="ListParagraph"/>
         <w:numPr>
           <w:ilvl w:val="2"/>
-          <w:numId w:val="1"/>
-        </w:numPr>
-      </w:pPr>
-      <w:r>
-        <w:t>Font Size: 11</w:t>
+          <w:numId w:val="6"/>
+        </w:numPr>
+        <w:rPr>
+          <w:b/>
+          <w:sz w:val="28"/>
+        </w:rPr>
+      </w:pPr>
+      <w:r>
+        <w:t xml:space="preserve">We will use Microsoft Visual Studio’s Team Foundation Server as a repository for our code and documentation. This repository will be used in conjunction with Git to manage </w:t>
+      </w:r>
+      <w:r>
+        <w:t>checkouts and commits.</w:t>
       </w:r>
     </w:p>
     <w:p>
@@ -200,11 +977,34 @@
         <w:pStyle w:val="ListParagraph"/>
         <w:numPr>
           <w:ilvl w:val="2"/>
-          <w:numId w:val="1"/>
-        </w:numPr>
-      </w:pPr>
-      <w:r>
-        <w:t>Headings: Calibri, 14, Bold</w:t>
+          <w:numId w:val="6"/>
+        </w:numPr>
+        <w:rPr>
+          <w:b/>
+          <w:sz w:val="28"/>
+        </w:rPr>
+      </w:pPr>
+      <w:r>
+        <w:t>Each member of the team will be responsible for minimize conflict between pushes to the repository. Communication with the other members of the team is key in order to guarantee the stability of the repository.</w:t>
+      </w:r>
+    </w:p>
+    <w:p>
+      <w:pPr>
+        <w:pStyle w:val="ListParagraph"/>
+        <w:numPr>
+          <w:ilvl w:val="1"/>
+          <w:numId w:val="6"/>
+        </w:numPr>
+        <w:rPr>
+          <w:b/>
+          <w:sz w:val="28"/>
+        </w:rPr>
+      </w:pPr>
+      <w:r>
+        <w:rPr>
+          <w:b/>
+        </w:rPr>
+        <w:t>Commit Process</w:t>
       </w:r>
     </w:p>
     <w:p>
@@ -212,93 +1012,20 @@
         <w:pStyle w:val="ListParagraph"/>
         <w:numPr>
           <w:ilvl w:val="2"/>
-          <w:numId w:val="1"/>
-        </w:numPr>
-      </w:pPr>
-      <w:r>
-        <w:t>Spacing: At least one line break between sections, perhaps a line separator as well</w:t>
-      </w:r>
-    </w:p>
-    <w:p>
-      <w:pPr>
-        <w:pStyle w:val="ListParagraph"/>
-        <w:numPr>
-          <w:ilvl w:val="1"/>
-          <w:numId w:val="1"/>
-        </w:numPr>
-      </w:pPr>
-      <w:r>
-        <w:t>Artifact Size Metric Standard</w:t>
-      </w:r>
-    </w:p>
-    <w:p>
-      <w:pPr>
-        <w:pStyle w:val="ListParagraph"/>
-        <w:numPr>
-          <w:ilvl w:val="2"/>
-          <w:numId w:val="1"/>
-        </w:numPr>
-      </w:pPr>
-      <w:r>
-        <w:t>Let’s choose a realistic amount of time that any one of us might spend on the project in one day: 2 hours. 1 Size Point can be equivalent to 2 hours of work by a person with our average amount of experience. For example, a class that would take the average person on our team 8 hours to write would be measured at 4 SP.</w:t>
-      </w:r>
-    </w:p>
-    <w:p>
-      <w:pPr>
-        <w:pStyle w:val="ListParagraph"/>
-        <w:numPr>
-          <w:ilvl w:val="3"/>
-          <w:numId w:val="1"/>
-        </w:numPr>
-      </w:pPr>
-      <w:r>
-        <w:t>How to determine what “2 hours of work” really is?</w:t>
-      </w:r>
-    </w:p>
-    <w:p>
-      <w:pPr>
-        <w:pStyle w:val="ListParagraph"/>
-        <w:numPr>
-          <w:ilvl w:val="0"/>
-          <w:numId w:val="1"/>
-        </w:numPr>
-      </w:pPr>
-      <w:r>
-        <w:t>Software Life Cycle Process</w:t>
-      </w:r>
-    </w:p>
-    <w:p>
-      <w:pPr>
-        <w:pStyle w:val="ListParagraph"/>
-        <w:numPr>
-          <w:ilvl w:val="1"/>
-          <w:numId w:val="1"/>
-        </w:numPr>
-      </w:pPr>
-      <w:r>
-        <w:t>Weekly Status meetings- Describe what you did during the week, problems you had, what you plan to work on during the next week.</w:t>
-      </w:r>
-    </w:p>
-    <w:p>
-      <w:pPr>
-        <w:pStyle w:val="ListParagraph"/>
-        <w:numPr>
-          <w:ilvl w:val="2"/>
-          <w:numId w:val="1"/>
-        </w:numPr>
-      </w:pPr>
-      <w:r>
-        <w:t xml:space="preserve">Create issues on </w:t>
-      </w:r>
-      <w:proofErr w:type="spellStart"/>
-      <w:r>
-        <w:t>Github</w:t>
-      </w:r>
-      <w:proofErr w:type="spellEnd"/>
-      <w:r>
-        <w:t xml:space="preserve"> that describe the tasks that will be worked on.</w:t>
-      </w:r>
-    </w:p>
+          <w:numId w:val="6"/>
+        </w:numPr>
+        <w:rPr>
+          <w:b/>
+          <w:sz w:val="28"/>
+        </w:rPr>
+      </w:pPr>
+      <w:bookmarkStart w:id="1" w:name="_GoBack"/>
+      <w:bookmarkEnd w:id="1"/>
+    </w:p>
+    <w:p/>
+    <w:p/>
+    <w:p/>
+    <w:p/>
     <w:p/>
     <w:sectPr>
       <w:pgSz w:w="12240" w:h="15840"/>
@@ -310,10 +1037,149 @@
 </w:document>
 </file>
 
+<file path=word/endnotes.xml><?xml version="1.0" encoding="utf-8"?>
+<w:endnotes xmlns:wpc="http://schemas.microsoft.com/office/word/2010/wordprocessingCanvas" xmlns:mc="http://schemas.openxmlformats.org/markup-compatibility/2006" xmlns:o="urn:schemas-microsoft-com:office:office" xmlns:r="http://schemas.openxmlformats.org/officeDocument/2006/relationships" xmlns:m="http://schemas.openxmlformats.org/officeDocument/2006/math" xmlns:v="urn:schemas-microsoft-com:vml" xmlns:wp14="http://schemas.microsoft.com/office/word/2010/wordprocessingDrawing" xmlns:wp="http://schemas.openxmlformats.org/drawingml/2006/wordprocessingDrawing" xmlns:w10="urn:schemas-microsoft-com:office:word" xmlns:w="http://schemas.openxmlformats.org/wordprocessingml/2006/main" xmlns:w14="http://schemas.microsoft.com/office/word/2010/wordml" xmlns:w15="http://schemas.microsoft.com/office/word/2012/wordml" xmlns:wpg="http://schemas.microsoft.com/office/word/2010/wordprocessingGroup" xmlns:wpi="http://schemas.microsoft.com/office/word/2010/wordprocessingInk" xmlns:wne="http://schemas.microsoft.com/office/word/2006/wordml" xmlns:wps="http://schemas.microsoft.com/office/word/2010/wordprocessingShape" mc:Ignorable="w14 w15 wp14">
+  <w:endnote w:type="separator" w:id="-1">
+    <w:p>
+      <w:pPr>
+        <w:spacing w:after="0" w:line="240" w:lineRule="auto"/>
+      </w:pPr>
+      <w:r>
+        <w:separator/>
+      </w:r>
+    </w:p>
+  </w:endnote>
+  <w:endnote w:type="continuationSeparator" w:id="0">
+    <w:p>
+      <w:pPr>
+        <w:spacing w:after="0" w:line="240" w:lineRule="auto"/>
+      </w:pPr>
+      <w:r>
+        <w:continuationSeparator/>
+      </w:r>
+    </w:p>
+  </w:endnote>
+</w:endnotes>
+</file>
+
+<file path=word/footnotes.xml><?xml version="1.0" encoding="utf-8"?>
+<w:footnotes xmlns:wpc="http://schemas.microsoft.com/office/word/2010/wordprocessingCanvas" xmlns:mc="http://schemas.openxmlformats.org/markup-compatibility/2006" xmlns:o="urn:schemas-microsoft-com:office:office" xmlns:r="http://schemas.openxmlformats.org/officeDocument/2006/relationships" xmlns:m="http://schemas.openxmlformats.org/officeDocument/2006/math" xmlns:v="urn:schemas-microsoft-com:vml" xmlns:wp14="http://schemas.microsoft.com/office/word/2010/wordprocessingDrawing" xmlns:wp="http://schemas.openxmlformats.org/drawingml/2006/wordprocessingDrawing" xmlns:w10="urn:schemas-microsoft-com:office:word" xmlns:w="http://schemas.openxmlformats.org/wordprocessingml/2006/main" xmlns:w14="http://schemas.microsoft.com/office/word/2010/wordml" xmlns:w15="http://schemas.microsoft.com/office/word/2012/wordml" xmlns:wpg="http://schemas.microsoft.com/office/word/2010/wordprocessingGroup" xmlns:wpi="http://schemas.microsoft.com/office/word/2010/wordprocessingInk" xmlns:wne="http://schemas.microsoft.com/office/word/2006/wordml" xmlns:wps="http://schemas.microsoft.com/office/word/2010/wordprocessingShape" mc:Ignorable="w14 w15 wp14">
+  <w:footnote w:type="separator" w:id="-1">
+    <w:p>
+      <w:pPr>
+        <w:spacing w:after="0" w:line="240" w:lineRule="auto"/>
+      </w:pPr>
+      <w:r>
+        <w:separator/>
+      </w:r>
+    </w:p>
+  </w:footnote>
+  <w:footnote w:type="continuationSeparator" w:id="0">
+    <w:p>
+      <w:pPr>
+        <w:spacing w:after="0" w:line="240" w:lineRule="auto"/>
+      </w:pPr>
+      <w:r>
+        <w:continuationSeparator/>
+      </w:r>
+    </w:p>
+  </w:footnote>
+</w:footnotes>
+</file>
+
 <file path=word/numbering.xml><?xml version="1.0" encoding="utf-8"?>
 <w:numbering xmlns:wpc="http://schemas.microsoft.com/office/word/2010/wordprocessingCanvas" xmlns:mc="http://schemas.openxmlformats.org/markup-compatibility/2006" xmlns:o="urn:schemas-microsoft-com:office:office" xmlns:r="http://schemas.openxmlformats.org/officeDocument/2006/relationships" xmlns:m="http://schemas.openxmlformats.org/officeDocument/2006/math" xmlns:v="urn:schemas-microsoft-com:vml" xmlns:wp14="http://schemas.microsoft.com/office/word/2010/wordprocessingDrawing" xmlns:wp="http://schemas.openxmlformats.org/drawingml/2006/wordprocessingDrawing" xmlns:w10="urn:schemas-microsoft-com:office:word" xmlns:w="http://schemas.openxmlformats.org/wordprocessingml/2006/main" xmlns:w14="http://schemas.microsoft.com/office/word/2010/wordml" xmlns:w15="http://schemas.microsoft.com/office/word/2012/wordml" xmlns:wpg="http://schemas.microsoft.com/office/word/2010/wordprocessingGroup" xmlns:wpi="http://schemas.microsoft.com/office/word/2010/wordprocessingInk" xmlns:wne="http://schemas.microsoft.com/office/word/2006/wordml" xmlns:wps="http://schemas.microsoft.com/office/word/2010/wordprocessingShape" mc:Ignorable="w14 w15 wp14">
   <w:abstractNum w:abstractNumId="0" w15:restartNumberingAfterBreak="0">
-    <w:nsid w:val="18C904C3"/>
+    <w:nsid w:val="3C7B73BF"/>
+    <w:multiLevelType w:val="hybridMultilevel"/>
+    <w:tmpl w:val="48ECF97C"/>
+    <w:lvl w:ilvl="0" w:tplc="8BB8B174">
+      <w:start w:val="1"/>
+      <w:numFmt w:val="decimal"/>
+      <w:lvlText w:val="%1)"/>
+      <w:lvlJc w:val="left"/>
+      <w:pPr>
+        <w:ind w:left="1080" w:hanging="720"/>
+      </w:pPr>
+      <w:rPr>
+        <w:rFonts w:hint="default"/>
+      </w:rPr>
+    </w:lvl>
+    <w:lvl w:ilvl="1" w:tplc="04090019" w:tentative="1">
+      <w:start w:val="1"/>
+      <w:numFmt w:val="lowerLetter"/>
+      <w:lvlText w:val="%2."/>
+      <w:lvlJc w:val="left"/>
+      <w:pPr>
+        <w:ind w:left="1440" w:hanging="360"/>
+      </w:pPr>
+    </w:lvl>
+    <w:lvl w:ilvl="2" w:tplc="0409001B" w:tentative="1">
+      <w:start w:val="1"/>
+      <w:numFmt w:val="lowerRoman"/>
+      <w:lvlText w:val="%3."/>
+      <w:lvlJc w:val="right"/>
+      <w:pPr>
+        <w:ind w:left="2160" w:hanging="180"/>
+      </w:pPr>
+    </w:lvl>
+    <w:lvl w:ilvl="3" w:tplc="0409000F" w:tentative="1">
+      <w:start w:val="1"/>
+      <w:numFmt w:val="decimal"/>
+      <w:lvlText w:val="%4."/>
+      <w:lvlJc w:val="left"/>
+      <w:pPr>
+        <w:ind w:left="2880" w:hanging="360"/>
+      </w:pPr>
+    </w:lvl>
+    <w:lvl w:ilvl="4" w:tplc="04090019" w:tentative="1">
+      <w:start w:val="1"/>
+      <w:numFmt w:val="lowerLetter"/>
+      <w:lvlText w:val="%5."/>
+      <w:lvlJc w:val="left"/>
+      <w:pPr>
+        <w:ind w:left="3600" w:hanging="360"/>
+      </w:pPr>
+    </w:lvl>
+    <w:lvl w:ilvl="5" w:tplc="0409001B" w:tentative="1">
+      <w:start w:val="1"/>
+      <w:numFmt w:val="lowerRoman"/>
+      <w:lvlText w:val="%6."/>
+      <w:lvlJc w:val="right"/>
+      <w:pPr>
+        <w:ind w:left="4320" w:hanging="180"/>
+      </w:pPr>
+    </w:lvl>
+    <w:lvl w:ilvl="6" w:tplc="0409000F" w:tentative="1">
+      <w:start w:val="1"/>
+      <w:numFmt w:val="decimal"/>
+      <w:lvlText w:val="%7."/>
+      <w:lvlJc w:val="left"/>
+      <w:pPr>
+        <w:ind w:left="5040" w:hanging="360"/>
+      </w:pPr>
+    </w:lvl>
+    <w:lvl w:ilvl="7" w:tplc="04090019" w:tentative="1">
+      <w:start w:val="1"/>
+      <w:numFmt w:val="lowerLetter"/>
+      <w:lvlText w:val="%8."/>
+      <w:lvlJc w:val="left"/>
+      <w:pPr>
+        <w:ind w:left="5760" w:hanging="360"/>
+      </w:pPr>
+    </w:lvl>
+    <w:lvl w:ilvl="8" w:tplc="0409001B" w:tentative="1">
+      <w:start w:val="1"/>
+      <w:numFmt w:val="lowerRoman"/>
+      <w:lvlText w:val="%9."/>
+      <w:lvlJc w:val="right"/>
+      <w:pPr>
+        <w:ind w:left="6480" w:hanging="180"/>
+      </w:pPr>
+    </w:lvl>
+  </w:abstractNum>
+  <w:abstractNum w:abstractNumId="1" w15:restartNumberingAfterBreak="0">
+    <w:nsid w:val="3D1E5EF1"/>
     <w:multiLevelType w:val="multilevel"/>
     <w:tmpl w:val="0409001D"/>
     <w:lvl w:ilvl="0">
@@ -398,8 +1264,500 @@
       </w:pPr>
     </w:lvl>
   </w:abstractNum>
+  <w:abstractNum w:abstractNumId="2" w15:restartNumberingAfterBreak="0">
+    <w:nsid w:val="44930BC8"/>
+    <w:multiLevelType w:val="multilevel"/>
+    <w:tmpl w:val="1FEAB180"/>
+    <w:lvl w:ilvl="0">
+      <w:start w:val="1"/>
+      <w:numFmt w:val="decimal"/>
+      <w:lvlText w:val="%1)"/>
+      <w:lvlJc w:val="left"/>
+      <w:pPr>
+        <w:ind w:left="360" w:hanging="360"/>
+      </w:pPr>
+    </w:lvl>
+    <w:lvl w:ilvl="1">
+      <w:start w:val="1"/>
+      <w:numFmt w:val="lowerLetter"/>
+      <w:lvlText w:val="%2)"/>
+      <w:lvlJc w:val="left"/>
+      <w:pPr>
+        <w:ind w:left="720" w:hanging="360"/>
+      </w:pPr>
+      <w:rPr>
+        <w:b w:val="0"/>
+        <w:sz w:val="22"/>
+      </w:rPr>
+    </w:lvl>
+    <w:lvl w:ilvl="2">
+      <w:start w:val="1"/>
+      <w:numFmt w:val="lowerRoman"/>
+      <w:lvlText w:val="%3)"/>
+      <w:lvlJc w:val="left"/>
+      <w:pPr>
+        <w:ind w:left="1080" w:hanging="360"/>
+      </w:pPr>
+      <w:rPr>
+        <w:b w:val="0"/>
+        <w:sz w:val="22"/>
+      </w:rPr>
+    </w:lvl>
+    <w:lvl w:ilvl="3">
+      <w:start w:val="1"/>
+      <w:numFmt w:val="decimal"/>
+      <w:lvlText w:val="(%4)"/>
+      <w:lvlJc w:val="left"/>
+      <w:pPr>
+        <w:ind w:left="1440" w:hanging="360"/>
+      </w:pPr>
+    </w:lvl>
+    <w:lvl w:ilvl="4">
+      <w:start w:val="1"/>
+      <w:numFmt w:val="lowerLetter"/>
+      <w:lvlText w:val="(%5)"/>
+      <w:lvlJc w:val="left"/>
+      <w:pPr>
+        <w:ind w:left="1800" w:hanging="360"/>
+      </w:pPr>
+    </w:lvl>
+    <w:lvl w:ilvl="5">
+      <w:start w:val="1"/>
+      <w:numFmt w:val="lowerRoman"/>
+      <w:lvlText w:val="(%6)"/>
+      <w:lvlJc w:val="left"/>
+      <w:pPr>
+        <w:ind w:left="2160" w:hanging="360"/>
+      </w:pPr>
+    </w:lvl>
+    <w:lvl w:ilvl="6">
+      <w:start w:val="1"/>
+      <w:numFmt w:val="decimal"/>
+      <w:lvlText w:val="%7."/>
+      <w:lvlJc w:val="left"/>
+      <w:pPr>
+        <w:ind w:left="2520" w:hanging="360"/>
+      </w:pPr>
+    </w:lvl>
+    <w:lvl w:ilvl="7">
+      <w:start w:val="1"/>
+      <w:numFmt w:val="lowerLetter"/>
+      <w:lvlText w:val="%8."/>
+      <w:lvlJc w:val="left"/>
+      <w:pPr>
+        <w:ind w:left="2880" w:hanging="360"/>
+      </w:pPr>
+    </w:lvl>
+    <w:lvl w:ilvl="8">
+      <w:start w:val="1"/>
+      <w:numFmt w:val="lowerRoman"/>
+      <w:lvlText w:val="%9."/>
+      <w:lvlJc w:val="left"/>
+      <w:pPr>
+        <w:ind w:left="3240" w:hanging="360"/>
+      </w:pPr>
+    </w:lvl>
+  </w:abstractNum>
+  <w:abstractNum w:abstractNumId="3" w15:restartNumberingAfterBreak="0">
+    <w:nsid w:val="50F105FC"/>
+    <w:multiLevelType w:val="hybridMultilevel"/>
+    <w:tmpl w:val="88861DA0"/>
+    <w:lvl w:ilvl="0" w:tplc="04090011">
+      <w:start w:val="1"/>
+      <w:numFmt w:val="decimal"/>
+      <w:lvlText w:val="%1)"/>
+      <w:lvlJc w:val="left"/>
+      <w:pPr>
+        <w:ind w:left="720" w:hanging="360"/>
+      </w:pPr>
+    </w:lvl>
+    <w:lvl w:ilvl="1" w:tplc="04090019">
+      <w:start w:val="1"/>
+      <w:numFmt w:val="lowerLetter"/>
+      <w:lvlText w:val="%2."/>
+      <w:lvlJc w:val="left"/>
+      <w:pPr>
+        <w:ind w:left="1440" w:hanging="360"/>
+      </w:pPr>
+    </w:lvl>
+    <w:lvl w:ilvl="2" w:tplc="0409001B" w:tentative="1">
+      <w:start w:val="1"/>
+      <w:numFmt w:val="lowerRoman"/>
+      <w:lvlText w:val="%3."/>
+      <w:lvlJc w:val="right"/>
+      <w:pPr>
+        <w:ind w:left="2160" w:hanging="180"/>
+      </w:pPr>
+    </w:lvl>
+    <w:lvl w:ilvl="3" w:tplc="0409000F" w:tentative="1">
+      <w:start w:val="1"/>
+      <w:numFmt w:val="decimal"/>
+      <w:lvlText w:val="%4."/>
+      <w:lvlJc w:val="left"/>
+      <w:pPr>
+        <w:ind w:left="2880" w:hanging="360"/>
+      </w:pPr>
+    </w:lvl>
+    <w:lvl w:ilvl="4" w:tplc="04090019" w:tentative="1">
+      <w:start w:val="1"/>
+      <w:numFmt w:val="lowerLetter"/>
+      <w:lvlText w:val="%5."/>
+      <w:lvlJc w:val="left"/>
+      <w:pPr>
+        <w:ind w:left="3600" w:hanging="360"/>
+      </w:pPr>
+    </w:lvl>
+    <w:lvl w:ilvl="5" w:tplc="0409001B" w:tentative="1">
+      <w:start w:val="1"/>
+      <w:numFmt w:val="lowerRoman"/>
+      <w:lvlText w:val="%6."/>
+      <w:lvlJc w:val="right"/>
+      <w:pPr>
+        <w:ind w:left="4320" w:hanging="180"/>
+      </w:pPr>
+    </w:lvl>
+    <w:lvl w:ilvl="6" w:tplc="0409000F" w:tentative="1">
+      <w:start w:val="1"/>
+      <w:numFmt w:val="decimal"/>
+      <w:lvlText w:val="%7."/>
+      <w:lvlJc w:val="left"/>
+      <w:pPr>
+        <w:ind w:left="5040" w:hanging="360"/>
+      </w:pPr>
+    </w:lvl>
+    <w:lvl w:ilvl="7" w:tplc="04090019" w:tentative="1">
+      <w:start w:val="1"/>
+      <w:numFmt w:val="lowerLetter"/>
+      <w:lvlText w:val="%8."/>
+      <w:lvlJc w:val="left"/>
+      <w:pPr>
+        <w:ind w:left="5760" w:hanging="360"/>
+      </w:pPr>
+    </w:lvl>
+    <w:lvl w:ilvl="8" w:tplc="0409001B" w:tentative="1">
+      <w:start w:val="1"/>
+      <w:numFmt w:val="lowerRoman"/>
+      <w:lvlText w:val="%9."/>
+      <w:lvlJc w:val="right"/>
+      <w:pPr>
+        <w:ind w:left="6480" w:hanging="180"/>
+      </w:pPr>
+    </w:lvl>
+  </w:abstractNum>
+  <w:abstractNum w:abstractNumId="4" w15:restartNumberingAfterBreak="0">
+    <w:nsid w:val="5581047F"/>
+    <w:multiLevelType w:val="hybridMultilevel"/>
+    <w:tmpl w:val="46D492E4"/>
+    <w:lvl w:ilvl="0" w:tplc="04090001">
+      <w:start w:val="1"/>
+      <w:numFmt w:val="bullet"/>
+      <w:lvlText w:val=""/>
+      <w:lvlJc w:val="left"/>
+      <w:pPr>
+        <w:ind w:left="720" w:hanging="360"/>
+      </w:pPr>
+      <w:rPr>
+        <w:rFonts w:ascii="Symbol" w:hAnsi="Symbol" w:hint="default"/>
+      </w:rPr>
+    </w:lvl>
+    <w:lvl w:ilvl="1" w:tplc="04090003" w:tentative="1">
+      <w:start w:val="1"/>
+      <w:numFmt w:val="bullet"/>
+      <w:lvlText w:val="o"/>
+      <w:lvlJc w:val="left"/>
+      <w:pPr>
+        <w:ind w:left="1440" w:hanging="360"/>
+      </w:pPr>
+      <w:rPr>
+        <w:rFonts w:ascii="Courier New" w:hAnsi="Courier New" w:cs="Courier New" w:hint="default"/>
+      </w:rPr>
+    </w:lvl>
+    <w:lvl w:ilvl="2" w:tplc="04090005" w:tentative="1">
+      <w:start w:val="1"/>
+      <w:numFmt w:val="bullet"/>
+      <w:lvlText w:val=""/>
+      <w:lvlJc w:val="left"/>
+      <w:pPr>
+        <w:ind w:left="2160" w:hanging="360"/>
+      </w:pPr>
+      <w:rPr>
+        <w:rFonts w:ascii="Wingdings" w:hAnsi="Wingdings" w:hint="default"/>
+      </w:rPr>
+    </w:lvl>
+    <w:lvl w:ilvl="3" w:tplc="04090001" w:tentative="1">
+      <w:start w:val="1"/>
+      <w:numFmt w:val="bullet"/>
+      <w:lvlText w:val=""/>
+      <w:lvlJc w:val="left"/>
+      <w:pPr>
+        <w:ind w:left="2880" w:hanging="360"/>
+      </w:pPr>
+      <w:rPr>
+        <w:rFonts w:ascii="Symbol" w:hAnsi="Symbol" w:hint="default"/>
+      </w:rPr>
+    </w:lvl>
+    <w:lvl w:ilvl="4" w:tplc="04090003" w:tentative="1">
+      <w:start w:val="1"/>
+      <w:numFmt w:val="bullet"/>
+      <w:lvlText w:val="o"/>
+      <w:lvlJc w:val="left"/>
+      <w:pPr>
+        <w:ind w:left="3600" w:hanging="360"/>
+      </w:pPr>
+      <w:rPr>
+        <w:rFonts w:ascii="Courier New" w:hAnsi="Courier New" w:cs="Courier New" w:hint="default"/>
+      </w:rPr>
+    </w:lvl>
+    <w:lvl w:ilvl="5" w:tplc="04090005" w:tentative="1">
+      <w:start w:val="1"/>
+      <w:numFmt w:val="bullet"/>
+      <w:lvlText w:val=""/>
+      <w:lvlJc w:val="left"/>
+      <w:pPr>
+        <w:ind w:left="4320" w:hanging="360"/>
+      </w:pPr>
+      <w:rPr>
+        <w:rFonts w:ascii="Wingdings" w:hAnsi="Wingdings" w:hint="default"/>
+      </w:rPr>
+    </w:lvl>
+    <w:lvl w:ilvl="6" w:tplc="04090001" w:tentative="1">
+      <w:start w:val="1"/>
+      <w:numFmt w:val="bullet"/>
+      <w:lvlText w:val=""/>
+      <w:lvlJc w:val="left"/>
+      <w:pPr>
+        <w:ind w:left="5040" w:hanging="360"/>
+      </w:pPr>
+      <w:rPr>
+        <w:rFonts w:ascii="Symbol" w:hAnsi="Symbol" w:hint="default"/>
+      </w:rPr>
+    </w:lvl>
+    <w:lvl w:ilvl="7" w:tplc="04090003" w:tentative="1">
+      <w:start w:val="1"/>
+      <w:numFmt w:val="bullet"/>
+      <w:lvlText w:val="o"/>
+      <w:lvlJc w:val="left"/>
+      <w:pPr>
+        <w:ind w:left="5760" w:hanging="360"/>
+      </w:pPr>
+      <w:rPr>
+        <w:rFonts w:ascii="Courier New" w:hAnsi="Courier New" w:cs="Courier New" w:hint="default"/>
+      </w:rPr>
+    </w:lvl>
+    <w:lvl w:ilvl="8" w:tplc="04090005" w:tentative="1">
+      <w:start w:val="1"/>
+      <w:numFmt w:val="bullet"/>
+      <w:lvlText w:val=""/>
+      <w:lvlJc w:val="left"/>
+      <w:pPr>
+        <w:ind w:left="6480" w:hanging="360"/>
+      </w:pPr>
+      <w:rPr>
+        <w:rFonts w:ascii="Wingdings" w:hAnsi="Wingdings" w:hint="default"/>
+      </w:rPr>
+    </w:lvl>
+  </w:abstractNum>
+  <w:abstractNum w:abstractNumId="5" w15:restartNumberingAfterBreak="0">
+    <w:nsid w:val="677129E1"/>
+    <w:multiLevelType w:val="hybridMultilevel"/>
+    <w:tmpl w:val="8E2A6DD2"/>
+    <w:lvl w:ilvl="0" w:tplc="0409000F">
+      <w:start w:val="1"/>
+      <w:numFmt w:val="decimal"/>
+      <w:lvlText w:val="%1."/>
+      <w:lvlJc w:val="left"/>
+      <w:pPr>
+        <w:ind w:left="720" w:hanging="360"/>
+      </w:pPr>
+    </w:lvl>
+    <w:lvl w:ilvl="1" w:tplc="04090019" w:tentative="1">
+      <w:start w:val="1"/>
+      <w:numFmt w:val="lowerLetter"/>
+      <w:lvlText w:val="%2."/>
+      <w:lvlJc w:val="left"/>
+      <w:pPr>
+        <w:ind w:left="1440" w:hanging="360"/>
+      </w:pPr>
+    </w:lvl>
+    <w:lvl w:ilvl="2" w:tplc="0409001B" w:tentative="1">
+      <w:start w:val="1"/>
+      <w:numFmt w:val="lowerRoman"/>
+      <w:lvlText w:val="%3."/>
+      <w:lvlJc w:val="right"/>
+      <w:pPr>
+        <w:ind w:left="2160" w:hanging="180"/>
+      </w:pPr>
+    </w:lvl>
+    <w:lvl w:ilvl="3" w:tplc="0409000F" w:tentative="1">
+      <w:start w:val="1"/>
+      <w:numFmt w:val="decimal"/>
+      <w:lvlText w:val="%4."/>
+      <w:lvlJc w:val="left"/>
+      <w:pPr>
+        <w:ind w:left="2880" w:hanging="360"/>
+      </w:pPr>
+    </w:lvl>
+    <w:lvl w:ilvl="4" w:tplc="04090019" w:tentative="1">
+      <w:start w:val="1"/>
+      <w:numFmt w:val="lowerLetter"/>
+      <w:lvlText w:val="%5."/>
+      <w:lvlJc w:val="left"/>
+      <w:pPr>
+        <w:ind w:left="3600" w:hanging="360"/>
+      </w:pPr>
+    </w:lvl>
+    <w:lvl w:ilvl="5" w:tplc="0409001B" w:tentative="1">
+      <w:start w:val="1"/>
+      <w:numFmt w:val="lowerRoman"/>
+      <w:lvlText w:val="%6."/>
+      <w:lvlJc w:val="right"/>
+      <w:pPr>
+        <w:ind w:left="4320" w:hanging="180"/>
+      </w:pPr>
+    </w:lvl>
+    <w:lvl w:ilvl="6" w:tplc="0409000F" w:tentative="1">
+      <w:start w:val="1"/>
+      <w:numFmt w:val="decimal"/>
+      <w:lvlText w:val="%7."/>
+      <w:lvlJc w:val="left"/>
+      <w:pPr>
+        <w:ind w:left="5040" w:hanging="360"/>
+      </w:pPr>
+    </w:lvl>
+    <w:lvl w:ilvl="7" w:tplc="04090019" w:tentative="1">
+      <w:start w:val="1"/>
+      <w:numFmt w:val="lowerLetter"/>
+      <w:lvlText w:val="%8."/>
+      <w:lvlJc w:val="left"/>
+      <w:pPr>
+        <w:ind w:left="5760" w:hanging="360"/>
+      </w:pPr>
+    </w:lvl>
+    <w:lvl w:ilvl="8" w:tplc="0409001B" w:tentative="1">
+      <w:start w:val="1"/>
+      <w:numFmt w:val="lowerRoman"/>
+      <w:lvlText w:val="%9."/>
+      <w:lvlJc w:val="right"/>
+      <w:pPr>
+        <w:ind w:left="6480" w:hanging="180"/>
+      </w:pPr>
+    </w:lvl>
+  </w:abstractNum>
+  <w:abstractNum w:abstractNumId="6" w15:restartNumberingAfterBreak="0">
+    <w:nsid w:val="6979197A"/>
+    <w:multiLevelType w:val="multilevel"/>
+    <w:tmpl w:val="893682BC"/>
+    <w:lvl w:ilvl="0">
+      <w:start w:val="1"/>
+      <w:numFmt w:val="upperRoman"/>
+      <w:pStyle w:val="Heading1"/>
+      <w:lvlText w:val="%1."/>
+      <w:lvlJc w:val="left"/>
+      <w:pPr>
+        <w:ind w:left="0" w:firstLine="0"/>
+      </w:pPr>
+    </w:lvl>
+    <w:lvl w:ilvl="1">
+      <w:start w:val="1"/>
+      <w:numFmt w:val="upperLetter"/>
+      <w:pStyle w:val="Heading2"/>
+      <w:lvlText w:val="%2."/>
+      <w:lvlJc w:val="left"/>
+      <w:pPr>
+        <w:ind w:left="720" w:firstLine="0"/>
+      </w:pPr>
+    </w:lvl>
+    <w:lvl w:ilvl="2">
+      <w:start w:val="1"/>
+      <w:numFmt w:val="decimal"/>
+      <w:pStyle w:val="Heading3"/>
+      <w:lvlText w:val="%3."/>
+      <w:lvlJc w:val="left"/>
+      <w:pPr>
+        <w:ind w:left="1440" w:firstLine="0"/>
+      </w:pPr>
+    </w:lvl>
+    <w:lvl w:ilvl="3">
+      <w:start w:val="1"/>
+      <w:numFmt w:val="lowerLetter"/>
+      <w:pStyle w:val="Heading4"/>
+      <w:lvlText w:val="%4)"/>
+      <w:lvlJc w:val="left"/>
+      <w:pPr>
+        <w:ind w:left="2160" w:firstLine="0"/>
+      </w:pPr>
+    </w:lvl>
+    <w:lvl w:ilvl="4">
+      <w:start w:val="1"/>
+      <w:numFmt w:val="decimal"/>
+      <w:pStyle w:val="Heading5"/>
+      <w:lvlText w:val="(%5)"/>
+      <w:lvlJc w:val="left"/>
+      <w:pPr>
+        <w:ind w:left="2880" w:firstLine="0"/>
+      </w:pPr>
+    </w:lvl>
+    <w:lvl w:ilvl="5">
+      <w:start w:val="1"/>
+      <w:numFmt w:val="lowerLetter"/>
+      <w:pStyle w:val="Heading6"/>
+      <w:lvlText w:val="(%6)"/>
+      <w:lvlJc w:val="left"/>
+      <w:pPr>
+        <w:ind w:left="3600" w:firstLine="0"/>
+      </w:pPr>
+    </w:lvl>
+    <w:lvl w:ilvl="6">
+      <w:start w:val="1"/>
+      <w:numFmt w:val="lowerRoman"/>
+      <w:pStyle w:val="Heading7"/>
+      <w:lvlText w:val="(%7)"/>
+      <w:lvlJc w:val="left"/>
+      <w:pPr>
+        <w:ind w:left="4320" w:firstLine="0"/>
+      </w:pPr>
+    </w:lvl>
+    <w:lvl w:ilvl="7">
+      <w:start w:val="1"/>
+      <w:numFmt w:val="lowerLetter"/>
+      <w:pStyle w:val="Heading8"/>
+      <w:lvlText w:val="(%8)"/>
+      <w:lvlJc w:val="left"/>
+      <w:pPr>
+        <w:ind w:left="5040" w:firstLine="0"/>
+      </w:pPr>
+    </w:lvl>
+    <w:lvl w:ilvl="8">
+      <w:start w:val="1"/>
+      <w:numFmt w:val="lowerRoman"/>
+      <w:pStyle w:val="Heading9"/>
+      <w:lvlText w:val="(%9)"/>
+      <w:lvlJc w:val="left"/>
+      <w:pPr>
+        <w:ind w:left="5760" w:firstLine="0"/>
+      </w:pPr>
+    </w:lvl>
+  </w:abstractNum>
   <w:num w:numId="1">
+    <w:abstractNumId w:val="6"/>
+  </w:num>
+  <w:num w:numId="2">
+    <w:abstractNumId w:val="1"/>
+  </w:num>
+  <w:num w:numId="3">
+    <w:abstractNumId w:val="3"/>
+  </w:num>
+  <w:num w:numId="4">
+    <w:abstractNumId w:val="5"/>
+  </w:num>
+  <w:num w:numId="5">
     <w:abstractNumId w:val="0"/>
+  </w:num>
+  <w:num w:numId="6">
+    <w:abstractNumId w:val="2"/>
+  </w:num>
+  <w:num w:numId="7">
+    <w:abstractNumId w:val="4"/>
   </w:num>
 </w:numbering>
 </file>
@@ -797,7 +2155,236 @@
   <w:style w:type="paragraph" w:default="1" w:styleId="Normal">
     <w:name w:val="Normal"/>
     <w:qFormat/>
-    <w:rsid w:val="004E25E0"/>
+  </w:style>
+  <w:style w:type="paragraph" w:styleId="Heading1">
+    <w:name w:val="heading 1"/>
+    <w:basedOn w:val="Normal"/>
+    <w:next w:val="Normal"/>
+    <w:link w:val="Heading1Char"/>
+    <w:uiPriority w:val="9"/>
+    <w:qFormat/>
+    <w:rsid w:val="009A5121"/>
+    <w:pPr>
+      <w:keepNext/>
+      <w:keepLines/>
+      <w:numPr>
+        <w:numId w:val="1"/>
+      </w:numPr>
+      <w:spacing w:before="240" w:after="0"/>
+      <w:outlineLvl w:val="0"/>
+    </w:pPr>
+    <w:rPr>
+      <w:rFonts w:eastAsiaTheme="majorEastAsia" w:cstheme="majorBidi"/>
+      <w:sz w:val="28"/>
+      <w:szCs w:val="32"/>
+    </w:rPr>
+  </w:style>
+  <w:style w:type="paragraph" w:styleId="Heading2">
+    <w:name w:val="heading 2"/>
+    <w:basedOn w:val="Normal"/>
+    <w:next w:val="Normal"/>
+    <w:link w:val="Heading2Char"/>
+    <w:uiPriority w:val="9"/>
+    <w:unhideWhenUsed/>
+    <w:qFormat/>
+    <w:rsid w:val="007A152F"/>
+    <w:pPr>
+      <w:keepNext/>
+      <w:keepLines/>
+      <w:numPr>
+        <w:ilvl w:val="1"/>
+        <w:numId w:val="1"/>
+      </w:numPr>
+      <w:spacing w:before="40" w:after="0"/>
+      <w:outlineLvl w:val="1"/>
+    </w:pPr>
+    <w:rPr>
+      <w:rFonts w:asciiTheme="majorHAnsi" w:eastAsiaTheme="majorEastAsia" w:hAnsiTheme="majorHAnsi" w:cstheme="majorBidi"/>
+      <w:sz w:val="26"/>
+      <w:szCs w:val="26"/>
+    </w:rPr>
+  </w:style>
+  <w:style w:type="paragraph" w:styleId="Heading3">
+    <w:name w:val="heading 3"/>
+    <w:basedOn w:val="Normal"/>
+    <w:next w:val="Normal"/>
+    <w:link w:val="Heading3Char"/>
+    <w:uiPriority w:val="9"/>
+    <w:unhideWhenUsed/>
+    <w:qFormat/>
+    <w:rsid w:val="007A152F"/>
+    <w:pPr>
+      <w:keepNext/>
+      <w:keepLines/>
+      <w:numPr>
+        <w:ilvl w:val="2"/>
+        <w:numId w:val="1"/>
+      </w:numPr>
+      <w:spacing w:before="40" w:after="0"/>
+      <w:outlineLvl w:val="2"/>
+    </w:pPr>
+    <w:rPr>
+      <w:rFonts w:asciiTheme="majorHAnsi" w:eastAsiaTheme="majorEastAsia" w:hAnsiTheme="majorHAnsi" w:cstheme="majorBidi"/>
+      <w:sz w:val="24"/>
+      <w:szCs w:val="24"/>
+    </w:rPr>
+  </w:style>
+  <w:style w:type="paragraph" w:styleId="Heading4">
+    <w:name w:val="heading 4"/>
+    <w:basedOn w:val="Normal"/>
+    <w:next w:val="Normal"/>
+    <w:link w:val="Heading4Char"/>
+    <w:uiPriority w:val="9"/>
+    <w:unhideWhenUsed/>
+    <w:qFormat/>
+    <w:rsid w:val="007A152F"/>
+    <w:pPr>
+      <w:keepNext/>
+      <w:keepLines/>
+      <w:numPr>
+        <w:ilvl w:val="3"/>
+        <w:numId w:val="1"/>
+      </w:numPr>
+      <w:spacing w:before="40" w:after="0"/>
+      <w:outlineLvl w:val="3"/>
+    </w:pPr>
+    <w:rPr>
+      <w:rFonts w:asciiTheme="majorHAnsi" w:eastAsiaTheme="majorEastAsia" w:hAnsiTheme="majorHAnsi" w:cstheme="majorBidi"/>
+      <w:i/>
+      <w:iCs/>
+    </w:rPr>
+  </w:style>
+  <w:style w:type="paragraph" w:styleId="Heading5">
+    <w:name w:val="heading 5"/>
+    <w:basedOn w:val="Normal"/>
+    <w:next w:val="Normal"/>
+    <w:link w:val="Heading5Char"/>
+    <w:uiPriority w:val="9"/>
+    <w:semiHidden/>
+    <w:unhideWhenUsed/>
+    <w:qFormat/>
+    <w:rsid w:val="007A152F"/>
+    <w:pPr>
+      <w:keepNext/>
+      <w:keepLines/>
+      <w:numPr>
+        <w:ilvl w:val="4"/>
+        <w:numId w:val="1"/>
+      </w:numPr>
+      <w:spacing w:before="40" w:after="0"/>
+      <w:outlineLvl w:val="4"/>
+    </w:pPr>
+    <w:rPr>
+      <w:rFonts w:asciiTheme="majorHAnsi" w:eastAsiaTheme="majorEastAsia" w:hAnsiTheme="majorHAnsi" w:cstheme="majorBidi"/>
+    </w:rPr>
+  </w:style>
+  <w:style w:type="paragraph" w:styleId="Heading6">
+    <w:name w:val="heading 6"/>
+    <w:basedOn w:val="Normal"/>
+    <w:next w:val="Normal"/>
+    <w:link w:val="Heading6Char"/>
+    <w:uiPriority w:val="9"/>
+    <w:semiHidden/>
+    <w:unhideWhenUsed/>
+    <w:qFormat/>
+    <w:rsid w:val="007A152F"/>
+    <w:pPr>
+      <w:keepNext/>
+      <w:keepLines/>
+      <w:numPr>
+        <w:ilvl w:val="5"/>
+        <w:numId w:val="1"/>
+      </w:numPr>
+      <w:spacing w:before="40" w:after="0"/>
+      <w:outlineLvl w:val="5"/>
+    </w:pPr>
+    <w:rPr>
+      <w:rFonts w:asciiTheme="majorHAnsi" w:eastAsiaTheme="majorEastAsia" w:hAnsiTheme="majorHAnsi" w:cstheme="majorBidi"/>
+      <w:color w:val="1F4D78" w:themeColor="accent1" w:themeShade="7F"/>
+    </w:rPr>
+  </w:style>
+  <w:style w:type="paragraph" w:styleId="Heading7">
+    <w:name w:val="heading 7"/>
+    <w:basedOn w:val="Normal"/>
+    <w:next w:val="Normal"/>
+    <w:link w:val="Heading7Char"/>
+    <w:uiPriority w:val="9"/>
+    <w:semiHidden/>
+    <w:unhideWhenUsed/>
+    <w:qFormat/>
+    <w:rsid w:val="007A152F"/>
+    <w:pPr>
+      <w:keepNext/>
+      <w:keepLines/>
+      <w:numPr>
+        <w:ilvl w:val="6"/>
+        <w:numId w:val="1"/>
+      </w:numPr>
+      <w:spacing w:before="40" w:after="0"/>
+      <w:outlineLvl w:val="6"/>
+    </w:pPr>
+    <w:rPr>
+      <w:rFonts w:asciiTheme="majorHAnsi" w:eastAsiaTheme="majorEastAsia" w:hAnsiTheme="majorHAnsi" w:cstheme="majorBidi"/>
+      <w:i/>
+      <w:iCs/>
+      <w:color w:val="1F4D78" w:themeColor="accent1" w:themeShade="7F"/>
+    </w:rPr>
+  </w:style>
+  <w:style w:type="paragraph" w:styleId="Heading8">
+    <w:name w:val="heading 8"/>
+    <w:basedOn w:val="Normal"/>
+    <w:next w:val="Normal"/>
+    <w:link w:val="Heading8Char"/>
+    <w:uiPriority w:val="9"/>
+    <w:semiHidden/>
+    <w:unhideWhenUsed/>
+    <w:qFormat/>
+    <w:rsid w:val="007A152F"/>
+    <w:pPr>
+      <w:keepNext/>
+      <w:keepLines/>
+      <w:numPr>
+        <w:ilvl w:val="7"/>
+        <w:numId w:val="1"/>
+      </w:numPr>
+      <w:spacing w:before="40" w:after="0"/>
+      <w:outlineLvl w:val="7"/>
+    </w:pPr>
+    <w:rPr>
+      <w:rFonts w:asciiTheme="majorHAnsi" w:eastAsiaTheme="majorEastAsia" w:hAnsiTheme="majorHAnsi" w:cstheme="majorBidi"/>
+      <w:color w:val="272727" w:themeColor="text1" w:themeTint="D8"/>
+      <w:sz w:val="21"/>
+      <w:szCs w:val="21"/>
+    </w:rPr>
+  </w:style>
+  <w:style w:type="paragraph" w:styleId="Heading9">
+    <w:name w:val="heading 9"/>
+    <w:basedOn w:val="Normal"/>
+    <w:next w:val="Normal"/>
+    <w:link w:val="Heading9Char"/>
+    <w:uiPriority w:val="9"/>
+    <w:semiHidden/>
+    <w:unhideWhenUsed/>
+    <w:qFormat/>
+    <w:rsid w:val="007A152F"/>
+    <w:pPr>
+      <w:keepNext/>
+      <w:keepLines/>
+      <w:numPr>
+        <w:ilvl w:val="8"/>
+        <w:numId w:val="1"/>
+      </w:numPr>
+      <w:spacing w:before="40" w:after="0"/>
+      <w:outlineLvl w:val="8"/>
+    </w:pPr>
+    <w:rPr>
+      <w:rFonts w:asciiTheme="majorHAnsi" w:eastAsiaTheme="majorEastAsia" w:hAnsiTheme="majorHAnsi" w:cstheme="majorBidi"/>
+      <w:i/>
+      <w:iCs/>
+      <w:color w:val="272727" w:themeColor="text1" w:themeTint="D8"/>
+      <w:sz w:val="21"/>
+      <w:szCs w:val="21"/>
+    </w:rPr>
   </w:style>
   <w:style w:type="character" w:default="1" w:styleId="DefaultParagraphFont">
     <w:name w:val="Default Paragraph Font"/>
@@ -826,26 +2413,287 @@
     <w:semiHidden/>
     <w:unhideWhenUsed/>
   </w:style>
+  <w:style w:type="character" w:customStyle="1" w:styleId="Heading1Char">
+    <w:name w:val="Heading 1 Char"/>
+    <w:basedOn w:val="DefaultParagraphFont"/>
+    <w:link w:val="Heading1"/>
+    <w:uiPriority w:val="9"/>
+    <w:rsid w:val="009A5121"/>
+    <w:rPr>
+      <w:rFonts w:eastAsiaTheme="majorEastAsia" w:cstheme="majorBidi"/>
+      <w:sz w:val="28"/>
+      <w:szCs w:val="32"/>
+    </w:rPr>
+  </w:style>
+  <w:style w:type="character" w:customStyle="1" w:styleId="Heading2Char">
+    <w:name w:val="Heading 2 Char"/>
+    <w:basedOn w:val="DefaultParagraphFont"/>
+    <w:link w:val="Heading2"/>
+    <w:uiPriority w:val="9"/>
+    <w:rsid w:val="007A152F"/>
+    <w:rPr>
+      <w:rFonts w:asciiTheme="majorHAnsi" w:eastAsiaTheme="majorEastAsia" w:hAnsiTheme="majorHAnsi" w:cstheme="majorBidi"/>
+      <w:sz w:val="26"/>
+      <w:szCs w:val="26"/>
+    </w:rPr>
+  </w:style>
+  <w:style w:type="character" w:customStyle="1" w:styleId="Heading3Char">
+    <w:name w:val="Heading 3 Char"/>
+    <w:basedOn w:val="DefaultParagraphFont"/>
+    <w:link w:val="Heading3"/>
+    <w:uiPriority w:val="9"/>
+    <w:rsid w:val="007A152F"/>
+    <w:rPr>
+      <w:rFonts w:asciiTheme="majorHAnsi" w:eastAsiaTheme="majorEastAsia" w:hAnsiTheme="majorHAnsi" w:cstheme="majorBidi"/>
+      <w:sz w:val="24"/>
+      <w:szCs w:val="24"/>
+    </w:rPr>
+  </w:style>
+  <w:style w:type="character" w:customStyle="1" w:styleId="Heading4Char">
+    <w:name w:val="Heading 4 Char"/>
+    <w:basedOn w:val="DefaultParagraphFont"/>
+    <w:link w:val="Heading4"/>
+    <w:uiPriority w:val="9"/>
+    <w:rsid w:val="007A152F"/>
+    <w:rPr>
+      <w:rFonts w:asciiTheme="majorHAnsi" w:eastAsiaTheme="majorEastAsia" w:hAnsiTheme="majorHAnsi" w:cstheme="majorBidi"/>
+      <w:i/>
+      <w:iCs/>
+    </w:rPr>
+  </w:style>
+  <w:style w:type="character" w:customStyle="1" w:styleId="Heading5Char">
+    <w:name w:val="Heading 5 Char"/>
+    <w:basedOn w:val="DefaultParagraphFont"/>
+    <w:link w:val="Heading5"/>
+    <w:uiPriority w:val="9"/>
+    <w:semiHidden/>
+    <w:rsid w:val="007A152F"/>
+    <w:rPr>
+      <w:rFonts w:asciiTheme="majorHAnsi" w:eastAsiaTheme="majorEastAsia" w:hAnsiTheme="majorHAnsi" w:cstheme="majorBidi"/>
+    </w:rPr>
+  </w:style>
+  <w:style w:type="character" w:customStyle="1" w:styleId="Heading6Char">
+    <w:name w:val="Heading 6 Char"/>
+    <w:basedOn w:val="DefaultParagraphFont"/>
+    <w:link w:val="Heading6"/>
+    <w:uiPriority w:val="9"/>
+    <w:semiHidden/>
+    <w:rsid w:val="007A152F"/>
+    <w:rPr>
+      <w:rFonts w:asciiTheme="majorHAnsi" w:eastAsiaTheme="majorEastAsia" w:hAnsiTheme="majorHAnsi" w:cstheme="majorBidi"/>
+      <w:color w:val="1F4D78" w:themeColor="accent1" w:themeShade="7F"/>
+    </w:rPr>
+  </w:style>
+  <w:style w:type="character" w:customStyle="1" w:styleId="Heading7Char">
+    <w:name w:val="Heading 7 Char"/>
+    <w:basedOn w:val="DefaultParagraphFont"/>
+    <w:link w:val="Heading7"/>
+    <w:uiPriority w:val="9"/>
+    <w:semiHidden/>
+    <w:rsid w:val="007A152F"/>
+    <w:rPr>
+      <w:rFonts w:asciiTheme="majorHAnsi" w:eastAsiaTheme="majorEastAsia" w:hAnsiTheme="majorHAnsi" w:cstheme="majorBidi"/>
+      <w:i/>
+      <w:iCs/>
+      <w:color w:val="1F4D78" w:themeColor="accent1" w:themeShade="7F"/>
+    </w:rPr>
+  </w:style>
+  <w:style w:type="character" w:customStyle="1" w:styleId="Heading8Char">
+    <w:name w:val="Heading 8 Char"/>
+    <w:basedOn w:val="DefaultParagraphFont"/>
+    <w:link w:val="Heading8"/>
+    <w:uiPriority w:val="9"/>
+    <w:semiHidden/>
+    <w:rsid w:val="007A152F"/>
+    <w:rPr>
+      <w:rFonts w:asciiTheme="majorHAnsi" w:eastAsiaTheme="majorEastAsia" w:hAnsiTheme="majorHAnsi" w:cstheme="majorBidi"/>
+      <w:color w:val="272727" w:themeColor="text1" w:themeTint="D8"/>
+      <w:sz w:val="21"/>
+      <w:szCs w:val="21"/>
+    </w:rPr>
+  </w:style>
+  <w:style w:type="character" w:customStyle="1" w:styleId="Heading9Char">
+    <w:name w:val="Heading 9 Char"/>
+    <w:basedOn w:val="DefaultParagraphFont"/>
+    <w:link w:val="Heading9"/>
+    <w:uiPriority w:val="9"/>
+    <w:semiHidden/>
+    <w:rsid w:val="007A152F"/>
+    <w:rPr>
+      <w:rFonts w:asciiTheme="majorHAnsi" w:eastAsiaTheme="majorEastAsia" w:hAnsiTheme="majorHAnsi" w:cstheme="majorBidi"/>
+      <w:i/>
+      <w:iCs/>
+      <w:color w:val="272727" w:themeColor="text1" w:themeTint="D8"/>
+      <w:sz w:val="21"/>
+      <w:szCs w:val="21"/>
+    </w:rPr>
+  </w:style>
+  <w:style w:type="character" w:styleId="Hyperlink">
+    <w:name w:val="Hyperlink"/>
+    <w:basedOn w:val="DefaultParagraphFont"/>
+    <w:uiPriority w:val="99"/>
+    <w:unhideWhenUsed/>
+    <w:rsid w:val="007A152F"/>
+    <w:rPr>
+      <w:color w:val="0563C1" w:themeColor="hyperlink"/>
+      <w:u w:val="single"/>
+    </w:rPr>
+  </w:style>
+  <w:style w:type="paragraph" w:styleId="BalloonText">
+    <w:name w:val="Balloon Text"/>
+    <w:basedOn w:val="Normal"/>
+    <w:link w:val="BalloonTextChar"/>
+    <w:uiPriority w:val="99"/>
+    <w:semiHidden/>
+    <w:unhideWhenUsed/>
+    <w:rsid w:val="007A152F"/>
+    <w:pPr>
+      <w:spacing w:after="0" w:line="240" w:lineRule="auto"/>
+    </w:pPr>
+    <w:rPr>
+      <w:rFonts w:ascii="Segoe UI" w:hAnsi="Segoe UI" w:cs="Segoe UI"/>
+      <w:sz w:val="18"/>
+      <w:szCs w:val="18"/>
+    </w:rPr>
+  </w:style>
+  <w:style w:type="character" w:customStyle="1" w:styleId="BalloonTextChar">
+    <w:name w:val="Balloon Text Char"/>
+    <w:basedOn w:val="DefaultParagraphFont"/>
+    <w:link w:val="BalloonText"/>
+    <w:uiPriority w:val="99"/>
+    <w:semiHidden/>
+    <w:rsid w:val="007A152F"/>
+    <w:rPr>
+      <w:rFonts w:ascii="Segoe UI" w:hAnsi="Segoe UI" w:cs="Segoe UI"/>
+      <w:sz w:val="18"/>
+      <w:szCs w:val="18"/>
+    </w:rPr>
+  </w:style>
+  <w:style w:type="paragraph" w:styleId="Title">
+    <w:name w:val="Title"/>
+    <w:basedOn w:val="Normal"/>
+    <w:next w:val="Normal"/>
+    <w:link w:val="TitleChar"/>
+    <w:uiPriority w:val="10"/>
+    <w:qFormat/>
+    <w:rsid w:val="007A152F"/>
+    <w:pPr>
+      <w:spacing w:after="0" w:line="240" w:lineRule="auto"/>
+      <w:contextualSpacing/>
+    </w:pPr>
+    <w:rPr>
+      <w:rFonts w:asciiTheme="majorHAnsi" w:eastAsiaTheme="majorEastAsia" w:hAnsiTheme="majorHAnsi" w:cstheme="majorBidi"/>
+      <w:spacing w:val="-10"/>
+      <w:kern w:val="28"/>
+      <w:sz w:val="56"/>
+      <w:szCs w:val="56"/>
+    </w:rPr>
+  </w:style>
+  <w:style w:type="character" w:customStyle="1" w:styleId="TitleChar">
+    <w:name w:val="Title Char"/>
+    <w:basedOn w:val="DefaultParagraphFont"/>
+    <w:link w:val="Title"/>
+    <w:uiPriority w:val="10"/>
+    <w:rsid w:val="007A152F"/>
+    <w:rPr>
+      <w:rFonts w:asciiTheme="majorHAnsi" w:eastAsiaTheme="majorEastAsia" w:hAnsiTheme="majorHAnsi" w:cstheme="majorBidi"/>
+      <w:spacing w:val="-10"/>
+      <w:kern w:val="28"/>
+      <w:sz w:val="56"/>
+      <w:szCs w:val="56"/>
+    </w:rPr>
+  </w:style>
+  <w:style w:type="paragraph" w:styleId="Header">
+    <w:name w:val="header"/>
+    <w:basedOn w:val="Normal"/>
+    <w:link w:val="HeaderChar"/>
+    <w:uiPriority w:val="99"/>
+    <w:unhideWhenUsed/>
+    <w:rsid w:val="007A152F"/>
+    <w:pPr>
+      <w:tabs>
+        <w:tab w:val="center" w:pos="4680"/>
+        <w:tab w:val="right" w:pos="9360"/>
+      </w:tabs>
+      <w:spacing w:after="0" w:line="240" w:lineRule="auto"/>
+    </w:pPr>
+  </w:style>
+  <w:style w:type="character" w:customStyle="1" w:styleId="HeaderChar">
+    <w:name w:val="Header Char"/>
+    <w:basedOn w:val="DefaultParagraphFont"/>
+    <w:link w:val="Header"/>
+    <w:uiPriority w:val="99"/>
+    <w:rsid w:val="007A152F"/>
+  </w:style>
+  <w:style w:type="paragraph" w:styleId="Footer">
+    <w:name w:val="footer"/>
+    <w:basedOn w:val="Normal"/>
+    <w:link w:val="FooterChar"/>
+    <w:uiPriority w:val="99"/>
+    <w:unhideWhenUsed/>
+    <w:rsid w:val="007A152F"/>
+    <w:pPr>
+      <w:tabs>
+        <w:tab w:val="center" w:pos="4680"/>
+        <w:tab w:val="right" w:pos="9360"/>
+      </w:tabs>
+      <w:spacing w:after="0" w:line="240" w:lineRule="auto"/>
+    </w:pPr>
+  </w:style>
+  <w:style w:type="character" w:customStyle="1" w:styleId="FooterChar">
+    <w:name w:val="Footer Char"/>
+    <w:basedOn w:val="DefaultParagraphFont"/>
+    <w:link w:val="Footer"/>
+    <w:uiPriority w:val="99"/>
+    <w:rsid w:val="007A152F"/>
+  </w:style>
   <w:style w:type="paragraph" w:styleId="ListParagraph">
     <w:name w:val="List Paragraph"/>
     <w:basedOn w:val="Normal"/>
     <w:uiPriority w:val="34"/>
     <w:qFormat/>
-    <w:rsid w:val="004E25E0"/>
+    <w:rsid w:val="004934A9"/>
     <w:pPr>
       <w:ind w:left="720"/>
       <w:contextualSpacing/>
     </w:pPr>
   </w:style>
-  <w:style w:type="character" w:styleId="Hyperlink">
-    <w:name w:val="Hyperlink"/>
-    <w:basedOn w:val="DefaultParagraphFont"/>
-    <w:uiPriority w:val="99"/>
+  <w:style w:type="table" w:styleId="TableGrid">
+    <w:name w:val="Table Grid"/>
+    <w:basedOn w:val="TableNormal"/>
+    <w:uiPriority w:val="39"/>
+    <w:rsid w:val="004D4161"/>
+    <w:pPr>
+      <w:spacing w:after="0" w:line="240" w:lineRule="auto"/>
+    </w:pPr>
+    <w:tblPr>
+      <w:tblBorders>
+        <w:top w:val="single" w:sz="4" w:space="0" w:color="auto"/>
+        <w:left w:val="single" w:sz="4" w:space="0" w:color="auto"/>
+        <w:bottom w:val="single" w:sz="4" w:space="0" w:color="auto"/>
+        <w:right w:val="single" w:sz="4" w:space="0" w:color="auto"/>
+        <w:insideH w:val="single" w:sz="4" w:space="0" w:color="auto"/>
+        <w:insideV w:val="single" w:sz="4" w:space="0" w:color="auto"/>
+      </w:tblBorders>
+    </w:tblPr>
+  </w:style>
+  <w:style w:type="paragraph" w:styleId="Caption">
+    <w:name w:val="caption"/>
+    <w:basedOn w:val="Normal"/>
+    <w:next w:val="Normal"/>
+    <w:uiPriority w:val="35"/>
     <w:unhideWhenUsed/>
-    <w:rsid w:val="004E25E0"/>
+    <w:qFormat/>
+    <w:rsid w:val="0064782D"/>
+    <w:pPr>
+      <w:spacing w:after="200" w:line="240" w:lineRule="auto"/>
+    </w:pPr>
     <w:rPr>
-      <w:color w:val="0563C1" w:themeColor="hyperlink"/>
-      <w:u w:val="single"/>
+      <w:i/>
+      <w:iCs/>
+      <w:color w:val="44546A" w:themeColor="text2"/>
+      <w:sz w:val="18"/>
+      <w:szCs w:val="18"/>
     </w:rPr>
   </w:style>
 </w:styles>

</xml_diff>

<commit_message>
Updated PMP and added COO - Finished Configuration Management section of PMP - Started working on 'Current System' section of COO
Signed-off-by: Robin Schiro <robinschiro@gmail.com>
</commit_message>
<xml_diff>
--- a/Documentation/Project Management Plan.docx
+++ b/Documentation/Project Management Plan.docx
@@ -567,10 +567,7 @@
         </w:numPr>
       </w:pPr>
       <w:r>
-        <w:t xml:space="preserve">Document Title: </w:t>
-      </w:r>
-      <w:r>
-        <w:t xml:space="preserve">Calibri Body, </w:t>
+        <w:t xml:space="preserve">Document Title: Calibri Body, </w:t>
       </w:r>
       <w:r>
         <w:t>14</w:t>
@@ -880,24 +877,14 @@
       <w:r>
         <w:t xml:space="preserve">Figure </w:t>
       </w:r>
-      <w:r>
-        <w:fldChar w:fldCharType="begin"/>
-      </w:r>
-      <w:r>
-        <w:instrText xml:space="preserve"> SEQ Figure \* ARABIC </w:instrText>
-      </w:r>
-      <w:r>
-        <w:fldChar w:fldCharType="separate"/>
-      </w:r>
-      <w:r>
-        <w:rPr>
-          <w:noProof/>
-        </w:rPr>
-        <w:t>1</w:t>
-      </w:r>
-      <w:r>
-        <w:fldChar w:fldCharType="end"/>
-      </w:r>
+      <w:fldSimple w:instr=" SEQ Figure \* ARABIC ">
+        <w:r>
+          <w:rPr>
+            <w:noProof/>
+          </w:rPr>
+          <w:t>1</w:t>
+        </w:r>
+      </w:fldSimple>
       <w:r>
         <w:t xml:space="preserve">: Representation of the Agile development cycle. Source: </w:t>
       </w:r>
@@ -985,7 +972,13 @@
         </w:rPr>
       </w:pPr>
       <w:r>
-        <w:t>Each member of the team will be responsible for minimize conflict between pushes to the repository. Communication with the other members of the team is key in order to guarantee the stability of the repository.</w:t>
+        <w:t>Each member of the team will be responsible for minimiz</w:t>
+      </w:r>
+      <w:r>
+        <w:t>ing</w:t>
+      </w:r>
+      <w:r>
+        <w:t xml:space="preserve"> conflict between pushes to the repository. Communication with the other members of the team is key in order to guarantee the stability of the repository.</w:t>
       </w:r>
     </w:p>
     <w:p>
@@ -1014,15 +1007,40 @@
           <w:ilvl w:val="2"/>
           <w:numId w:val="6"/>
         </w:numPr>
-        <w:rPr>
-          <w:b/>
-          <w:sz w:val="28"/>
-        </w:rPr>
-      </w:pPr>
+      </w:pPr>
+      <w:r>
+        <w:t>Before working on an issue, the developer must create a branch for that issue. This is done to prevent conflict when multiple developers are working on the project simultaneously</w:t>
+      </w:r>
+      <w:r>
+        <w:t>.</w:t>
+      </w:r>
+    </w:p>
+    <w:p>
+      <w:pPr>
+        <w:pStyle w:val="ListParagraph"/>
+        <w:numPr>
+          <w:ilvl w:val="2"/>
+          <w:numId w:val="6"/>
+        </w:numPr>
+      </w:pPr>
+      <w:r>
+        <w:t>As the developer works on an issue, he should make several commits (depending on the size of the issue) to document the history of changes he makes to the relevant code files.</w:t>
+      </w:r>
+    </w:p>
+    <w:p>
+      <w:pPr>
+        <w:pStyle w:val="ListParagraph"/>
+        <w:numPr>
+          <w:ilvl w:val="2"/>
+          <w:numId w:val="6"/>
+        </w:numPr>
+      </w:pPr>
+      <w:r>
+        <w:t>Once the developer has resolved the issue, he should merge his local branch with the main branch. He must be sure to communicate with the rest of the team before performing a merge.</w:t>
+      </w:r>
       <w:bookmarkStart w:id="1" w:name="_GoBack"/>
       <w:bookmarkEnd w:id="1"/>
     </w:p>
-    <w:p/>
     <w:p/>
     <w:p/>
     <w:p/>

</xml_diff>

<commit_message>
Added headings for the other sections.
</commit_message>
<xml_diff>
--- a/Documentation/Project Management Plan.docx
+++ b/Documentation/Project Management Plan.docx
@@ -449,16 +449,64 @@
           <w:ilvl w:val="0"/>
           <w:numId w:val="6"/>
         </w:numPr>
+      </w:pPr>
+      <w:r>
         <w:rPr>
           <w:b/>
           <w:sz w:val="28"/>
         </w:rPr>
-      </w:pPr>
-      <w:r>
+        <w:t>Reference Documents</w:t>
+      </w:r>
+    </w:p>
+    <w:p>
+      <w:pPr>
+        <w:pStyle w:val="ListParagraph"/>
+        <w:numPr>
+          <w:ilvl w:val="1"/>
+          <w:numId w:val="6"/>
+        </w:numPr>
+      </w:pPr>
+      <w:hyperlink r:id="rId7" w:history="1">
+        <w:r>
+          <w:rPr>
+            <w:rStyle w:val="Hyperlink"/>
+          </w:rPr>
+          <w:t xml:space="preserve">Concept of </w:t>
+        </w:r>
+        <w:r>
+          <w:rPr>
+            <w:rStyle w:val="Hyperlink"/>
+          </w:rPr>
+          <w:t>O</w:t>
+        </w:r>
+        <w:r>
+          <w:rPr>
+            <w:rStyle w:val="Hyperlink"/>
+          </w:rPr>
+          <w:t>perations</w:t>
+        </w:r>
+      </w:hyperlink>
+      <w:r>
+        <w:br/>
+      </w:r>
+    </w:p>
+    <w:p>
+      <w:pPr>
+        <w:pStyle w:val="ListParagraph"/>
+        <w:numPr>
+          <w:ilvl w:val="0"/>
+          <w:numId w:val="6"/>
+        </w:numPr>
         <w:rPr>
           <w:b/>
           <w:sz w:val="28"/>
         </w:rPr>
+      </w:pPr>
+      <w:r>
+        <w:rPr>
+          <w:b/>
+          <w:sz w:val="28"/>
+        </w:rPr>
         <w:t>Applicable Standards</w:t>
       </w:r>
     </w:p>
@@ -654,6 +702,7 @@
         </w:numPr>
       </w:pPr>
       <w:r>
+        <w:lastRenderedPageBreak/>
         <w:t>Format: The heading of each major sections should be left aligned and the corresponding page of each major section should be right aligned. There should be a line a periods separating each heading from its corresponding page number.</w:t>
       </w:r>
     </w:p>
@@ -666,7 +715,6 @@
         </w:numPr>
       </w:pPr>
       <w:r>
-        <w:lastRenderedPageBreak/>
         <w:t>Modification history: A table with columns labeled Version, Date, Who, and Comment will be placed at the top of every document to display the document’s modification history. Because the table has a ‘Who’ column, we do not need to maintain a separate list of authors’ names.</w:t>
       </w:r>
     </w:p>
@@ -705,6 +753,64 @@
       <w:r>
         <w:t xml:space="preserve"> </w:t>
       </w:r>
+      <w:r>
+        <w:br/>
+      </w:r>
+    </w:p>
+    <w:p>
+      <w:pPr>
+        <w:pStyle w:val="ListParagraph"/>
+        <w:numPr>
+          <w:ilvl w:val="0"/>
+          <w:numId w:val="6"/>
+        </w:numPr>
+      </w:pPr>
+      <w:r>
+        <w:rPr>
+          <w:b/>
+          <w:sz w:val="28"/>
+        </w:rPr>
+        <w:t>Project Team Organization</w:t>
+      </w:r>
+    </w:p>
+    <w:p>
+      <w:pPr>
+        <w:pStyle w:val="ListParagraph"/>
+        <w:numPr>
+          <w:ilvl w:val="1"/>
+          <w:numId w:val="6"/>
+        </w:numPr>
+      </w:pPr>
+      <w:bookmarkStart w:id="1" w:name="_GoBack"/>
+      <w:bookmarkEnd w:id="1"/>
+      <w:r>
+        <w:br/>
+      </w:r>
+    </w:p>
+    <w:p>
+      <w:pPr>
+        <w:pStyle w:val="ListParagraph"/>
+        <w:numPr>
+          <w:ilvl w:val="0"/>
+          <w:numId w:val="6"/>
+        </w:numPr>
+      </w:pPr>
+      <w:r>
+        <w:rPr>
+          <w:b/>
+          <w:sz w:val="28"/>
+        </w:rPr>
+        <w:t>Deliverables</w:t>
+      </w:r>
+    </w:p>
+    <w:p>
+      <w:pPr>
+        <w:pStyle w:val="ListParagraph"/>
+        <w:numPr>
+          <w:ilvl w:val="1"/>
+          <w:numId w:val="6"/>
+        </w:numPr>
+      </w:pPr>
       <w:r>
         <w:br/>
       </w:r>
@@ -816,6 +922,7 @@
         <w:rPr>
           <w:noProof/>
         </w:rPr>
+        <w:lastRenderedPageBreak/>
         <w:drawing>
           <wp:inline distT="0" distB="0" distL="0" distR="0" wp14:anchorId="6329F87F" wp14:editId="5C2F11E0">
             <wp:extent cx="3914494" cy="2940610"/>
@@ -834,7 +941,7 @@
                     </pic:cNvPicPr>
                   </pic:nvPicPr>
                   <pic:blipFill>
-                    <a:blip r:embed="rId7" cstate="print">
+                    <a:blip r:embed="rId8" cstate="print">
                       <a:extLst>
                         <a:ext uri="{28A0092B-C50C-407E-A947-70E740481C1C}">
                           <a14:useLocalDpi xmlns:a14="http://schemas.microsoft.com/office/drawing/2010/main" val="0"/>
@@ -877,18 +984,31 @@
       <w:r>
         <w:t xml:space="preserve">Figure </w:t>
       </w:r>
-      <w:fldSimple w:instr=" SEQ Figure \* ARABIC ">
-        <w:r>
-          <w:rPr>
-            <w:noProof/>
-          </w:rPr>
-          <w:t>1</w:t>
-        </w:r>
-      </w:fldSimple>
+      <w:r>
+        <w:fldChar w:fldCharType="begin"/>
+      </w:r>
+      <w:r>
+        <w:instrText xml:space="preserve"> SEQ Figure \* ARABIC </w:instrText>
+      </w:r>
+      <w:r>
+        <w:fldChar w:fldCharType="separate"/>
+      </w:r>
+      <w:r>
+        <w:rPr>
+          <w:noProof/>
+        </w:rPr>
+        <w:t>1</w:t>
+      </w:r>
+      <w:r>
+        <w:rPr>
+          <w:noProof/>
+        </w:rPr>
+        <w:fldChar w:fldCharType="end"/>
+      </w:r>
       <w:r>
         <w:t xml:space="preserve">: Representation of the Agile development cycle. Source: </w:t>
       </w:r>
-      <w:hyperlink r:id="rId8" w:history="1">
+      <w:hyperlink r:id="rId9" w:history="1">
         <w:r>
           <w:rPr>
             <w:rStyle w:val="Hyperlink"/>
@@ -907,18 +1027,239 @@
           <w:ilvl w:val="0"/>
           <w:numId w:val="6"/>
         </w:numPr>
+      </w:pPr>
+      <w:r>
         <w:rPr>
           <w:b/>
           <w:sz w:val="28"/>
         </w:rPr>
-      </w:pPr>
-      <w:r>
+        <w:t>Tools and Computing Environment</w:t>
+      </w:r>
+    </w:p>
+    <w:p>
+      <w:pPr>
+        <w:pStyle w:val="ListParagraph"/>
+        <w:numPr>
+          <w:ilvl w:val="1"/>
+          <w:numId w:val="6"/>
+        </w:numPr>
+      </w:pPr>
+      <w:r>
+        <w:br/>
+      </w:r>
+    </w:p>
+    <w:p>
+      <w:pPr>
+        <w:pStyle w:val="ListParagraph"/>
+        <w:numPr>
+          <w:ilvl w:val="0"/>
+          <w:numId w:val="6"/>
+        </w:numPr>
         <w:rPr>
           <w:b/>
           <w:sz w:val="28"/>
         </w:rPr>
+      </w:pPr>
+      <w:r>
+        <w:rPr>
+          <w:b/>
+          <w:sz w:val="28"/>
+        </w:rPr>
+        <w:t>Configuration Management</w:t>
+      </w:r>
+    </w:p>
+    <w:p>
+      <w:pPr>
+        <w:pStyle w:val="ListParagraph"/>
+        <w:numPr>
+          <w:ilvl w:val="1"/>
+          <w:numId w:val="6"/>
+        </w:numPr>
+        <w:rPr>
+          <w:b/>
+          <w:sz w:val="28"/>
+        </w:rPr>
+      </w:pPr>
+      <w:r>
+        <w:rPr>
+          <w:b/>
+        </w:rPr>
+        <w:t>Version Control</w:t>
+      </w:r>
+    </w:p>
+    <w:p>
+      <w:pPr>
+        <w:pStyle w:val="ListParagraph"/>
+        <w:numPr>
+          <w:ilvl w:val="2"/>
+          <w:numId w:val="6"/>
+        </w:numPr>
+        <w:rPr>
+          <w:b/>
+          <w:sz w:val="28"/>
+        </w:rPr>
+      </w:pPr>
+      <w:r>
+        <w:t xml:space="preserve">We will use Microsoft Visual Studio’s Team Foundation Server as a repository for our code and documentation. This repository will be used in conjunction with Git to manage </w:t>
+      </w:r>
+      <w:r>
+        <w:t>checkouts and commits.</w:t>
+      </w:r>
+    </w:p>
+    <w:p>
+      <w:pPr>
+        <w:pStyle w:val="ListParagraph"/>
+        <w:numPr>
+          <w:ilvl w:val="2"/>
+          <w:numId w:val="6"/>
+        </w:numPr>
+        <w:rPr>
+          <w:b/>
+          <w:sz w:val="28"/>
+        </w:rPr>
+      </w:pPr>
+      <w:r>
+        <w:t>Each member of the team will be responsible for minimiz</w:t>
+      </w:r>
+      <w:r>
+        <w:t>ing</w:t>
+      </w:r>
+      <w:r>
+        <w:t xml:space="preserve"> conflict between pushes to the repository. Communication with the other members of the team is key in order to guarantee the stability of the repository.</w:t>
+      </w:r>
+    </w:p>
+    <w:p>
+      <w:pPr>
+        <w:pStyle w:val="ListParagraph"/>
+        <w:numPr>
+          <w:ilvl w:val="1"/>
+          <w:numId w:val="6"/>
+        </w:numPr>
+        <w:rPr>
+          <w:b/>
+          <w:sz w:val="28"/>
+        </w:rPr>
+      </w:pPr>
+      <w:r>
+        <w:rPr>
+          <w:b/>
+        </w:rPr>
+        <w:t>Commit Process</w:t>
+      </w:r>
+    </w:p>
+    <w:p>
+      <w:pPr>
+        <w:pStyle w:val="ListParagraph"/>
+        <w:numPr>
+          <w:ilvl w:val="2"/>
+          <w:numId w:val="6"/>
+        </w:numPr>
+      </w:pPr>
+      <w:r>
+        <w:t>Before working on an issue, the developer must create a branch for that issue. This is done to prevent conflict when multiple developers are working on the project simultaneously</w:t>
+      </w:r>
+      <w:r>
+        <w:t>.</w:t>
+      </w:r>
+    </w:p>
+    <w:p>
+      <w:pPr>
+        <w:pStyle w:val="ListParagraph"/>
+        <w:numPr>
+          <w:ilvl w:val="2"/>
+          <w:numId w:val="6"/>
+        </w:numPr>
+      </w:pPr>
+      <w:r>
+        <w:t>As the developer works on an issue, he should make several commits (depending on the size of the issue) to document the history of changes he makes to the relevant code files.</w:t>
+      </w:r>
+    </w:p>
+    <w:p>
+      <w:pPr>
+        <w:pStyle w:val="ListParagraph"/>
+        <w:numPr>
+          <w:ilvl w:val="2"/>
+          <w:numId w:val="6"/>
+        </w:numPr>
+      </w:pPr>
+      <w:r>
+        <w:t>Once the developer has resolved the issue, he should merge his local branch with the main branch. He must be sure to communicate with the rest of the team before performing a merge.</w:t>
+      </w:r>
+      <w:r>
+        <w:br/>
+      </w:r>
+    </w:p>
+    <w:p>
+      <w:pPr>
+        <w:pStyle w:val="ListParagraph"/>
+        <w:numPr>
+          <w:ilvl w:val="0"/>
+          <w:numId w:val="6"/>
+        </w:numPr>
+      </w:pPr>
+      <w:r>
+        <w:rPr>
+          <w:b/>
+          <w:sz w:val="28"/>
+        </w:rPr>
+        <w:t>Quality Assurance</w:t>
+      </w:r>
+    </w:p>
+    <w:p>
+      <w:pPr>
+        <w:pStyle w:val="ListParagraph"/>
+        <w:numPr>
+          <w:ilvl w:val="1"/>
+          <w:numId w:val="6"/>
+        </w:numPr>
+      </w:pPr>
+      <w:r>
+        <w:br/>
+      </w:r>
+    </w:p>
+    <w:p>
+      <w:pPr>
+        <w:pStyle w:val="ListParagraph"/>
+        <w:numPr>
+          <w:ilvl w:val="0"/>
+          <w:numId w:val="6"/>
+        </w:numPr>
+      </w:pPr>
+      <w:r>
+        <w:rPr>
+          <w:b/>
+          <w:sz w:val="28"/>
+        </w:rPr>
+        <w:t>Risk Management</w:t>
+      </w:r>
+    </w:p>
+    <w:p>
+      <w:pPr>
+        <w:pStyle w:val="ListParagraph"/>
+        <w:numPr>
+          <w:ilvl w:val="1"/>
+          <w:numId w:val="6"/>
+        </w:numPr>
+      </w:pPr>
+      <w:r>
         <w:lastRenderedPageBreak/>
-        <w:t>Configuration Management</w:t>
+        <w:br/>
+      </w:r>
+    </w:p>
+    <w:p>
+      <w:pPr>
+        <w:pStyle w:val="ListParagraph"/>
+        <w:numPr>
+          <w:ilvl w:val="0"/>
+          <w:numId w:val="6"/>
+        </w:numPr>
+      </w:pPr>
+      <w:r>
+        <w:rPr>
+          <w:b/>
+          <w:sz w:val="28"/>
+        </w:rPr>
+        <w:t>Table of Work Packages, Time Estimates, and Assignments</w:t>
       </w:r>
     </w:p>
     <w:p>
@@ -928,57 +1269,81 @@
           <w:ilvl w:val="1"/>
           <w:numId w:val="6"/>
         </w:numPr>
+      </w:pPr>
+      <w:r>
+        <w:br/>
+      </w:r>
+    </w:p>
+    <w:p>
+      <w:pPr>
+        <w:pStyle w:val="ListParagraph"/>
+        <w:numPr>
+          <w:ilvl w:val="0"/>
+          <w:numId w:val="6"/>
+        </w:numPr>
+      </w:pPr>
+      <w:r>
         <w:rPr>
           <w:b/>
           <w:sz w:val="28"/>
         </w:rPr>
-      </w:pPr>
-      <w:r>
-        <w:rPr>
-          <w:b/>
-        </w:rPr>
-        <w:t>Version Control</w:t>
-      </w:r>
-    </w:p>
-    <w:p>
-      <w:pPr>
-        <w:pStyle w:val="ListParagraph"/>
-        <w:numPr>
-          <w:ilvl w:val="2"/>
-          <w:numId w:val="6"/>
-        </w:numPr>
+        <w:t>PERT Chart</w:t>
+      </w:r>
+    </w:p>
+    <w:p>
+      <w:pPr>
+        <w:pStyle w:val="ListParagraph"/>
+        <w:numPr>
+          <w:ilvl w:val="1"/>
+          <w:numId w:val="6"/>
+        </w:numPr>
+      </w:pPr>
+      <w:r>
+        <w:br/>
+      </w:r>
+    </w:p>
+    <w:p>
+      <w:pPr>
+        <w:pStyle w:val="ListParagraph"/>
+        <w:numPr>
+          <w:ilvl w:val="0"/>
+          <w:numId w:val="6"/>
+        </w:numPr>
+      </w:pPr>
+      <w:r>
         <w:rPr>
           <w:b/>
           <w:sz w:val="28"/>
         </w:rPr>
-      </w:pPr>
-      <w:r>
-        <w:t xml:space="preserve">We will use Microsoft Visual Studio’s Team Foundation Server as a repository for our code and documentation. This repository will be used in conjunction with Git to manage </w:t>
-      </w:r>
-      <w:r>
-        <w:t>checkouts and commits.</w:t>
-      </w:r>
-    </w:p>
-    <w:p>
-      <w:pPr>
-        <w:pStyle w:val="ListParagraph"/>
-        <w:numPr>
-          <w:ilvl w:val="2"/>
-          <w:numId w:val="6"/>
-        </w:numPr>
+        <w:t>Technical Progress Metrics</w:t>
+      </w:r>
+    </w:p>
+    <w:p>
+      <w:pPr>
+        <w:pStyle w:val="ListParagraph"/>
+        <w:numPr>
+          <w:ilvl w:val="1"/>
+          <w:numId w:val="6"/>
+        </w:numPr>
+      </w:pPr>
+      <w:r>
+        <w:br/>
+      </w:r>
+    </w:p>
+    <w:p>
+      <w:pPr>
+        <w:pStyle w:val="ListParagraph"/>
+        <w:numPr>
+          <w:ilvl w:val="0"/>
+          <w:numId w:val="6"/>
+        </w:numPr>
+      </w:pPr>
+      <w:r>
         <w:rPr>
           <w:b/>
           <w:sz w:val="28"/>
         </w:rPr>
-      </w:pPr>
-      <w:r>
-        <w:t>Each member of the team will be responsible for minimiz</w:t>
-      </w:r>
-      <w:r>
-        <w:t>ing</w:t>
-      </w:r>
-      <w:r>
-        <w:t xml:space="preserve"> conflict between pushes to the repository. Communication with the other members of the team is key in order to guarantee the stability of the repository.</w:t>
+        <w:t>Plan for tracking, control, and reporting of progress</w:t>
       </w:r>
     </w:p>
     <w:p>
@@ -988,59 +1353,12 @@
           <w:ilvl w:val="1"/>
           <w:numId w:val="6"/>
         </w:numPr>
-        <w:rPr>
-          <w:b/>
-          <w:sz w:val="28"/>
-        </w:rPr>
-      </w:pPr>
-      <w:r>
-        <w:rPr>
-          <w:b/>
-        </w:rPr>
-        <w:t>Commit Process</w:t>
-      </w:r>
-    </w:p>
-    <w:p>
-      <w:pPr>
-        <w:pStyle w:val="ListParagraph"/>
-        <w:numPr>
-          <w:ilvl w:val="2"/>
-          <w:numId w:val="6"/>
-        </w:numPr>
-      </w:pPr>
-      <w:r>
-        <w:t>Before working on an issue, the developer must create a branch for that issue. This is done to prevent conflict when multiple developers are working on the project simultaneously</w:t>
-      </w:r>
-      <w:r>
-        <w:t>.</w:t>
-      </w:r>
-    </w:p>
-    <w:p>
-      <w:pPr>
-        <w:pStyle w:val="ListParagraph"/>
-        <w:numPr>
-          <w:ilvl w:val="2"/>
-          <w:numId w:val="6"/>
-        </w:numPr>
-      </w:pPr>
-      <w:r>
-        <w:t>As the developer works on an issue, he should make several commits (depending on the size of the issue) to document the history of changes he makes to the relevant code files.</w:t>
-      </w:r>
-    </w:p>
-    <w:p>
-      <w:pPr>
-        <w:pStyle w:val="ListParagraph"/>
-        <w:numPr>
-          <w:ilvl w:val="2"/>
-          <w:numId w:val="6"/>
-        </w:numPr>
-      </w:pPr>
-      <w:r>
-        <w:t>Once the developer has resolved the issue, he should merge his local branch with the main branch. He must be sure to communicate with the rest of the team before performing a merge.</w:t>
-      </w:r>
-      <w:bookmarkStart w:id="1" w:name="_GoBack"/>
-      <w:bookmarkEnd w:id="1"/>
-    </w:p>
+      </w:pPr>
+      <w:r>
+        <w:br/>
+      </w:r>
+    </w:p>
+    <w:p/>
     <w:p/>
     <w:p/>
     <w:p/>
@@ -1285,7 +1603,7 @@
   <w:abstractNum w:abstractNumId="2" w15:restartNumberingAfterBreak="0">
     <w:nsid w:val="44930BC8"/>
     <w:multiLevelType w:val="multilevel"/>
-    <w:tmpl w:val="1FEAB180"/>
+    <w:tmpl w:val="E780BEBA"/>
     <w:lvl w:ilvl="0">
       <w:start w:val="1"/>
       <w:numFmt w:val="decimal"/>
@@ -1294,6 +1612,10 @@
       <w:pPr>
         <w:ind w:left="360" w:hanging="360"/>
       </w:pPr>
+      <w:rPr>
+        <w:b/>
+        <w:sz w:val="28"/>
+      </w:rPr>
     </w:lvl>
     <w:lvl w:ilvl="1">
       <w:start w:val="1"/>
@@ -2714,6 +3036,18 @@
       <w:szCs w:val="18"/>
     </w:rPr>
   </w:style>
+  <w:style w:type="character" w:styleId="FollowedHyperlink">
+    <w:name w:val="FollowedHyperlink"/>
+    <w:basedOn w:val="DefaultParagraphFont"/>
+    <w:uiPriority w:val="99"/>
+    <w:semiHidden/>
+    <w:unhideWhenUsed/>
+    <w:rsid w:val="004F1FFC"/>
+    <w:rPr>
+      <w:color w:val="954F72" w:themeColor="followedHyperlink"/>
+      <w:u w:val="single"/>
+    </w:rPr>
+  </w:style>
 </w:styles>
 </file>
 

</xml_diff>

<commit_message>
added project team organization
</commit_message>
<xml_diff>
--- a/Documentation/Project Management Plan.docx
+++ b/Documentation/Project Management Plan.docx
@@ -236,6 +236,9 @@
               <w:ind w:left="0"/>
               <w:jc w:val="center"/>
             </w:pPr>
+            <w:r>
+              <w:t>V0.1</w:t>
+            </w:r>
           </w:p>
         </w:tc>
         <w:tc>
@@ -249,6 +252,9 @@
               <w:ind w:left="0"/>
               <w:jc w:val="center"/>
             </w:pPr>
+            <w:r>
+              <w:t>9/15/2015</w:t>
+            </w:r>
           </w:p>
         </w:tc>
         <w:tc>
@@ -262,6 +268,9 @@
               <w:ind w:left="0"/>
               <w:jc w:val="center"/>
             </w:pPr>
+            <w:r>
+              <w:t>Jimmy Lam</w:t>
+            </w:r>
           </w:p>
         </w:tc>
         <w:tc>
@@ -275,6 +284,14 @@
               <w:ind w:left="0"/>
               <w:jc w:val="center"/>
             </w:pPr>
+            <w:r>
+              <w:t>Added Project Team</w:t>
+            </w:r>
+            <w:bookmarkStart w:id="1" w:name="_GoBack"/>
+            <w:bookmarkEnd w:id="1"/>
+            <w:r>
+              <w:t xml:space="preserve"> Organization</w:t>
+            </w:r>
           </w:p>
         </w:tc>
       </w:tr>
@@ -471,19 +488,7 @@
           <w:rPr>
             <w:rStyle w:val="Hyperlink"/>
           </w:rPr>
-          <w:t xml:space="preserve">Concept of </w:t>
-        </w:r>
-        <w:r>
-          <w:rPr>
-            <w:rStyle w:val="Hyperlink"/>
-          </w:rPr>
-          <w:t>O</w:t>
-        </w:r>
-        <w:r>
-          <w:rPr>
-            <w:rStyle w:val="Hyperlink"/>
-          </w:rPr>
-          <w:t>perations</w:t>
+          <w:t>Concept of Operations</w:t>
         </w:r>
       </w:hyperlink>
       <w:r>
@@ -781,8 +786,73 @@
           <w:numId w:val="6"/>
         </w:numPr>
       </w:pPr>
-      <w:bookmarkStart w:id="1" w:name="_GoBack"/>
-      <w:bookmarkEnd w:id="1"/>
+      <w:r>
+        <w:t>Our group members are Robin Schiro, Manuel Gonzalez, Julian Rojas, and Jimmy Lam. We will take part in all aspects of the project, however, we will each focus on a feature of the project.</w:t>
+      </w:r>
+    </w:p>
+    <w:p>
+      <w:pPr>
+        <w:ind w:left="360" w:firstLine="360"/>
+      </w:pPr>
+      <w:r>
+        <w:t>Robin will be our project manager.</w:t>
+      </w:r>
+    </w:p>
+    <w:p>
+      <w:pPr>
+        <w:pStyle w:val="ListParagraph"/>
+        <w:numPr>
+          <w:ilvl w:val="1"/>
+          <w:numId w:val="6"/>
+        </w:numPr>
+      </w:pPr>
+      <w:r>
+        <w:t>Responsibilities:</w:t>
+      </w:r>
+    </w:p>
+    <w:p>
+      <w:pPr>
+        <w:ind w:left="360" w:firstLine="360"/>
+      </w:pPr>
+      <w:r>
+        <w:t>Robin –input from camera and algorithm for facial recognition, user interface, documentation</w:t>
+      </w:r>
+    </w:p>
+    <w:p>
+      <w:pPr>
+        <w:ind w:left="360" w:firstLine="360"/>
+      </w:pPr>
+      <w:r>
+        <w:t>Manuel – Speech construction AI so that it talks to user, documentation</w:t>
+      </w:r>
+    </w:p>
+    <w:p>
+      <w:pPr>
+        <w:ind w:left="720"/>
+      </w:pPr>
+      <w:r>
+        <w:t>Julian – Primary action module (APIs, weather related info, give info from relevant websites to user), submodule to detect person talking, documentation</w:t>
+      </w:r>
+    </w:p>
+    <w:p>
+      <w:pPr>
+        <w:ind w:left="720"/>
+      </w:pPr>
+      <w:r>
+        <w:t>Jimmy – Speech recognition, other action modules (open/close applications, logging in/out), documentation</w:t>
+      </w:r>
+    </w:p>
+    <w:p>
+      <w:pPr>
+        <w:pStyle w:val="ListParagraph"/>
+        <w:numPr>
+          <w:ilvl w:val="1"/>
+          <w:numId w:val="6"/>
+        </w:numPr>
+      </w:pPr>
+      <w:r>
+        <w:t>We will communicate in person as well as virtually through google hangouts if physical meetings aren’t possible. We will meet at least once a week to discuss the responsibilities of each group member and to check on everyone’s status and the status of the project.</w:t>
+      </w:r>
       <w:r>
         <w:br/>
       </w:r>
@@ -874,6 +944,7 @@
         </w:numPr>
       </w:pPr>
       <w:r>
+        <w:lastRenderedPageBreak/>
         <w:t>We will have two-week sprints. At the beginning of each sprint, we will create several user stories and assign them to each team member.</w:t>
       </w:r>
     </w:p>
@@ -922,7 +993,6 @@
         <w:rPr>
           <w:noProof/>
         </w:rPr>
-        <w:lastRenderedPageBreak/>
         <w:drawing>
           <wp:inline distT="0" distB="0" distL="0" distR="0" wp14:anchorId="6329F87F" wp14:editId="5C2F11E0">
             <wp:extent cx="3914494" cy="2940610"/>
@@ -1183,7 +1253,11 @@
         </w:numPr>
       </w:pPr>
       <w:r>
-        <w:t>Once the developer has resolved the issue, he should merge his local branch with the main branch. He must be sure to communicate with the rest of the team before performing a merge.</w:t>
+        <w:t xml:space="preserve">Once the developer has resolved the issue, he should merge his local branch with the main branch. He must be sure to communicate with the rest of the team before performing a </w:t>
+      </w:r>
+      <w:r>
+        <w:lastRenderedPageBreak/>
+        <w:t>merge.</w:t>
       </w:r>
       <w:r>
         <w:br/>
@@ -1242,7 +1316,6 @@
         </w:numPr>
       </w:pPr>
       <w:r>
-        <w:lastRenderedPageBreak/>
         <w:br/>
       </w:r>
     </w:p>

</xml_diff>

<commit_message>
Added Technical progress metrics and plan for tracking, control and reporting of progress
</commit_message>
<xml_diff>
--- a/Documentation/Project Management Plan.docx
+++ b/Documentation/Project Management Plan.docx
@@ -285,13 +285,79 @@
               <w:jc w:val="center"/>
             </w:pPr>
             <w:r>
-              <w:t>Added Project Team</w:t>
+              <w:t>Added Project Team Organization</w:t>
+            </w:r>
+          </w:p>
+        </w:tc>
+      </w:tr>
+      <w:tr>
+        <w:trPr>
+          <w:jc w:val="center"/>
+        </w:trPr>
+        <w:tc>
+          <w:tcPr>
+            <w:tcW w:w="914" w:type="dxa"/>
+            <w:vAlign w:val="center"/>
+          </w:tcPr>
+          <w:p>
+            <w:pPr>
+              <w:pStyle w:val="ListParagraph"/>
+              <w:ind w:left="0"/>
+              <w:jc w:val="center"/>
+            </w:pPr>
+            <w:r>
+              <w:t>V0.2</w:t>
+            </w:r>
+          </w:p>
+        </w:tc>
+        <w:tc>
+          <w:tcPr>
+            <w:tcW w:w="1167" w:type="dxa"/>
+            <w:vAlign w:val="center"/>
+          </w:tcPr>
+          <w:p>
+            <w:pPr>
+              <w:pStyle w:val="ListParagraph"/>
+              <w:ind w:left="0"/>
+              <w:jc w:val="center"/>
+            </w:pPr>
+            <w:r>
+              <w:t>9/15/2015</w:t>
+            </w:r>
+          </w:p>
+        </w:tc>
+        <w:tc>
+          <w:tcPr>
+            <w:tcW w:w="1514" w:type="dxa"/>
+            <w:vAlign w:val="center"/>
+          </w:tcPr>
+          <w:p>
+            <w:pPr>
+              <w:pStyle w:val="ListParagraph"/>
+              <w:ind w:left="0"/>
+              <w:jc w:val="center"/>
+            </w:pPr>
+            <w:r>
+              <w:t>Jimmy Lam</w:t>
+            </w:r>
+          </w:p>
+        </w:tc>
+        <w:tc>
+          <w:tcPr>
+            <w:tcW w:w="5755" w:type="dxa"/>
+            <w:vAlign w:val="center"/>
+          </w:tcPr>
+          <w:p>
+            <w:pPr>
+              <w:pStyle w:val="ListParagraph"/>
+              <w:ind w:left="0"/>
+              <w:jc w:val="center"/>
+            </w:pPr>
+            <w:r>
+              <w:t>Added Technical progress metrics and plan for tracking, control and reporting of progress</w:t>
             </w:r>
             <w:bookmarkStart w:id="1" w:name="_GoBack"/>
             <w:bookmarkEnd w:id="1"/>
-            <w:r>
-              <w:t xml:space="preserve"> Organization</w:t>
-            </w:r>
           </w:p>
         </w:tc>
       </w:tr>
@@ -683,6 +749,7 @@
         </w:numPr>
       </w:pPr>
       <w:r>
+        <w:lastRenderedPageBreak/>
         <w:t>Spacing: Place a line break between every major section of the document</w:t>
       </w:r>
     </w:p>
@@ -707,20 +774,266 @@
         </w:numPr>
       </w:pPr>
       <w:r>
+        <w:t>Format: The heading of each major sections should be left aligned and the corresponding page of each major section should be right aligned. There should be a line a periods separating each heading from its corresponding page number.</w:t>
+      </w:r>
+    </w:p>
+    <w:p>
+      <w:pPr>
+        <w:pStyle w:val="ListParagraph"/>
+        <w:numPr>
+          <w:ilvl w:val="2"/>
+          <w:numId w:val="6"/>
+        </w:numPr>
+      </w:pPr>
+      <w:r>
+        <w:t>Modification history: A table with columns labeled Version, Date, Who, and Comment will be placed at the top of every document to display the document’s modification history. Because the table has a ‘Who’ column, we do not need to maintain a separate list of authors’ names.</w:t>
+      </w:r>
+    </w:p>
+    <w:p>
+      <w:pPr>
+        <w:pStyle w:val="ListParagraph"/>
+        <w:numPr>
+          <w:ilvl w:val="1"/>
+          <w:numId w:val="6"/>
+        </w:numPr>
+        <w:rPr>
+          <w:b/>
+        </w:rPr>
+      </w:pPr>
+      <w:r>
+        <w:rPr>
+          <w:b/>
+        </w:rPr>
+        <w:t>Artifact Size Metric Standard</w:t>
+      </w:r>
+    </w:p>
+    <w:p>
+      <w:pPr>
+        <w:pStyle w:val="ListParagraph"/>
+        <w:numPr>
+          <w:ilvl w:val="2"/>
+          <w:numId w:val="6"/>
+        </w:numPr>
+      </w:pPr>
+      <w:r>
+        <w:t xml:space="preserve">Our team will use Size Points to determine the difficulty/amount of work involved in accomplishing a task. A Size Point (SP) corresponds to </w:t>
+      </w:r>
+      <w:r>
+        <w:t>a realistic amount of time that any one of us might spend on the project in one day: 2 hours. 1 Size Point can be equivalent to 2 hours of work by a person with our average amount of experience. For example, a class that would take the average person on our team 8 hours to write would be measured at 4 SP.</w:t>
+      </w:r>
+      <w:r>
+        <w:t xml:space="preserve"> </w:t>
+      </w:r>
+      <w:r>
+        <w:br/>
+      </w:r>
+    </w:p>
+    <w:p>
+      <w:pPr>
+        <w:pStyle w:val="ListParagraph"/>
+        <w:numPr>
+          <w:ilvl w:val="0"/>
+          <w:numId w:val="6"/>
+        </w:numPr>
+      </w:pPr>
+      <w:r>
+        <w:rPr>
+          <w:b/>
+          <w:sz w:val="28"/>
+        </w:rPr>
+        <w:t>Project Team Organization</w:t>
+      </w:r>
+    </w:p>
+    <w:p>
+      <w:pPr>
+        <w:pStyle w:val="ListParagraph"/>
+        <w:numPr>
+          <w:ilvl w:val="1"/>
+          <w:numId w:val="6"/>
+        </w:numPr>
+      </w:pPr>
+      <w:r>
+        <w:t>Our group members are Robin Schiro, Manuel Gonzalez, Julian Rojas, and Jimmy Lam. We will take part in all aspects of the project, however, we will each focus on a feature of the project.</w:t>
+      </w:r>
+      <w:r>
+        <w:t xml:space="preserve"> </w:t>
+      </w:r>
+      <w:r>
+        <w:t>Robin will be our project manager.</w:t>
+      </w:r>
+    </w:p>
+    <w:p>
+      <w:pPr>
+        <w:pStyle w:val="ListParagraph"/>
+      </w:pPr>
+    </w:p>
+    <w:p>
+      <w:pPr>
+        <w:pStyle w:val="ListParagraph"/>
+        <w:numPr>
+          <w:ilvl w:val="1"/>
+          <w:numId w:val="6"/>
+        </w:numPr>
+        <w:rPr>
+          <w:b/>
+        </w:rPr>
+      </w:pPr>
+      <w:r>
+        <w:rPr>
+          <w:b/>
+        </w:rPr>
+        <w:t>Responsibilities:</w:t>
+      </w:r>
+    </w:p>
+    <w:p>
+      <w:pPr>
+        <w:pStyle w:val="ListParagraph"/>
+        <w:numPr>
+          <w:ilvl w:val="2"/>
+          <w:numId w:val="6"/>
+        </w:numPr>
+      </w:pPr>
+      <w:r>
+        <w:t>Robin –input from camera and algorithm for facial recognition, user interface, documentation</w:t>
+      </w:r>
+    </w:p>
+    <w:p>
+      <w:pPr>
+        <w:pStyle w:val="ListParagraph"/>
+        <w:numPr>
+          <w:ilvl w:val="2"/>
+          <w:numId w:val="6"/>
+        </w:numPr>
+      </w:pPr>
+      <w:r>
+        <w:t>Manuel – Speech construction AI so that it talks to user, documentation</w:t>
+      </w:r>
+    </w:p>
+    <w:p>
+      <w:pPr>
+        <w:pStyle w:val="ListParagraph"/>
+        <w:numPr>
+          <w:ilvl w:val="2"/>
+          <w:numId w:val="6"/>
+        </w:numPr>
+      </w:pPr>
+      <w:r>
+        <w:t>Julian – Primary action module (APIs, weather related info, give info from relevant websites to user), submodule to detect person talking, documentation</w:t>
+      </w:r>
+    </w:p>
+    <w:p>
+      <w:pPr>
+        <w:pStyle w:val="ListParagraph"/>
+        <w:numPr>
+          <w:ilvl w:val="2"/>
+          <w:numId w:val="6"/>
+        </w:numPr>
+      </w:pPr>
+      <w:r>
+        <w:t>Jimmy – Speech recognition, other action modules (open/close applications, logging in/out), documentation</w:t>
+      </w:r>
+    </w:p>
+    <w:p>
+      <w:pPr>
+        <w:pStyle w:val="ListParagraph"/>
+        <w:ind w:left="1080"/>
+      </w:pPr>
+    </w:p>
+    <w:p>
+      <w:pPr>
+        <w:pStyle w:val="ListParagraph"/>
+        <w:numPr>
+          <w:ilvl w:val="1"/>
+          <w:numId w:val="6"/>
+        </w:numPr>
+      </w:pPr>
+      <w:r>
+        <w:t>We will communicate in person as well as virtually through google hangouts if physical meetings aren’t possible. We will meet at least once a week to discuss the responsibilities of each group member and to check on everyone’s status and the status of the project.</w:t>
+      </w:r>
+      <w:r>
+        <w:br/>
+      </w:r>
+    </w:p>
+    <w:p>
+      <w:pPr>
+        <w:pStyle w:val="ListParagraph"/>
+        <w:numPr>
+          <w:ilvl w:val="0"/>
+          <w:numId w:val="6"/>
+        </w:numPr>
+      </w:pPr>
+      <w:r>
+        <w:rPr>
+          <w:b/>
+          <w:sz w:val="28"/>
+        </w:rPr>
+        <w:t>Deliverables</w:t>
+      </w:r>
+    </w:p>
+    <w:p>
+      <w:pPr>
+        <w:pStyle w:val="ListParagraph"/>
+        <w:numPr>
+          <w:ilvl w:val="1"/>
+          <w:numId w:val="6"/>
+        </w:numPr>
+      </w:pPr>
+      <w:r>
+        <w:br/>
+      </w:r>
+    </w:p>
+    <w:p>
+      <w:pPr>
+        <w:pStyle w:val="ListParagraph"/>
+        <w:numPr>
+          <w:ilvl w:val="0"/>
+          <w:numId w:val="6"/>
+        </w:numPr>
+        <w:rPr>
+          <w:b/>
+          <w:sz w:val="28"/>
+        </w:rPr>
+      </w:pPr>
+      <w:r>
+        <w:rPr>
+          <w:b/>
+          <w:sz w:val="28"/>
+        </w:rPr>
+        <w:t>Software Life Cycle Process</w:t>
+      </w:r>
+    </w:p>
+    <w:p>
+      <w:pPr>
+        <w:pStyle w:val="ListParagraph"/>
+        <w:numPr>
+          <w:ilvl w:val="1"/>
+          <w:numId w:val="6"/>
+        </w:numPr>
+      </w:pPr>
+      <w:r>
+        <w:t>Our group will adhere to a form of the Agile development process over the course of this project.</w:t>
+      </w:r>
+      <w:r>
+        <w:t xml:space="preserve"> This process divides development into a series of ‘sprints’ during which developers complete tasks that were assigned to them at the beginning of each sprint. </w:t>
+      </w:r>
+      <w:r>
+        <w:t>Agile is very flexible due to ability of customers and developers</w:t>
+      </w:r>
+      <w:r>
+        <w:t xml:space="preserve"> to report bugs and create user stories during each </w:t>
+      </w:r>
+      <w:r>
         <w:lastRenderedPageBreak/>
-        <w:t>Format: The heading of each major sections should be left aligned and the corresponding page of each major section should be right aligned. There should be a line a periods separating each heading from its corresponding page number.</w:t>
-      </w:r>
-    </w:p>
-    <w:p>
-      <w:pPr>
-        <w:pStyle w:val="ListParagraph"/>
-        <w:numPr>
-          <w:ilvl w:val="2"/>
-          <w:numId w:val="6"/>
-        </w:numPr>
-      </w:pPr>
-      <w:r>
-        <w:t>Modification history: A table with columns labeled Version, Date, Who, and Comment will be placed at the top of every document to display the document’s modification history. Because the table has a ‘Who’ column, we do not need to maintain a separate list of authors’ names.</w:t>
+        <w:t>sprint.</w:t>
+      </w:r>
+      <w:r>
+        <w:t xml:space="preserve"> </w:t>
+      </w:r>
+      <w:r>
+        <w:t>We would like to gain experience using this process because of its ubiquity in the industry of software engineering and its proven success</w:t>
+      </w:r>
+      <w:r>
+        <w:t>.</w:t>
       </w:r>
     </w:p>
     <w:p>
@@ -730,221 +1043,8 @@
           <w:ilvl w:val="1"/>
           <w:numId w:val="6"/>
         </w:numPr>
-        <w:rPr>
-          <w:b/>
-        </w:rPr>
-      </w:pPr>
-      <w:r>
-        <w:rPr>
-          <w:b/>
-        </w:rPr>
-        <w:t>Artifact Size Metric Standard</w:t>
-      </w:r>
-    </w:p>
-    <w:p>
-      <w:pPr>
-        <w:pStyle w:val="ListParagraph"/>
-        <w:numPr>
-          <w:ilvl w:val="2"/>
-          <w:numId w:val="6"/>
-        </w:numPr>
-      </w:pPr>
-      <w:r>
-        <w:t xml:space="preserve">Our team will use Size Points to determine the difficulty/amount of work involved in accomplishing a task. A Size Point (SP) corresponds to </w:t>
-      </w:r>
-      <w:r>
-        <w:t>a realistic amount of time that any one of us might spend on the project in one day: 2 hours. 1 Size Point can be equivalent to 2 hours of work by a person with our average amount of experience. For example, a class that would take the average person on our team 8 hours to write would be measured at 4 SP.</w:t>
-      </w:r>
-      <w:r>
-        <w:t xml:space="preserve"> </w:t>
-      </w:r>
-      <w:r>
-        <w:br/>
-      </w:r>
-    </w:p>
-    <w:p>
-      <w:pPr>
-        <w:pStyle w:val="ListParagraph"/>
-        <w:numPr>
-          <w:ilvl w:val="0"/>
-          <w:numId w:val="6"/>
-        </w:numPr>
-      </w:pPr>
-      <w:r>
-        <w:rPr>
-          <w:b/>
-          <w:sz w:val="28"/>
-        </w:rPr>
-        <w:t>Project Team Organization</w:t>
-      </w:r>
-    </w:p>
-    <w:p>
-      <w:pPr>
-        <w:pStyle w:val="ListParagraph"/>
-        <w:numPr>
-          <w:ilvl w:val="1"/>
-          <w:numId w:val="6"/>
-        </w:numPr>
-      </w:pPr>
-      <w:r>
-        <w:t>Our group members are Robin Schiro, Manuel Gonzalez, Julian Rojas, and Jimmy Lam. We will take part in all aspects of the project, however, we will each focus on a feature of the project.</w:t>
-      </w:r>
-    </w:p>
-    <w:p>
-      <w:pPr>
-        <w:ind w:left="360" w:firstLine="360"/>
-      </w:pPr>
-      <w:r>
-        <w:t>Robin will be our project manager.</w:t>
-      </w:r>
-    </w:p>
-    <w:p>
-      <w:pPr>
-        <w:pStyle w:val="ListParagraph"/>
-        <w:numPr>
-          <w:ilvl w:val="1"/>
-          <w:numId w:val="6"/>
-        </w:numPr>
-      </w:pPr>
-      <w:r>
-        <w:t>Responsibilities:</w:t>
-      </w:r>
-    </w:p>
-    <w:p>
-      <w:pPr>
-        <w:ind w:left="360" w:firstLine="360"/>
-      </w:pPr>
-      <w:r>
-        <w:t>Robin –input from camera and algorithm for facial recognition, user interface, documentation</w:t>
-      </w:r>
-    </w:p>
-    <w:p>
-      <w:pPr>
-        <w:ind w:left="360" w:firstLine="360"/>
-      </w:pPr>
-      <w:r>
-        <w:t>Manuel – Speech construction AI so that it talks to user, documentation</w:t>
-      </w:r>
-    </w:p>
-    <w:p>
-      <w:pPr>
-        <w:ind w:left="720"/>
-      </w:pPr>
-      <w:r>
-        <w:t>Julian – Primary action module (APIs, weather related info, give info from relevant websites to user), submodule to detect person talking, documentation</w:t>
-      </w:r>
-    </w:p>
-    <w:p>
-      <w:pPr>
-        <w:ind w:left="720"/>
-      </w:pPr>
-      <w:r>
-        <w:t>Jimmy – Speech recognition, other action modules (open/close applications, logging in/out), documentation</w:t>
-      </w:r>
-    </w:p>
-    <w:p>
-      <w:pPr>
-        <w:pStyle w:val="ListParagraph"/>
-        <w:numPr>
-          <w:ilvl w:val="1"/>
-          <w:numId w:val="6"/>
-        </w:numPr>
-      </w:pPr>
-      <w:r>
-        <w:t>We will communicate in person as well as virtually through google hangouts if physical meetings aren’t possible. We will meet at least once a week to discuss the responsibilities of each group member and to check on everyone’s status and the status of the project.</w:t>
-      </w:r>
-      <w:r>
-        <w:br/>
-      </w:r>
-    </w:p>
-    <w:p>
-      <w:pPr>
-        <w:pStyle w:val="ListParagraph"/>
-        <w:numPr>
-          <w:ilvl w:val="0"/>
-          <w:numId w:val="6"/>
-        </w:numPr>
-      </w:pPr>
-      <w:r>
-        <w:rPr>
-          <w:b/>
-          <w:sz w:val="28"/>
-        </w:rPr>
-        <w:t>Deliverables</w:t>
-      </w:r>
-    </w:p>
-    <w:p>
-      <w:pPr>
-        <w:pStyle w:val="ListParagraph"/>
-        <w:numPr>
-          <w:ilvl w:val="1"/>
-          <w:numId w:val="6"/>
-        </w:numPr>
-      </w:pPr>
-      <w:r>
-        <w:br/>
-      </w:r>
-    </w:p>
-    <w:p>
-      <w:pPr>
-        <w:pStyle w:val="ListParagraph"/>
-        <w:numPr>
-          <w:ilvl w:val="0"/>
-          <w:numId w:val="6"/>
-        </w:numPr>
-        <w:rPr>
-          <w:b/>
-          <w:sz w:val="28"/>
-        </w:rPr>
-      </w:pPr>
-      <w:r>
-        <w:rPr>
-          <w:b/>
-          <w:sz w:val="28"/>
-        </w:rPr>
-        <w:t>Software Life Cycle Process</w:t>
-      </w:r>
-    </w:p>
-    <w:p>
-      <w:pPr>
-        <w:pStyle w:val="ListParagraph"/>
-        <w:numPr>
-          <w:ilvl w:val="1"/>
-          <w:numId w:val="6"/>
-        </w:numPr>
-      </w:pPr>
-      <w:r>
-        <w:t>Our group will adhere to a form of the Agile development process over the course of this project.</w:t>
-      </w:r>
-      <w:r>
-        <w:t xml:space="preserve"> This process divides development into a series of ‘sprints’ during which developers complete tasks that were assigned to them at the beginning of each sprint. </w:t>
-      </w:r>
-      <w:r>
-        <w:t>Agile is very flexible due to ability of customers and developers</w:t>
-      </w:r>
-      <w:r>
-        <w:t xml:space="preserve"> to report bugs and create user stories during each sprint.</w:t>
-      </w:r>
-      <w:r>
-        <w:t xml:space="preserve"> </w:t>
-      </w:r>
-      <w:r>
-        <w:t>We would like to gain experience using this process because of its ubiquity in the industry of software engineering and its proven success</w:t>
-      </w:r>
-      <w:r>
-        <w:t>.</w:t>
-      </w:r>
-    </w:p>
-    <w:p>
-      <w:pPr>
-        <w:pStyle w:val="ListParagraph"/>
-        <w:numPr>
-          <w:ilvl w:val="1"/>
-          <w:numId w:val="6"/>
-        </w:numPr>
-      </w:pPr>
-      <w:r>
-        <w:lastRenderedPageBreak/>
+      </w:pPr>
+      <w:r>
         <w:t>We will have two-week sprints. At the beginning of each sprint, we will create several user stories and assign them to each team member.</w:t>
       </w:r>
     </w:p>
@@ -1253,11 +1353,8 @@
         </w:numPr>
       </w:pPr>
       <w:r>
-        <w:t xml:space="preserve">Once the developer has resolved the issue, he should merge his local branch with the main branch. He must be sure to communicate with the rest of the team before performing a </w:t>
-      </w:r>
-      <w:r>
         <w:lastRenderedPageBreak/>
-        <w:t>merge.</w:t>
+        <w:t>Once the developer has resolved the issue, he should merge his local branch with the main branch. He must be sure to communicate with the rest of the team before performing a merge.</w:t>
       </w:r>
       <w:r>
         <w:br/>
@@ -1391,6 +1488,432 @@
         <w:t>Technical Progress Metrics</w:t>
       </w:r>
     </w:p>
+    <w:tbl>
+      <w:tblPr>
+        <w:tblStyle w:val="TableGrid"/>
+        <w:tblW w:w="0" w:type="auto"/>
+        <w:tblLook w:val="04A0" w:firstRow="1" w:lastRow="0" w:firstColumn="1" w:lastColumn="0" w:noHBand="0" w:noVBand="1"/>
+      </w:tblPr>
+      <w:tblGrid>
+        <w:gridCol w:w="4675"/>
+        <w:gridCol w:w="4675"/>
+      </w:tblGrid>
+      <w:tr>
+        <w:tc>
+          <w:tcPr>
+            <w:tcW w:w="4675" w:type="dxa"/>
+          </w:tcPr>
+          <w:p>
+            <w:pPr>
+              <w:rPr>
+                <w:b/>
+              </w:rPr>
+            </w:pPr>
+            <w:r>
+              <w:rPr>
+                <w:b/>
+              </w:rPr>
+              <w:t>Metrics</w:t>
+            </w:r>
+          </w:p>
+        </w:tc>
+        <w:tc>
+          <w:tcPr>
+            <w:tcW w:w="4675" w:type="dxa"/>
+          </w:tcPr>
+          <w:p>
+            <w:pPr>
+              <w:rPr>
+                <w:b/>
+              </w:rPr>
+            </w:pPr>
+            <w:r>
+              <w:rPr>
+                <w:b/>
+              </w:rPr>
+              <w:t>Measure</w:t>
+            </w:r>
+          </w:p>
+        </w:tc>
+      </w:tr>
+      <w:tr>
+        <w:tc>
+          <w:tcPr>
+            <w:tcW w:w="4675" w:type="dxa"/>
+          </w:tcPr>
+          <w:p>
+            <w:pPr>
+              <w:rPr>
+                <w:b/>
+              </w:rPr>
+            </w:pPr>
+            <w:r>
+              <w:rPr>
+                <w:b/>
+              </w:rPr>
+              <w:t>Requirements</w:t>
+            </w:r>
+          </w:p>
+        </w:tc>
+        <w:tc>
+          <w:tcPr>
+            <w:tcW w:w="4675" w:type="dxa"/>
+          </w:tcPr>
+          <w:p/>
+        </w:tc>
+      </w:tr>
+      <w:tr>
+        <w:tc>
+          <w:tcPr>
+            <w:tcW w:w="4675" w:type="dxa"/>
+          </w:tcPr>
+          <w:p>
+            <w:r>
+              <w:t>Number of Requirements</w:t>
+            </w:r>
+          </w:p>
+        </w:tc>
+        <w:tc>
+          <w:tcPr>
+            <w:tcW w:w="4675" w:type="dxa"/>
+          </w:tcPr>
+          <w:p/>
+        </w:tc>
+      </w:tr>
+      <w:tr>
+        <w:tc>
+          <w:tcPr>
+            <w:tcW w:w="4675" w:type="dxa"/>
+          </w:tcPr>
+          <w:p>
+            <w:r>
+              <w:t>Number of Requirement changes</w:t>
+            </w:r>
+          </w:p>
+        </w:tc>
+        <w:tc>
+          <w:tcPr>
+            <w:tcW w:w="4675" w:type="dxa"/>
+          </w:tcPr>
+          <w:p/>
+        </w:tc>
+      </w:tr>
+      <w:tr>
+        <w:tc>
+          <w:tcPr>
+            <w:tcW w:w="4675" w:type="dxa"/>
+          </w:tcPr>
+          <w:p>
+            <w:pPr>
+              <w:rPr>
+                <w:b/>
+              </w:rPr>
+            </w:pPr>
+            <w:r>
+              <w:rPr>
+                <w:b/>
+              </w:rPr>
+              <w:t>Specifications</w:t>
+            </w:r>
+          </w:p>
+        </w:tc>
+        <w:tc>
+          <w:tcPr>
+            <w:tcW w:w="4675" w:type="dxa"/>
+          </w:tcPr>
+          <w:p/>
+        </w:tc>
+      </w:tr>
+      <w:tr>
+        <w:tc>
+          <w:tcPr>
+            <w:tcW w:w="4675" w:type="dxa"/>
+          </w:tcPr>
+          <w:p>
+            <w:r>
+              <w:t>Number of Specifications</w:t>
+            </w:r>
+          </w:p>
+        </w:tc>
+        <w:tc>
+          <w:tcPr>
+            <w:tcW w:w="4675" w:type="dxa"/>
+          </w:tcPr>
+          <w:p/>
+        </w:tc>
+      </w:tr>
+      <w:tr>
+        <w:tc>
+          <w:tcPr>
+            <w:tcW w:w="4675" w:type="dxa"/>
+          </w:tcPr>
+          <w:p>
+            <w:r>
+              <w:t>Number of Spec</w:t>
+            </w:r>
+            <w:r>
+              <w:t>ification Changes</w:t>
+            </w:r>
+          </w:p>
+        </w:tc>
+        <w:tc>
+          <w:tcPr>
+            <w:tcW w:w="4675" w:type="dxa"/>
+          </w:tcPr>
+          <w:p/>
+        </w:tc>
+      </w:tr>
+      <w:tr>
+        <w:tc>
+          <w:tcPr>
+            <w:tcW w:w="4675" w:type="dxa"/>
+          </w:tcPr>
+          <w:p>
+            <w:pPr>
+              <w:rPr>
+                <w:b/>
+              </w:rPr>
+            </w:pPr>
+            <w:r>
+              <w:rPr>
+                <w:b/>
+              </w:rPr>
+              <w:t>Analysis and Design Phase</w:t>
+            </w:r>
+          </w:p>
+        </w:tc>
+        <w:tc>
+          <w:tcPr>
+            <w:tcW w:w="4675" w:type="dxa"/>
+          </w:tcPr>
+          <w:p/>
+        </w:tc>
+      </w:tr>
+      <w:tr>
+        <w:tc>
+          <w:tcPr>
+            <w:tcW w:w="4675" w:type="dxa"/>
+          </w:tcPr>
+          <w:p>
+            <w:r>
+              <w:t>UML diagrams completed</w:t>
+            </w:r>
+          </w:p>
+        </w:tc>
+        <w:tc>
+          <w:tcPr>
+            <w:tcW w:w="4675" w:type="dxa"/>
+          </w:tcPr>
+          <w:p/>
+        </w:tc>
+      </w:tr>
+      <w:tr>
+        <w:tc>
+          <w:tcPr>
+            <w:tcW w:w="4675" w:type="dxa"/>
+          </w:tcPr>
+          <w:p>
+            <w:pPr>
+              <w:rPr>
+                <w:b/>
+              </w:rPr>
+            </w:pPr>
+            <w:r>
+              <w:rPr>
+                <w:b/>
+              </w:rPr>
+              <w:t>Implementation</w:t>
+            </w:r>
+          </w:p>
+        </w:tc>
+        <w:tc>
+          <w:tcPr>
+            <w:tcW w:w="4675" w:type="dxa"/>
+          </w:tcPr>
+          <w:p/>
+        </w:tc>
+      </w:tr>
+      <w:tr>
+        <w:tc>
+          <w:tcPr>
+            <w:tcW w:w="4675" w:type="dxa"/>
+          </w:tcPr>
+          <w:p>
+            <w:r>
+              <w:t>Number of Packages</w:t>
+            </w:r>
+          </w:p>
+        </w:tc>
+        <w:tc>
+          <w:tcPr>
+            <w:tcW w:w="4675" w:type="dxa"/>
+          </w:tcPr>
+          <w:p/>
+        </w:tc>
+      </w:tr>
+      <w:tr>
+        <w:tc>
+          <w:tcPr>
+            <w:tcW w:w="4675" w:type="dxa"/>
+          </w:tcPr>
+          <w:p>
+            <w:r>
+              <w:t>Number of Classes</w:t>
+            </w:r>
+          </w:p>
+        </w:tc>
+        <w:tc>
+          <w:tcPr>
+            <w:tcW w:w="4675" w:type="dxa"/>
+          </w:tcPr>
+          <w:p/>
+        </w:tc>
+      </w:tr>
+      <w:tr>
+        <w:tc>
+          <w:tcPr>
+            <w:tcW w:w="4675" w:type="dxa"/>
+          </w:tcPr>
+          <w:p>
+            <w:r>
+              <w:t>Number of Methods</w:t>
+            </w:r>
+          </w:p>
+        </w:tc>
+        <w:tc>
+          <w:tcPr>
+            <w:tcW w:w="4675" w:type="dxa"/>
+          </w:tcPr>
+          <w:p/>
+        </w:tc>
+      </w:tr>
+      <w:tr>
+        <w:tc>
+          <w:tcPr>
+            <w:tcW w:w="4675" w:type="dxa"/>
+          </w:tcPr>
+          <w:p>
+            <w:r>
+              <w:t>Number of Lines of Code</w:t>
+            </w:r>
+          </w:p>
+        </w:tc>
+        <w:tc>
+          <w:tcPr>
+            <w:tcW w:w="4675" w:type="dxa"/>
+          </w:tcPr>
+          <w:p/>
+        </w:tc>
+      </w:tr>
+      <w:tr>
+        <w:tc>
+          <w:tcPr>
+            <w:tcW w:w="4675" w:type="dxa"/>
+          </w:tcPr>
+          <w:p>
+            <w:r>
+              <w:t>Number of Test Cases</w:t>
+            </w:r>
+          </w:p>
+        </w:tc>
+        <w:tc>
+          <w:tcPr>
+            <w:tcW w:w="4675" w:type="dxa"/>
+          </w:tcPr>
+          <w:p/>
+        </w:tc>
+      </w:tr>
+      <w:tr>
+        <w:tc>
+          <w:tcPr>
+            <w:tcW w:w="4675" w:type="dxa"/>
+          </w:tcPr>
+          <w:p>
+            <w:pPr>
+              <w:rPr>
+                <w:b/>
+              </w:rPr>
+            </w:pPr>
+            <w:r>
+              <w:rPr>
+                <w:b/>
+              </w:rPr>
+              <w:t>Integration</w:t>
+            </w:r>
+          </w:p>
+        </w:tc>
+        <w:tc>
+          <w:tcPr>
+            <w:tcW w:w="4675" w:type="dxa"/>
+          </w:tcPr>
+          <w:p/>
+        </w:tc>
+      </w:tr>
+      <w:tr>
+        <w:tc>
+          <w:tcPr>
+            <w:tcW w:w="4675" w:type="dxa"/>
+          </w:tcPr>
+          <w:p>
+            <w:r>
+              <w:t>Number of Test Cases</w:t>
+            </w:r>
+          </w:p>
+        </w:tc>
+        <w:tc>
+          <w:tcPr>
+            <w:tcW w:w="4675" w:type="dxa"/>
+          </w:tcPr>
+          <w:p/>
+        </w:tc>
+      </w:tr>
+      <w:tr>
+        <w:tc>
+          <w:tcPr>
+            <w:tcW w:w="4675" w:type="dxa"/>
+          </w:tcPr>
+          <w:p>
+            <w:r>
+              <w:t>Number of Defects</w:t>
+            </w:r>
+          </w:p>
+        </w:tc>
+        <w:tc>
+          <w:tcPr>
+            <w:tcW w:w="4675" w:type="dxa"/>
+          </w:tcPr>
+          <w:p/>
+        </w:tc>
+      </w:tr>
+    </w:tbl>
+    <w:p/>
+    <w:p>
+      <w:r>
+        <w:br/>
+      </w:r>
+    </w:p>
+    <w:p>
+      <w:pPr>
+        <w:pStyle w:val="ListParagraph"/>
+        <w:numPr>
+          <w:ilvl w:val="0"/>
+          <w:numId w:val="6"/>
+        </w:numPr>
+      </w:pPr>
+      <w:r>
+        <w:rPr>
+          <w:b/>
+          <w:sz w:val="28"/>
+        </w:rPr>
+        <w:t>Plan for tracking, control, and reporting of progress</w:t>
+      </w:r>
+    </w:p>
+    <w:p>
+      <w:pPr>
+        <w:pStyle w:val="ListParagraph"/>
+        <w:ind w:left="360"/>
+      </w:pPr>
+    </w:p>
     <w:p>
       <w:pPr>
         <w:pStyle w:val="ListParagraph"/>
@@ -1400,33 +1923,27 @@
         </w:numPr>
       </w:pPr>
       <w:r>
-        <w:br/>
-      </w:r>
-    </w:p>
-    <w:p>
-      <w:pPr>
-        <w:pStyle w:val="ListParagraph"/>
-        <w:numPr>
-          <w:ilvl w:val="0"/>
-          <w:numId w:val="6"/>
-        </w:numPr>
-      </w:pPr>
-      <w:r>
-        <w:rPr>
-          <w:b/>
-          <w:sz w:val="28"/>
-        </w:rPr>
-        <w:t>Plan for tracking, control, and reporting of progress</w:t>
-      </w:r>
-    </w:p>
-    <w:p>
-      <w:pPr>
-        <w:pStyle w:val="ListParagraph"/>
-        <w:numPr>
-          <w:ilvl w:val="1"/>
-          <w:numId w:val="6"/>
-        </w:numPr>
-      </w:pPr>
+        <w:t xml:space="preserve">We will individually submit a weekly report to keep track of our own progress (number of hours working on the project, responsibility report), but we will also have weekly meetings to keep </w:t>
+      </w:r>
+      <w:r>
+        <w:lastRenderedPageBreak/>
+        <w:t>track of each other’s progress and the status of the project overall. Our project manager will look at our progress reports</w:t>
+      </w:r>
+      <w:r>
+        <w:t>, our technical progress metrics, reassess project risks,</w:t>
+      </w:r>
+      <w:r>
+        <w:t xml:space="preserve"> and our project plan to determine whether we are ahead, on time, or behind schedule</w:t>
+      </w:r>
+      <w:r>
+        <w:t xml:space="preserve">. </w:t>
+      </w:r>
+      <w:r>
+        <w:t>With this information, we will update our PERT chart</w:t>
+      </w:r>
+      <w:r>
+        <w:t>, the technical progress metric, and update everyone with any changes to the project plan.</w:t>
+      </w:r>
       <w:r>
         <w:br/>
       </w:r>

</xml_diff>

<commit_message>
- Added content to the Deliverables section of the PMP. - Cleaned up the formatting of the PMP
</commit_message>
<xml_diff>
--- a/Documentation/Project Management Plan.docx
+++ b/Documentation/Project Management Plan.docx
@@ -1,6 +1,6 @@
 
 <file path=word/document.xml><?xml version="1.0" encoding="utf-8"?>
-<w:document xmlns:wpc="http://schemas.microsoft.com/office/word/2010/wordprocessingCanvas" xmlns:mo="http://schemas.microsoft.com/office/mac/office/2008/main" xmlns:mc="http://schemas.openxmlformats.org/markup-compatibility/2006" xmlns:mv="urn:schemas-microsoft-com:mac:vml" xmlns:o="urn:schemas-microsoft-com:office:office" xmlns:r="http://schemas.openxmlformats.org/officeDocument/2006/relationships" xmlns:m="http://schemas.openxmlformats.org/officeDocument/2006/math" xmlns:v="urn:schemas-microsoft-com:vml" xmlns:wp14="http://schemas.microsoft.com/office/word/2010/wordprocessingDrawing" xmlns:wp="http://schemas.openxmlformats.org/drawingml/2006/wordprocessingDrawing" xmlns:w10="urn:schemas-microsoft-com:office:word" xmlns:w="http://schemas.openxmlformats.org/wordprocessingml/2006/main" xmlns:w14="http://schemas.microsoft.com/office/word/2010/wordml" xmlns:wpg="http://schemas.microsoft.com/office/word/2010/wordprocessingGroup" xmlns:wpi="http://schemas.microsoft.com/office/word/2010/wordprocessingInk" xmlns:wne="http://schemas.microsoft.com/office/word/2006/wordml" xmlns:wps="http://schemas.microsoft.com/office/word/2010/wordprocessingShape" mc:Ignorable="w14 wp14">
+<w:document xmlns:wpc="http://schemas.microsoft.com/office/word/2010/wordprocessingCanvas" xmlns:mc="http://schemas.openxmlformats.org/markup-compatibility/2006" xmlns:o="urn:schemas-microsoft-com:office:office" xmlns:r="http://schemas.openxmlformats.org/officeDocument/2006/relationships" xmlns:m="http://schemas.openxmlformats.org/officeDocument/2006/math" xmlns:v="urn:schemas-microsoft-com:vml" xmlns:wp14="http://schemas.microsoft.com/office/word/2010/wordprocessingDrawing" xmlns:wp="http://schemas.openxmlformats.org/drawingml/2006/wordprocessingDrawing" xmlns:w10="urn:schemas-microsoft-com:office:word" xmlns:w="http://schemas.openxmlformats.org/wordprocessingml/2006/main" xmlns:w14="http://schemas.microsoft.com/office/word/2010/wordml" xmlns:w15="http://schemas.microsoft.com/office/word/2012/wordml" xmlns:wpg="http://schemas.microsoft.com/office/word/2010/wordprocessingGroup" xmlns:wpi="http://schemas.microsoft.com/office/word/2010/wordprocessingInk" xmlns:wne="http://schemas.microsoft.com/office/word/2006/wordml" xmlns:wps="http://schemas.microsoft.com/office/word/2010/wordprocessingShape" mc:Ignorable="w14 w15 wp14">
   <w:body>
     <w:p>
       <w:pPr>
@@ -167,11 +167,9 @@
               <w:ind w:left="0"/>
               <w:jc w:val="center"/>
             </w:pPr>
-            <w:proofErr w:type="gramStart"/>
             <w:r>
               <w:t>v0.0</w:t>
             </w:r>
-            <w:proofErr w:type="gramEnd"/>
           </w:p>
         </w:tc>
         <w:tc>
@@ -202,13 +200,8 @@
               <w:jc w:val="center"/>
             </w:pPr>
             <w:r>
-              <w:t xml:space="preserve">Robin </w:t>
-            </w:r>
-            <w:proofErr w:type="spellStart"/>
-            <w:r>
-              <w:t>Schiro</w:t>
-            </w:r>
-            <w:proofErr w:type="spellEnd"/>
+              <w:t>Robin Schiro</w:t>
+            </w:r>
           </w:p>
         </w:tc>
         <w:tc>
@@ -517,13 +510,8 @@
         </w:rPr>
       </w:pPr>
       <w:r>
-        <w:t xml:space="preserve">Robin </w:t>
-      </w:r>
-      <w:proofErr w:type="spellStart"/>
-      <w:r>
-        <w:t>Schiro</w:t>
-      </w:r>
-      <w:proofErr w:type="spellEnd"/>
+        <w:t>Robin Schiro</w:t>
+      </w:r>
     </w:p>
     <w:p>
       <w:pPr>
@@ -577,15 +565,12 @@
         <w:t xml:space="preserve"> room’s</w:t>
       </w:r>
       <w:r>
-        <w:t xml:space="preserve"> entrance. When a user enters, the </w:t>
-      </w:r>
-      <w:proofErr w:type="gramStart"/>
-      <w:r>
-        <w:t>program</w:t>
-      </w:r>
-      <w:proofErr w:type="gramEnd"/>
-      <w:r>
-        <w:t xml:space="preserve"> can respond with an action that has been </w:t>
+        <w:t xml:space="preserve"> entrance. When a us</w:t>
+      </w:r>
+      <w:bookmarkStart w:id="1" w:name="_GoBack"/>
+      <w:bookmarkEnd w:id="1"/>
+      <w:r>
+        <w:t xml:space="preserve">er enters, the program can respond with an action that has been </w:t>
       </w:r>
       <w:r>
         <w:t>configured</w:t>
@@ -597,15 +582,7 @@
         <w:t xml:space="preserve"> </w:t>
       </w:r>
       <w:r>
-        <w:t xml:space="preserve">The GUI of the application </w:t>
-      </w:r>
-      <w:proofErr w:type="gramStart"/>
-      <w:r>
-        <w:t>will</w:t>
-      </w:r>
-      <w:proofErr w:type="gramEnd"/>
-      <w:r>
-        <w:t xml:space="preserve"> allows users to set up profiles that specify how the program should behave.</w:t>
+        <w:t>The GUI of the application will allows users to set up profiles that specify how the program should behave.</w:t>
       </w:r>
       <w:r>
         <w:t xml:space="preserve"> Based on this configuration, the application will communicate back and forth with the user to perform desired actions and provide useful information.</w:t>
@@ -647,7 +624,7 @@
           <w:numId w:val="6"/>
         </w:numPr>
       </w:pPr>
-      <w:hyperlink r:id="rId8" w:history="1">
+      <w:hyperlink r:id="rId7" w:history="1">
         <w:r>
           <w:rPr>
             <w:rStyle w:val="Hyperlink"/>
@@ -662,6 +639,11 @@
     <w:p>
       <w:pPr>
         <w:pStyle w:val="ListParagraph"/>
+      </w:pPr>
+    </w:p>
+    <w:p>
+      <w:pPr>
+        <w:pStyle w:val="ListParagraph"/>
         <w:numPr>
           <w:ilvl w:val="0"/>
           <w:numId w:val="6"/>
@@ -888,15 +870,7 @@
         </w:numPr>
       </w:pPr>
       <w:r>
-        <w:t xml:space="preserve">Format: The heading of each major </w:t>
-      </w:r>
-      <w:proofErr w:type="gramStart"/>
-      <w:r>
-        <w:t>sections</w:t>
-      </w:r>
-      <w:proofErr w:type="gramEnd"/>
-      <w:r>
-        <w:t xml:space="preserve"> should be left aligned and the corresponding page of each major section should be right aligned. There should be a line a periods separating each heading from its corresponding page number.</w:t>
+        <w:t>Format: The heading of each major sections should be left aligned and the corresponding page of each major section should be right aligned. There should be a line a periods separating each heading from its corresponding page number.</w:t>
       </w:r>
     </w:p>
     <w:p>
@@ -946,6 +920,12 @@
       <w:r>
         <w:t xml:space="preserve"> </w:t>
       </w:r>
+    </w:p>
+    <w:p>
+      <w:pPr>
+        <w:pStyle w:val="ListParagraph"/>
+        <w:ind w:left="1080"/>
+      </w:pPr>
       <w:r>
         <w:br/>
       </w:r>
@@ -975,23 +955,7 @@
         </w:numPr>
       </w:pPr>
       <w:r>
-        <w:t xml:space="preserve">Our group members are Robin </w:t>
-      </w:r>
-      <w:proofErr w:type="spellStart"/>
-      <w:r>
-        <w:t>Schiro</w:t>
-      </w:r>
-      <w:proofErr w:type="spellEnd"/>
-      <w:r>
-        <w:t xml:space="preserve">, Manuel Gonzalez, Julian Rojas, and Jimmy Lam. We will take part in all aspects of the </w:t>
-      </w:r>
-      <w:proofErr w:type="gramStart"/>
-      <w:r>
-        <w:t>project,</w:t>
-      </w:r>
-      <w:proofErr w:type="gramEnd"/>
-      <w:r>
-        <w:t xml:space="preserve"> however, we will each focus on a feature of the project.</w:t>
+        <w:t>Our group members are Robin Schiro, Manuel Gonzalez, Julian Rojas, and Jimmy Lam. We will take part in all aspects of the project, however, we will each focus on a feature of the project.</w:t>
       </w:r>
       <w:r>
         <w:t xml:space="preserve"> </w:t>
@@ -1056,15 +1020,7 @@
         </w:numPr>
       </w:pPr>
       <w:r>
-        <w:t xml:space="preserve">Julian – Primary action module (APIs, weather related info, give info from relevant websites to user), </w:t>
-      </w:r>
-      <w:proofErr w:type="spellStart"/>
-      <w:r>
-        <w:t>submodule</w:t>
-      </w:r>
-      <w:proofErr w:type="spellEnd"/>
-      <w:r>
-        <w:t xml:space="preserve"> to detect person talking, documentation</w:t>
+        <w:t>Julian – Primary action module (APIs, weather related info, give info from relevant websites to user), submodule to detect person talking, documentation</w:t>
       </w:r>
     </w:p>
     <w:p>
@@ -1094,15 +1050,7 @@
         </w:numPr>
       </w:pPr>
       <w:r>
-        <w:t xml:space="preserve">We will communicate in person as well as virtually through </w:t>
-      </w:r>
-      <w:proofErr w:type="spellStart"/>
-      <w:r>
-        <w:t>google</w:t>
-      </w:r>
-      <w:proofErr w:type="spellEnd"/>
-      <w:r>
-        <w:t xml:space="preserve"> hangouts if physical meetings aren’t possible. We will meet at least once a week to discuss the responsibilities of each group member and to check on everyone’s status and the status of the project.</w:t>
+        <w:t>We will communicate in person as well as virtually through google hangouts if physical meetings aren’t possible. We will meet at least once a week to discuss the responsibilities of each group member and to check on everyone’s status and the status of the project.</w:t>
       </w:r>
       <w:r>
         <w:br/>
@@ -1110,32 +1058,601 @@
     </w:p>
     <w:p>
       <w:pPr>
-        <w:pStyle w:val="ListParagraph"/>
-        <w:numPr>
-          <w:ilvl w:val="0"/>
-          <w:numId w:val="6"/>
-        </w:numPr>
-      </w:pPr>
-      <w:r>
         <w:rPr>
           <w:b/>
           <w:sz w:val="28"/>
         </w:rPr>
+      </w:pPr>
+      <w:r>
+        <w:rPr>
+          <w:b/>
+          <w:sz w:val="28"/>
+        </w:rPr>
+        <w:br w:type="page"/>
+      </w:r>
+    </w:p>
+    <w:p>
+      <w:pPr>
+        <w:pStyle w:val="ListParagraph"/>
+        <w:numPr>
+          <w:ilvl w:val="0"/>
+          <w:numId w:val="6"/>
+        </w:numPr>
+      </w:pPr>
+      <w:r>
+        <w:rPr>
+          <w:b/>
+          <w:sz w:val="28"/>
+        </w:rPr>
+        <w:lastRenderedPageBreak/>
         <w:t>Deliverables</w:t>
       </w:r>
     </w:p>
-    <w:p>
-      <w:pPr>
-        <w:pStyle w:val="ListParagraph"/>
-        <w:numPr>
-          <w:ilvl w:val="1"/>
-          <w:numId w:val="6"/>
-        </w:numPr>
-      </w:pPr>
-      <w:r>
-        <w:br/>
-      </w:r>
-    </w:p>
+    <w:tbl>
+      <w:tblPr>
+        <w:tblStyle w:val="TableGrid"/>
+        <w:tblW w:w="0" w:type="auto"/>
+        <w:jc w:val="center"/>
+        <w:tblLook w:val="04A0" w:firstRow="1" w:lastRow="0" w:firstColumn="1" w:lastColumn="0" w:noHBand="0" w:noVBand="1"/>
+      </w:tblPr>
+      <w:tblGrid>
+        <w:gridCol w:w="3636"/>
+        <w:gridCol w:w="4770"/>
+      </w:tblGrid>
+      <w:tr>
+        <w:trPr>
+          <w:jc w:val="center"/>
+        </w:trPr>
+        <w:tc>
+          <w:tcPr>
+            <w:tcW w:w="3636" w:type="dxa"/>
+          </w:tcPr>
+          <w:p>
+            <w:pPr>
+              <w:jc w:val="center"/>
+              <w:rPr>
+                <w:b/>
+              </w:rPr>
+            </w:pPr>
+            <w:r>
+              <w:rPr>
+                <w:b/>
+              </w:rPr>
+              <w:t>Artifacts</w:t>
+            </w:r>
+          </w:p>
+        </w:tc>
+        <w:tc>
+          <w:tcPr>
+            <w:tcW w:w="4770" w:type="dxa"/>
+          </w:tcPr>
+          <w:p>
+            <w:pPr>
+              <w:jc w:val="center"/>
+              <w:rPr>
+                <w:b/>
+              </w:rPr>
+            </w:pPr>
+            <w:r>
+              <w:rPr>
+                <w:b/>
+              </w:rPr>
+              <w:t>Due Dates</w:t>
+            </w:r>
+          </w:p>
+        </w:tc>
+      </w:tr>
+      <w:tr>
+        <w:trPr>
+          <w:jc w:val="center"/>
+        </w:trPr>
+        <w:tc>
+          <w:tcPr>
+            <w:tcW w:w="3636" w:type="dxa"/>
+          </w:tcPr>
+          <w:p>
+            <w:r>
+              <w:rPr>
+                <w:rFonts w:cs="Arial"/>
+                <w:color w:val="444444"/>
+                <w:szCs w:val="20"/>
+              </w:rPr>
+              <w:t>Meeting Minutes</w:t>
+            </w:r>
+          </w:p>
+        </w:tc>
+        <w:tc>
+          <w:tcPr>
+            <w:tcW w:w="4770" w:type="dxa"/>
+          </w:tcPr>
+          <w:p>
+            <w:pPr>
+              <w:rPr>
+                <w:sz w:val="20"/>
+              </w:rPr>
+            </w:pPr>
+            <w:r>
+              <w:rPr>
+                <w:rFonts w:cs="Arial"/>
+                <w:color w:val="444444"/>
+                <w:sz w:val="20"/>
+                <w:szCs w:val="20"/>
+              </w:rPr>
+              <w:t>Emailed out by midnight on the day of the meeting</w:t>
+            </w:r>
+          </w:p>
+        </w:tc>
+      </w:tr>
+      <w:tr>
+        <w:trPr>
+          <w:jc w:val="center"/>
+        </w:trPr>
+        <w:tc>
+          <w:tcPr>
+            <w:tcW w:w="3636" w:type="dxa"/>
+          </w:tcPr>
+          <w:p>
+            <w:r>
+              <w:rPr>
+                <w:rFonts w:cs="Arial"/>
+                <w:color w:val="444444"/>
+                <w:szCs w:val="20"/>
+              </w:rPr>
+              <w:t>Individual Logs</w:t>
+            </w:r>
+          </w:p>
+        </w:tc>
+        <w:tc>
+          <w:tcPr>
+            <w:tcW w:w="4770" w:type="dxa"/>
+          </w:tcPr>
+          <w:p>
+            <w:r>
+              <w:rPr>
+                <w:rFonts w:cs="Arial"/>
+                <w:color w:val="444444"/>
+                <w:sz w:val="20"/>
+                <w:szCs w:val="20"/>
+              </w:rPr>
+              <w:t xml:space="preserve">Updated </w:t>
+            </w:r>
+            <w:r>
+              <w:rPr>
+                <w:rFonts w:cs="Arial"/>
+                <w:color w:val="444444"/>
+                <w:sz w:val="20"/>
+                <w:szCs w:val="20"/>
+              </w:rPr>
+              <w:t>after each change to the code base</w:t>
+            </w:r>
+          </w:p>
+        </w:tc>
+      </w:tr>
+      <w:tr>
+        <w:trPr>
+          <w:jc w:val="center"/>
+        </w:trPr>
+        <w:tc>
+          <w:tcPr>
+            <w:tcW w:w="3636" w:type="dxa"/>
+          </w:tcPr>
+          <w:p>
+            <w:r>
+              <w:rPr>
+                <w:rFonts w:cs="Arial"/>
+                <w:color w:val="444444"/>
+                <w:szCs w:val="20"/>
+              </w:rPr>
+              <w:t>Group Project Management Reports</w:t>
+            </w:r>
+          </w:p>
+        </w:tc>
+        <w:tc>
+          <w:tcPr>
+            <w:tcW w:w="4770" w:type="dxa"/>
+          </w:tcPr>
+          <w:p>
+            <w:r>
+              <w:rPr>
+                <w:rFonts w:cs="Arial"/>
+                <w:color w:val="444444"/>
+                <w:szCs w:val="20"/>
+              </w:rPr>
+              <w:t>12/3/15</w:t>
+            </w:r>
+          </w:p>
+        </w:tc>
+      </w:tr>
+      <w:tr>
+        <w:trPr>
+          <w:jc w:val="center"/>
+        </w:trPr>
+        <w:tc>
+          <w:tcPr>
+            <w:tcW w:w="3636" w:type="dxa"/>
+          </w:tcPr>
+          <w:p>
+            <w:r>
+              <w:rPr>
+                <w:rFonts w:cs="Arial"/>
+                <w:color w:val="444444"/>
+                <w:szCs w:val="20"/>
+              </w:rPr>
+              <w:t>Concept of Operations</w:t>
+            </w:r>
+          </w:p>
+        </w:tc>
+        <w:tc>
+          <w:tcPr>
+            <w:tcW w:w="4770" w:type="dxa"/>
+          </w:tcPr>
+          <w:p>
+            <w:pPr>
+              <w:tabs>
+                <w:tab w:val="left" w:pos="1290"/>
+              </w:tabs>
+            </w:pPr>
+            <w:r>
+              <w:rPr>
+                <w:rFonts w:cs="Arial"/>
+                <w:color w:val="444444"/>
+                <w:szCs w:val="20"/>
+              </w:rPr>
+              <w:t>9/18/15</w:t>
+            </w:r>
+            <w:r>
+              <w:rPr>
+                <w:rFonts w:cs="Arial"/>
+                <w:color w:val="444444"/>
+                <w:szCs w:val="20"/>
+              </w:rPr>
+              <w:tab/>
+            </w:r>
+          </w:p>
+        </w:tc>
+      </w:tr>
+      <w:tr>
+        <w:trPr>
+          <w:jc w:val="center"/>
+        </w:trPr>
+        <w:tc>
+          <w:tcPr>
+            <w:tcW w:w="3636" w:type="dxa"/>
+          </w:tcPr>
+          <w:p>
+            <w:r>
+              <w:rPr>
+                <w:rFonts w:cs="Arial"/>
+                <w:color w:val="444444"/>
+                <w:szCs w:val="20"/>
+              </w:rPr>
+              <w:t>Project Management Plan</w:t>
+            </w:r>
+          </w:p>
+        </w:tc>
+        <w:tc>
+          <w:tcPr>
+            <w:tcW w:w="4770" w:type="dxa"/>
+          </w:tcPr>
+          <w:p>
+            <w:pPr>
+              <w:tabs>
+                <w:tab w:val="center" w:pos="1350"/>
+              </w:tabs>
+            </w:pPr>
+            <w:r>
+              <w:rPr>
+                <w:rFonts w:cs="Arial"/>
+                <w:color w:val="444444"/>
+                <w:szCs w:val="20"/>
+              </w:rPr>
+              <w:t>9/18/15</w:t>
+            </w:r>
+            <w:r>
+              <w:rPr>
+                <w:rFonts w:cs="Arial"/>
+                <w:color w:val="444444"/>
+                <w:szCs w:val="20"/>
+              </w:rPr>
+              <w:tab/>
+            </w:r>
+          </w:p>
+        </w:tc>
+      </w:tr>
+      <w:tr>
+        <w:trPr>
+          <w:jc w:val="center"/>
+        </w:trPr>
+        <w:tc>
+          <w:tcPr>
+            <w:tcW w:w="3636" w:type="dxa"/>
+          </w:tcPr>
+          <w:p>
+            <w:r>
+              <w:rPr>
+                <w:rFonts w:cs="Arial"/>
+                <w:color w:val="444444"/>
+                <w:szCs w:val="20"/>
+              </w:rPr>
+              <w:t>SRS</w:t>
+            </w:r>
+          </w:p>
+        </w:tc>
+        <w:tc>
+          <w:tcPr>
+            <w:tcW w:w="4770" w:type="dxa"/>
+          </w:tcPr>
+          <w:p>
+            <w:r>
+              <w:rPr>
+                <w:rFonts w:cs="Arial"/>
+                <w:color w:val="444444"/>
+                <w:szCs w:val="20"/>
+              </w:rPr>
+              <w:t>10/8/15</w:t>
+            </w:r>
+          </w:p>
+        </w:tc>
+      </w:tr>
+      <w:tr>
+        <w:trPr>
+          <w:jc w:val="center"/>
+        </w:trPr>
+        <w:tc>
+          <w:tcPr>
+            <w:tcW w:w="3636" w:type="dxa"/>
+          </w:tcPr>
+          <w:p>
+            <w:r>
+              <w:rPr>
+                <w:rFonts w:cs="Arial"/>
+                <w:color w:val="444444"/>
+                <w:szCs w:val="20"/>
+              </w:rPr>
+              <w:t>High-Level Design</w:t>
+            </w:r>
+          </w:p>
+        </w:tc>
+        <w:tc>
+          <w:tcPr>
+            <w:tcW w:w="4770" w:type="dxa"/>
+          </w:tcPr>
+          <w:p>
+            <w:r>
+              <w:rPr>
+                <w:rFonts w:cs="Arial"/>
+                <w:color w:val="444444"/>
+                <w:szCs w:val="20"/>
+              </w:rPr>
+              <w:t>10/29/15</w:t>
+            </w:r>
+          </w:p>
+        </w:tc>
+      </w:tr>
+      <w:tr>
+        <w:trPr>
+          <w:jc w:val="center"/>
+        </w:trPr>
+        <w:tc>
+          <w:tcPr>
+            <w:tcW w:w="3636" w:type="dxa"/>
+          </w:tcPr>
+          <w:p>
+            <w:r>
+              <w:rPr>
+                <w:rFonts w:cs="Arial"/>
+                <w:color w:val="444444"/>
+                <w:szCs w:val="20"/>
+              </w:rPr>
+              <w:t>Detailed Design</w:t>
+            </w:r>
+          </w:p>
+        </w:tc>
+        <w:tc>
+          <w:tcPr>
+            <w:tcW w:w="4770" w:type="dxa"/>
+          </w:tcPr>
+          <w:p>
+            <w:r>
+              <w:rPr>
+                <w:rFonts w:cs="Arial"/>
+                <w:color w:val="444444"/>
+                <w:szCs w:val="20"/>
+              </w:rPr>
+              <w:t>10/29/15</w:t>
+            </w:r>
+          </w:p>
+        </w:tc>
+      </w:tr>
+      <w:tr>
+        <w:trPr>
+          <w:jc w:val="center"/>
+        </w:trPr>
+        <w:tc>
+          <w:tcPr>
+            <w:tcW w:w="3636" w:type="dxa"/>
+          </w:tcPr>
+          <w:p>
+            <w:r>
+              <w:rPr>
+                <w:rFonts w:cs="Arial"/>
+                <w:color w:val="444444"/>
+                <w:szCs w:val="20"/>
+              </w:rPr>
+              <w:t>Test Plan</w:t>
+            </w:r>
+          </w:p>
+        </w:tc>
+        <w:tc>
+          <w:tcPr>
+            <w:tcW w:w="4770" w:type="dxa"/>
+          </w:tcPr>
+          <w:p>
+            <w:r>
+              <w:rPr>
+                <w:rFonts w:cs="Arial"/>
+                <w:color w:val="444444"/>
+                <w:szCs w:val="20"/>
+              </w:rPr>
+              <w:t>10/8/15</w:t>
+            </w:r>
+          </w:p>
+        </w:tc>
+      </w:tr>
+      <w:tr>
+        <w:trPr>
+          <w:jc w:val="center"/>
+        </w:trPr>
+        <w:tc>
+          <w:tcPr>
+            <w:tcW w:w="3636" w:type="dxa"/>
+          </w:tcPr>
+          <w:p>
+            <w:r>
+              <w:rPr>
+                <w:rFonts w:cs="Arial"/>
+                <w:color w:val="444444"/>
+                <w:szCs w:val="20"/>
+              </w:rPr>
+              <w:t>User's Manual</w:t>
+            </w:r>
+          </w:p>
+        </w:tc>
+        <w:tc>
+          <w:tcPr>
+            <w:tcW w:w="4770" w:type="dxa"/>
+          </w:tcPr>
+          <w:p>
+            <w:pPr>
+              <w:rPr>
+                <w:rFonts w:cs="Arial"/>
+              </w:rPr>
+            </w:pPr>
+            <w:r>
+              <w:rPr>
+                <w:rFonts w:cs="Arial"/>
+              </w:rPr>
+              <w:t>12/3/15</w:t>
+            </w:r>
+          </w:p>
+        </w:tc>
+      </w:tr>
+      <w:tr>
+        <w:trPr>
+          <w:jc w:val="center"/>
+        </w:trPr>
+        <w:tc>
+          <w:tcPr>
+            <w:tcW w:w="3636" w:type="dxa"/>
+          </w:tcPr>
+          <w:p>
+            <w:r>
+              <w:rPr>
+                <w:rFonts w:cs="Arial"/>
+                <w:color w:val="444444"/>
+                <w:szCs w:val="20"/>
+              </w:rPr>
+              <w:t>Final Test Results</w:t>
+            </w:r>
+          </w:p>
+        </w:tc>
+        <w:tc>
+          <w:tcPr>
+            <w:tcW w:w="4770" w:type="dxa"/>
+          </w:tcPr>
+          <w:p>
+            <w:pPr>
+              <w:rPr>
+                <w:rFonts w:cs="Arial"/>
+              </w:rPr>
+            </w:pPr>
+            <w:r>
+              <w:rPr>
+                <w:rFonts w:cs="Arial"/>
+              </w:rPr>
+              <w:t>12/3/15</w:t>
+            </w:r>
+          </w:p>
+        </w:tc>
+      </w:tr>
+      <w:tr>
+        <w:trPr>
+          <w:jc w:val="center"/>
+        </w:trPr>
+        <w:tc>
+          <w:tcPr>
+            <w:tcW w:w="3636" w:type="dxa"/>
+          </w:tcPr>
+          <w:p>
+            <w:r>
+              <w:rPr>
+                <w:rFonts w:cs="Arial"/>
+                <w:color w:val="444444"/>
+                <w:szCs w:val="20"/>
+              </w:rPr>
+              <w:t>Source, Executable, Build Instructions</w:t>
+            </w:r>
+          </w:p>
+        </w:tc>
+        <w:tc>
+          <w:tcPr>
+            <w:tcW w:w="4770" w:type="dxa"/>
+          </w:tcPr>
+          <w:p>
+            <w:pPr>
+              <w:rPr>
+                <w:rFonts w:cs="Arial"/>
+              </w:rPr>
+            </w:pPr>
+            <w:r>
+              <w:rPr>
+                <w:rFonts w:cs="Arial"/>
+              </w:rPr>
+              <w:t>12/3/15</w:t>
+            </w:r>
+          </w:p>
+        </w:tc>
+      </w:tr>
+      <w:tr>
+        <w:trPr>
+          <w:jc w:val="center"/>
+        </w:trPr>
+        <w:tc>
+          <w:tcPr>
+            <w:tcW w:w="3636" w:type="dxa"/>
+          </w:tcPr>
+          <w:p>
+            <w:r>
+              <w:rPr>
+                <w:rFonts w:cs="Arial"/>
+                <w:color w:val="444444"/>
+                <w:szCs w:val="20"/>
+              </w:rPr>
+              <w:t>Project Legacy</w:t>
+            </w:r>
+          </w:p>
+        </w:tc>
+        <w:tc>
+          <w:tcPr>
+            <w:tcW w:w="4770" w:type="dxa"/>
+          </w:tcPr>
+          <w:p>
+            <w:pPr>
+              <w:rPr>
+                <w:rFonts w:cs="Arial"/>
+              </w:rPr>
+            </w:pPr>
+            <w:r>
+              <w:rPr>
+                <w:rFonts w:cs="Arial"/>
+              </w:rPr>
+              <w:t>12/3/15</w:t>
+            </w:r>
+          </w:p>
+        </w:tc>
+      </w:tr>
+    </w:tbl>
+    <w:p/>
     <w:p>
       <w:pPr>
         <w:pStyle w:val="ListParagraph"/>
@@ -1179,11 +1696,7 @@
         <w:t xml:space="preserve"> This process divides development into a series of ‘sprints’ during which developers complete tasks that were assigned to them at the beginning of each sprint. </w:t>
       </w:r>
       <w:r>
-        <w:t xml:space="preserve">Agile is very flexible </w:t>
-      </w:r>
-      <w:r>
-        <w:lastRenderedPageBreak/>
-        <w:t>due to ability of customers and developers</w:t>
+        <w:t>Agile is very flexible due to ability of customers and developers</w:t>
       </w:r>
       <w:r>
         <w:t xml:space="preserve"> to report bugs and create user stories during each sprint.</w:t>
@@ -1238,27 +1751,23 @@
         <w:rPr>
           <w:noProof/>
         </w:rPr>
-      </w:pPr>
-      <w:r>
-        <w:t>Diagram:</w:t>
-      </w:r>
-      <w:r>
-        <w:br/>
-      </w:r>
-    </w:p>
-    <w:p>
-      <w:pPr>
-        <w:keepNext/>
-        <w:jc w:val="center"/>
       </w:pPr>
       <w:r>
         <w:rPr>
           <w:noProof/>
         </w:rPr>
         <w:drawing>
-          <wp:inline distT="0" distB="0" distL="0" distR="0" wp14:anchorId="31423E01" wp14:editId="55518574">
-            <wp:extent cx="3914494" cy="2940610"/>
+          <wp:anchor distT="0" distB="0" distL="114300" distR="114300" simplePos="0" relativeHeight="251682816" behindDoc="1" locked="0" layoutInCell="1" allowOverlap="1" wp14:anchorId="426C1761" wp14:editId="3BD08499">
+            <wp:simplePos x="0" y="0"/>
+            <wp:positionH relativeFrom="column">
+              <wp:posOffset>1323975</wp:posOffset>
+            </wp:positionH>
+            <wp:positionV relativeFrom="paragraph">
+              <wp:posOffset>250825</wp:posOffset>
+            </wp:positionV>
+            <wp:extent cx="3200400" cy="2403475"/>
             <wp:effectExtent l="0" t="0" r="0" b="0"/>
+            <wp:wrapTopAndBottom/>
             <wp:docPr id="1" name="Picture 1" descr="Agile Development Diagram"/>
             <wp:cNvGraphicFramePr>
               <a:graphicFrameLocks xmlns:a="http://schemas.openxmlformats.org/drawingml/2006/main" noChangeAspect="1"/>
@@ -1273,7 +1782,7 @@
                     </pic:cNvPicPr>
                   </pic:nvPicPr>
                   <pic:blipFill>
-                    <a:blip r:embed="rId9" cstate="print">
+                    <a:blip r:embed="rId8" cstate="print">
                       <a:extLst>
                         <a:ext uri="{28A0092B-C50C-407E-A947-70E740481C1C}">
                           <a14:useLocalDpi xmlns:a14="http://schemas.microsoft.com/office/drawing/2010/main" val="0"/>
@@ -1288,7 +1797,7 @@
                   <pic:spPr bwMode="auto">
                     <a:xfrm>
                       <a:off x="0" y="0"/>
-                      <a:ext cx="3920938" cy="2945451"/>
+                      <a:ext cx="3200400" cy="2403475"/>
                     </a:xfrm>
                     <a:prstGeom prst="rect">
                       <a:avLst/>
@@ -1301,8 +1810,20 @@
                 </pic:pic>
               </a:graphicData>
             </a:graphic>
-          </wp:inline>
+            <wp14:sizeRelH relativeFrom="margin">
+              <wp14:pctWidth>0</wp14:pctWidth>
+            </wp14:sizeRelH>
+            <wp14:sizeRelV relativeFrom="margin">
+              <wp14:pctHeight>0</wp14:pctHeight>
+            </wp14:sizeRelV>
+          </wp:anchor>
         </w:drawing>
+      </w:r>
+      <w:r>
+        <w:t>Diagram:</w:t>
+      </w:r>
+      <w:r>
+        <w:br/>
       </w:r>
     </w:p>
     <w:p>
@@ -1316,14 +1837,27 @@
       <w:r>
         <w:t xml:space="preserve">Figure </w:t>
       </w:r>
-      <w:fldSimple w:instr=" SEQ Figure \* ARABIC ">
-        <w:r>
-          <w:rPr>
-            <w:noProof/>
-          </w:rPr>
-          <w:t>1</w:t>
-        </w:r>
-      </w:fldSimple>
+      <w:r>
+        <w:fldChar w:fldCharType="begin"/>
+      </w:r>
+      <w:r>
+        <w:instrText xml:space="preserve"> SEQ Figure \* ARABIC </w:instrText>
+      </w:r>
+      <w:r>
+        <w:fldChar w:fldCharType="separate"/>
+      </w:r>
+      <w:r>
+        <w:rPr>
+          <w:noProof/>
+        </w:rPr>
+        <w:t>1</w:t>
+      </w:r>
+      <w:r>
+        <w:rPr>
+          <w:noProof/>
+        </w:rPr>
+        <w:fldChar w:fldCharType="end"/>
+      </w:r>
       <w:r>
         <w:t xml:space="preserve">: Representation of the </w:t>
       </w:r>
@@ -1335,7 +1869,7 @@
       <w:r>
         <w:t xml:space="preserve"> development cycle. Source: </w:t>
       </w:r>
-      <w:hyperlink r:id="rId10" w:history="1">
+      <w:hyperlink r:id="rId9" w:history="1">
         <w:proofErr w:type="spellStart"/>
         <w:r>
           <w:rPr>
@@ -1346,6 +1880,9 @@
         <w:proofErr w:type="spellEnd"/>
       </w:hyperlink>
       <w:r>
+        <w:rPr>
+          <w:noProof/>
+        </w:rPr>
         <w:br/>
       </w:r>
     </w:p>
@@ -1362,6 +1899,7 @@
           <w:b/>
           <w:sz w:val="28"/>
         </w:rPr>
+        <w:lastRenderedPageBreak/>
         <w:t>Tools and Computing Environment</w:t>
       </w:r>
     </w:p>
@@ -1496,7 +2034,6 @@
         </w:numPr>
       </w:pPr>
       <w:r>
-        <w:lastRenderedPageBreak/>
         <w:t>Before working on an issue, the developer must create a branch for that issue. This is done to prevent conflict when multiple developers are working on the project simultaneously</w:t>
       </w:r>
       <w:r>
@@ -1579,15 +2116,7 @@
         </w:numPr>
       </w:pPr>
       <w:r>
-        <w:t xml:space="preserve">Ultimately, general tests for overall performance will ensure user comfort and accessibility, as well as introducing multiple users to test accuracy when handling these </w:t>
-      </w:r>
-      <w:proofErr w:type="gramStart"/>
-      <w:r>
-        <w:t>type</w:t>
-      </w:r>
-      <w:proofErr w:type="gramEnd"/>
-      <w:r>
-        <w:t xml:space="preserve"> of situations.</w:t>
+        <w:t>Ultimately, general tests for overall performance will ensure user comfort and accessibility, as well as introducing multiple users to test accuracy when handling these type of situations.</w:t>
       </w:r>
     </w:p>
     <w:p>
@@ -1608,6 +2137,9 @@
       <w:proofErr w:type="spellEnd"/>
       <w:r>
         <w:t xml:space="preserve"> issue tracking.</w:t>
+      </w:r>
+      <w:r>
+        <w:br/>
       </w:r>
     </w:p>
     <w:p>
@@ -1661,11 +2193,6 @@
       <w:r>
         <w:t xml:space="preserve"> Security will be important, since certain information that the user may input on their profile might be of interest such as phishing and targeted ads, redirected websites that are not the predetermined ones.</w:t>
       </w:r>
-      <w:bookmarkStart w:id="1" w:name="_GoBack"/>
-      <w:bookmarkEnd w:id="1"/>
-      <w:r>
-        <w:br/>
-      </w:r>
     </w:p>
     <w:p>
       <w:pPr>
@@ -1680,13 +2207,21 @@
           <w:b/>
           <w:sz w:val="28"/>
         </w:rPr>
+        <w:lastRenderedPageBreak/>
         <w:t>Table of Work Packages, Time Estimates, and Assignments</w:t>
+      </w:r>
+      <w:r>
+        <w:rPr>
+          <w:b/>
+          <w:sz w:val="28"/>
+        </w:rPr>
+        <w:br/>
       </w:r>
     </w:p>
     <w:tbl>
       <w:tblPr>
         <w:tblW w:w="0" w:type="auto"/>
-        <w:tblInd w:w="1434" w:type="dxa"/>
+        <w:jc w:val="center"/>
         <w:tblBorders>
           <w:top w:val="single" w:sz="2" w:space="0" w:color="000000"/>
           <w:left w:val="single" w:sz="2" w:space="0" w:color="000000"/>
@@ -1710,6 +2245,7 @@
       <w:tr>
         <w:trPr>
           <w:tblHeader/>
+          <w:jc w:val="center"/>
         </w:trPr>
         <w:tc>
           <w:tcPr>
@@ -1775,6 +2311,7 @@
       <w:tr>
         <w:trPr>
           <w:trHeight w:val="688"/>
+          <w:jc w:val="center"/>
         </w:trPr>
         <w:tc>
           <w:tcPr>
@@ -1860,23 +2397,15 @@
                 <w:sz w:val="20"/>
                 <w:szCs w:val="20"/>
               </w:rPr>
-              <w:t xml:space="preserve">Robin </w:t>
-            </w:r>
-            <w:proofErr w:type="spellStart"/>
-            <w:r>
-              <w:rPr>
-                <w:sz w:val="20"/>
-                <w:szCs w:val="20"/>
-              </w:rPr>
-              <w:t>Schiro</w:t>
-            </w:r>
-            <w:proofErr w:type="spellEnd"/>
+              <w:t>Robin Schiro</w:t>
+            </w:r>
           </w:p>
         </w:tc>
       </w:tr>
       <w:tr>
         <w:trPr>
           <w:trHeight w:val="688"/>
+          <w:jc w:val="center"/>
         </w:trPr>
         <w:tc>
           <w:tcPr>
@@ -1970,6 +2499,7 @@
       <w:tr>
         <w:trPr>
           <w:trHeight w:val="688"/>
+          <w:jc w:val="center"/>
         </w:trPr>
         <w:tc>
           <w:tcPr>
@@ -2063,6 +2593,7 @@
       <w:tr>
         <w:trPr>
           <w:trHeight w:val="688"/>
+          <w:jc w:val="center"/>
         </w:trPr>
         <w:tc>
           <w:tcPr>
@@ -2156,6 +2687,7 @@
       <w:tr>
         <w:trPr>
           <w:trHeight w:val="688"/>
+          <w:jc w:val="center"/>
         </w:trPr>
         <w:tc>
           <w:tcPr>
@@ -2184,7 +2716,6 @@
                 <w:sz w:val="20"/>
                 <w:szCs w:val="20"/>
               </w:rPr>
-              <w:lastRenderedPageBreak/>
               <w:t>Develop website APIs modules</w:t>
             </w:r>
           </w:p>
@@ -2250,6 +2781,7 @@
       <w:tr>
         <w:trPr>
           <w:trHeight w:val="688"/>
+          <w:jc w:val="center"/>
         </w:trPr>
         <w:tc>
           <w:tcPr>
@@ -2343,6 +2875,7 @@
       <w:tr>
         <w:trPr>
           <w:trHeight w:val="688"/>
+          <w:jc w:val="center"/>
         </w:trPr>
         <w:tc>
           <w:tcPr>
@@ -2428,23 +2961,15 @@
                 <w:sz w:val="20"/>
                 <w:szCs w:val="20"/>
               </w:rPr>
-              <w:t xml:space="preserve">Robin </w:t>
-            </w:r>
-            <w:proofErr w:type="spellStart"/>
-            <w:r>
-              <w:rPr>
-                <w:sz w:val="20"/>
-                <w:szCs w:val="20"/>
-              </w:rPr>
-              <w:t>Schiro</w:t>
-            </w:r>
-            <w:proofErr w:type="spellEnd"/>
+              <w:t>Robin Schiro</w:t>
+            </w:r>
           </w:p>
         </w:tc>
       </w:tr>
       <w:tr>
         <w:trPr>
           <w:trHeight w:val="688"/>
+          <w:jc w:val="center"/>
         </w:trPr>
         <w:tc>
           <w:tcPr>
@@ -2538,6 +3063,7 @@
       <w:tr>
         <w:trPr>
           <w:trHeight w:val="688"/>
+          <w:jc w:val="center"/>
         </w:trPr>
         <w:tc>
           <w:tcPr>
@@ -2631,6 +3157,7 @@
       <w:tr>
         <w:trPr>
           <w:trHeight w:val="688"/>
+          <w:jc w:val="center"/>
         </w:trPr>
         <w:tc>
           <w:tcPr>
@@ -2724,6 +3251,7 @@
       <w:tr>
         <w:trPr>
           <w:trHeight w:val="688"/>
+          <w:jc w:val="center"/>
         </w:trPr>
         <w:tc>
           <w:tcPr>
@@ -2818,6 +3346,21 @@
     <w:p/>
     <w:p>
       <w:pPr>
+        <w:rPr>
+          <w:b/>
+          <w:sz w:val="28"/>
+        </w:rPr>
+      </w:pPr>
+      <w:r>
+        <w:rPr>
+          <w:b/>
+          <w:sz w:val="28"/>
+        </w:rPr>
+        <w:br w:type="page"/>
+      </w:r>
+    </w:p>
+    <w:p>
+      <w:pPr>
         <w:pStyle w:val="ListParagraph"/>
         <w:numPr>
           <w:ilvl w:val="0"/>
@@ -2828,17 +3371,18 @@
         <w:rPr>
           <w:noProof/>
         </w:rPr>
+        <w:lastRenderedPageBreak/>
         <w:drawing>
-          <wp:anchor distT="0" distB="0" distL="114300" distR="114300" simplePos="0" relativeHeight="251658240" behindDoc="0" locked="0" layoutInCell="1" allowOverlap="1" wp14:anchorId="33798BDB" wp14:editId="58F72CCB">
+          <wp:anchor distT="0" distB="0" distL="114300" distR="114300" simplePos="0" relativeHeight="251639808" behindDoc="0" locked="0" layoutInCell="1" allowOverlap="1" wp14:anchorId="33798BDB" wp14:editId="3509E7C5">
             <wp:simplePos x="0" y="0"/>
             <wp:positionH relativeFrom="margin">
-              <wp:align>center</wp:align>
+              <wp:posOffset>76200</wp:posOffset>
             </wp:positionH>
             <wp:positionV relativeFrom="paragraph">
-              <wp:posOffset>305849</wp:posOffset>
+              <wp:posOffset>333375</wp:posOffset>
             </wp:positionV>
-            <wp:extent cx="7181693" cy="4905955"/>
-            <wp:effectExtent l="0" t="0" r="635" b="9525"/>
+            <wp:extent cx="6120765" cy="3914140"/>
+            <wp:effectExtent l="0" t="0" r="0" b="0"/>
             <wp:wrapNone/>
             <wp:docPr id="3" name="Picture 3"/>
             <wp:cNvGraphicFramePr>
@@ -2852,7 +3396,7 @@
                     <pic:cNvPicPr/>
                   </pic:nvPicPr>
                   <pic:blipFill>
-                    <a:blip r:embed="rId11">
+                    <a:blip r:embed="rId10">
                       <a:extLst>
                         <a:ext uri="{28A0092B-C50C-407E-A947-70E740481C1C}">
                           <a14:useLocalDpi xmlns:a14="http://schemas.microsoft.com/office/drawing/2010/main" val="0"/>
@@ -2866,7 +3410,7 @@
                   <pic:spPr>
                     <a:xfrm>
                       <a:off x="0" y="0"/>
-                      <a:ext cx="7181693" cy="4905955"/>
+                      <a:ext cx="6120765" cy="3914140"/>
                     </a:xfrm>
                     <a:prstGeom prst="rect">
                       <a:avLst/>
@@ -3014,33 +3558,6 @@
     </w:p>
     <w:p>
       <w:pPr>
-        <w:tabs>
-          <w:tab w:val="left" w:pos="10260"/>
-        </w:tabs>
-        <w:ind w:right="-1440"/>
-      </w:pPr>
-    </w:p>
-    <w:p>
-      <w:pPr>
-        <w:tabs>
-          <w:tab w:val="left" w:pos="10260"/>
-        </w:tabs>
-        <w:ind w:right="-1440"/>
-      </w:pPr>
-    </w:p>
-    <w:p>
-      <w:pPr>
-        <w:tabs>
-          <w:tab w:val="left" w:pos="10260"/>
-        </w:tabs>
-        <w:ind w:right="-1440"/>
-      </w:pPr>
-      <w:r>
-        <w:br/>
-      </w:r>
-    </w:p>
-    <w:p>
-      <w:pPr>
         <w:pStyle w:val="ListParagraph"/>
         <w:numPr>
           <w:ilvl w:val="0"/>
@@ -3453,11 +3970,11 @@
         </w:tc>
       </w:tr>
     </w:tbl>
-    <w:p/>
-    <w:p>
-      <w:r>
-        <w:br/>
-      </w:r>
+    <w:p>
+      <w:pPr>
+        <w:pStyle w:val="ListParagraph"/>
+        <w:ind w:left="360"/>
+      </w:pPr>
     </w:p>
     <w:p>
       <w:pPr>
@@ -3472,6 +3989,7 @@
           <w:b/>
           <w:sz w:val="28"/>
         </w:rPr>
+        <w:lastRenderedPageBreak/>
         <w:t>Plan for tracking, control, and reporting of progress</w:t>
       </w:r>
     </w:p>
@@ -3507,18 +4025,12 @@
       <w:r>
         <w:t>, the technical progress metric, and update everyone with any changes to the project plan.</w:t>
       </w:r>
-      <w:r>
-        <w:br/>
-      </w:r>
-    </w:p>
-    <w:p/>
-    <w:p/>
-    <w:p/>
+    </w:p>
     <w:p/>
     <w:p/>
     <w:sectPr>
       <w:pgSz w:w="12240" w:h="15840"/>
-      <w:pgMar w:top="1440" w:right="1440" w:bottom="1440" w:left="1440" w:header="720" w:footer="720" w:gutter="0"/>
+      <w:pgMar w:top="1440" w:right="1440" w:bottom="1080" w:left="1440" w:header="720" w:footer="720" w:gutter="0"/>
       <w:cols w:space="720"/>
       <w:docGrid w:linePitch="360"/>
     </w:sectPr>
@@ -3527,7 +4039,7 @@
 </file>
 
 <file path=word/endnotes.xml><?xml version="1.0" encoding="utf-8"?>
-<w:endnotes xmlns:wpc="http://schemas.microsoft.com/office/word/2010/wordprocessingCanvas" xmlns:mo="http://schemas.microsoft.com/office/mac/office/2008/main" xmlns:mc="http://schemas.openxmlformats.org/markup-compatibility/2006" xmlns:mv="urn:schemas-microsoft-com:mac:vml" xmlns:o="urn:schemas-microsoft-com:office:office" xmlns:r="http://schemas.openxmlformats.org/officeDocument/2006/relationships" xmlns:m="http://schemas.openxmlformats.org/officeDocument/2006/math" xmlns:v="urn:schemas-microsoft-com:vml" xmlns:wp14="http://schemas.microsoft.com/office/word/2010/wordprocessingDrawing" xmlns:wp="http://schemas.openxmlformats.org/drawingml/2006/wordprocessingDrawing" xmlns:w10="urn:schemas-microsoft-com:office:word" xmlns:w="http://schemas.openxmlformats.org/wordprocessingml/2006/main" xmlns:w14="http://schemas.microsoft.com/office/word/2010/wordml" xmlns:wpg="http://schemas.microsoft.com/office/word/2010/wordprocessingGroup" xmlns:wpi="http://schemas.microsoft.com/office/word/2010/wordprocessingInk" xmlns:wne="http://schemas.microsoft.com/office/word/2006/wordml" xmlns:wps="http://schemas.microsoft.com/office/word/2010/wordprocessingShape" mc:Ignorable="w14 wp14">
+<w:endnotes xmlns:wpc="http://schemas.microsoft.com/office/word/2010/wordprocessingCanvas" xmlns:mc="http://schemas.openxmlformats.org/markup-compatibility/2006" xmlns:o="urn:schemas-microsoft-com:office:office" xmlns:r="http://schemas.openxmlformats.org/officeDocument/2006/relationships" xmlns:m="http://schemas.openxmlformats.org/officeDocument/2006/math" xmlns:v="urn:schemas-microsoft-com:vml" xmlns:wp14="http://schemas.microsoft.com/office/word/2010/wordprocessingDrawing" xmlns:wp="http://schemas.openxmlformats.org/drawingml/2006/wordprocessingDrawing" xmlns:w10="urn:schemas-microsoft-com:office:word" xmlns:w="http://schemas.openxmlformats.org/wordprocessingml/2006/main" xmlns:w14="http://schemas.microsoft.com/office/word/2010/wordml" xmlns:w15="http://schemas.microsoft.com/office/word/2012/wordml" xmlns:wpg="http://schemas.microsoft.com/office/word/2010/wordprocessingGroup" xmlns:wpi="http://schemas.microsoft.com/office/word/2010/wordprocessingInk" xmlns:wne="http://schemas.microsoft.com/office/word/2006/wordml" xmlns:wps="http://schemas.microsoft.com/office/word/2010/wordprocessingShape" mc:Ignorable="w14 w15 wp14">
   <w:endnote w:type="separator" w:id="-1">
     <w:p>
       <w:pPr>
@@ -3552,7 +4064,7 @@
 </file>
 
 <file path=word/footnotes.xml><?xml version="1.0" encoding="utf-8"?>
-<w:footnotes xmlns:wpc="http://schemas.microsoft.com/office/word/2010/wordprocessingCanvas" xmlns:mo="http://schemas.microsoft.com/office/mac/office/2008/main" xmlns:mc="http://schemas.openxmlformats.org/markup-compatibility/2006" xmlns:mv="urn:schemas-microsoft-com:mac:vml" xmlns:o="urn:schemas-microsoft-com:office:office" xmlns:r="http://schemas.openxmlformats.org/officeDocument/2006/relationships" xmlns:m="http://schemas.openxmlformats.org/officeDocument/2006/math" xmlns:v="urn:schemas-microsoft-com:vml" xmlns:wp14="http://schemas.microsoft.com/office/word/2010/wordprocessingDrawing" xmlns:wp="http://schemas.openxmlformats.org/drawingml/2006/wordprocessingDrawing" xmlns:w10="urn:schemas-microsoft-com:office:word" xmlns:w="http://schemas.openxmlformats.org/wordprocessingml/2006/main" xmlns:w14="http://schemas.microsoft.com/office/word/2010/wordml" xmlns:wpg="http://schemas.microsoft.com/office/word/2010/wordprocessingGroup" xmlns:wpi="http://schemas.microsoft.com/office/word/2010/wordprocessingInk" xmlns:wne="http://schemas.microsoft.com/office/word/2006/wordml" xmlns:wps="http://schemas.microsoft.com/office/word/2010/wordprocessingShape" mc:Ignorable="w14 wp14">
+<w:footnotes xmlns:wpc="http://schemas.microsoft.com/office/word/2010/wordprocessingCanvas" xmlns:mc="http://schemas.openxmlformats.org/markup-compatibility/2006" xmlns:o="urn:schemas-microsoft-com:office:office" xmlns:r="http://schemas.openxmlformats.org/officeDocument/2006/relationships" xmlns:m="http://schemas.openxmlformats.org/officeDocument/2006/math" xmlns:v="urn:schemas-microsoft-com:vml" xmlns:wp14="http://schemas.microsoft.com/office/word/2010/wordprocessingDrawing" xmlns:wp="http://schemas.openxmlformats.org/drawingml/2006/wordprocessingDrawing" xmlns:w10="urn:schemas-microsoft-com:office:word" xmlns:w="http://schemas.openxmlformats.org/wordprocessingml/2006/main" xmlns:w14="http://schemas.microsoft.com/office/word/2010/wordml" xmlns:w15="http://schemas.microsoft.com/office/word/2012/wordml" xmlns:wpg="http://schemas.microsoft.com/office/word/2010/wordprocessingGroup" xmlns:wpi="http://schemas.microsoft.com/office/word/2010/wordprocessingInk" xmlns:wne="http://schemas.microsoft.com/office/word/2006/wordml" xmlns:wps="http://schemas.microsoft.com/office/word/2010/wordprocessingShape" mc:Ignorable="w14 w15 wp14">
   <w:footnote w:type="separator" w:id="-1">
     <w:p>
       <w:pPr>
@@ -3577,8 +4089,8 @@
 </file>
 
 <file path=word/numbering.xml><?xml version="1.0" encoding="utf-8"?>
-<w:numbering xmlns:wpc="http://schemas.microsoft.com/office/word/2010/wordprocessingCanvas" xmlns:mo="http://schemas.microsoft.com/office/mac/office/2008/main" xmlns:mc="http://schemas.openxmlformats.org/markup-compatibility/2006" xmlns:mv="urn:schemas-microsoft-com:mac:vml" xmlns:o="urn:schemas-microsoft-com:office:office" xmlns:r="http://schemas.openxmlformats.org/officeDocument/2006/relationships" xmlns:m="http://schemas.openxmlformats.org/officeDocument/2006/math" xmlns:v="urn:schemas-microsoft-com:vml" xmlns:wp14="http://schemas.microsoft.com/office/word/2010/wordprocessingDrawing" xmlns:wp="http://schemas.openxmlformats.org/drawingml/2006/wordprocessingDrawing" xmlns:w10="urn:schemas-microsoft-com:office:word" xmlns:w="http://schemas.openxmlformats.org/wordprocessingml/2006/main" xmlns:w14="http://schemas.microsoft.com/office/word/2010/wordml" xmlns:wpg="http://schemas.microsoft.com/office/word/2010/wordprocessingGroup" xmlns:wpi="http://schemas.microsoft.com/office/word/2010/wordprocessingInk" xmlns:wne="http://schemas.microsoft.com/office/word/2006/wordml" xmlns:wps="http://schemas.microsoft.com/office/word/2010/wordprocessingShape" mc:Ignorable="w14 wp14">
-  <w:abstractNum w:abstractNumId="0">
+<w:numbering xmlns:wpc="http://schemas.microsoft.com/office/word/2010/wordprocessingCanvas" xmlns:mc="http://schemas.openxmlformats.org/markup-compatibility/2006" xmlns:o="urn:schemas-microsoft-com:office:office" xmlns:r="http://schemas.openxmlformats.org/officeDocument/2006/relationships" xmlns:m="http://schemas.openxmlformats.org/officeDocument/2006/math" xmlns:v="urn:schemas-microsoft-com:vml" xmlns:wp14="http://schemas.microsoft.com/office/word/2010/wordprocessingDrawing" xmlns:wp="http://schemas.openxmlformats.org/drawingml/2006/wordprocessingDrawing" xmlns:w10="urn:schemas-microsoft-com:office:word" xmlns:w="http://schemas.openxmlformats.org/wordprocessingml/2006/main" xmlns:w14="http://schemas.microsoft.com/office/word/2010/wordml" xmlns:w15="http://schemas.microsoft.com/office/word/2012/wordml" xmlns:wpg="http://schemas.microsoft.com/office/word/2010/wordprocessingGroup" xmlns:wpi="http://schemas.microsoft.com/office/word/2010/wordprocessingInk" xmlns:wne="http://schemas.microsoft.com/office/word/2006/wordml" xmlns:wps="http://schemas.microsoft.com/office/word/2010/wordprocessingShape" mc:Ignorable="w14 w15 wp14">
+  <w:abstractNum w:abstractNumId="0" w15:restartNumberingAfterBreak="0">
     <w:nsid w:val="3C7B73BF"/>
     <w:multiLevelType w:val="hybridMultilevel"/>
     <w:tmpl w:val="48ECF97C"/>
@@ -3667,7 +4179,7 @@
       </w:pPr>
     </w:lvl>
   </w:abstractNum>
-  <w:abstractNum w:abstractNumId="1">
+  <w:abstractNum w:abstractNumId="1" w15:restartNumberingAfterBreak="0">
     <w:nsid w:val="3D1E5EF1"/>
     <w:multiLevelType w:val="multilevel"/>
     <w:tmpl w:val="0409001D"/>
@@ -3753,7 +4265,7 @@
       </w:pPr>
     </w:lvl>
   </w:abstractNum>
-  <w:abstractNum w:abstractNumId="2">
+  <w:abstractNum w:abstractNumId="2" w15:restartNumberingAfterBreak="0">
     <w:nsid w:val="44930BC8"/>
     <w:multiLevelType w:val="multilevel"/>
     <w:tmpl w:val="E780BEBA"/>
@@ -3851,7 +4363,7 @@
       </w:pPr>
     </w:lvl>
   </w:abstractNum>
-  <w:abstractNum w:abstractNumId="3">
+  <w:abstractNum w:abstractNumId="3" w15:restartNumberingAfterBreak="0">
     <w:nsid w:val="50F105FC"/>
     <w:multiLevelType w:val="hybridMultilevel"/>
     <w:tmpl w:val="88861DA0"/>
@@ -3937,7 +4449,7 @@
       </w:pPr>
     </w:lvl>
   </w:abstractNum>
-  <w:abstractNum w:abstractNumId="4">
+  <w:abstractNum w:abstractNumId="4" w15:restartNumberingAfterBreak="0">
     <w:nsid w:val="5581047F"/>
     <w:multiLevelType w:val="hybridMultilevel"/>
     <w:tmpl w:val="46D492E4"/>
@@ -4050,7 +4562,7 @@
       </w:rPr>
     </w:lvl>
   </w:abstractNum>
-  <w:abstractNum w:abstractNumId="5">
+  <w:abstractNum w:abstractNumId="5" w15:restartNumberingAfterBreak="0">
     <w:nsid w:val="677129E1"/>
     <w:multiLevelType w:val="hybridMultilevel"/>
     <w:tmpl w:val="8E2A6DD2"/>
@@ -4136,7 +4648,7 @@
       </w:pPr>
     </w:lvl>
   </w:abstractNum>
-  <w:abstractNum w:abstractNumId="6">
+  <w:abstractNum w:abstractNumId="6" w15:restartNumberingAfterBreak="0">
     <w:nsid w:val="6979197A"/>
     <w:multiLevelType w:val="multilevel"/>
     <w:tmpl w:val="893682BC"/>
@@ -4256,7 +4768,7 @@
 </file>
 
 <file path=word/styles.xml><?xml version="1.0" encoding="utf-8"?>
-<w:styles xmlns:mc="http://schemas.openxmlformats.org/markup-compatibility/2006" xmlns:r="http://schemas.openxmlformats.org/officeDocument/2006/relationships" xmlns:w="http://schemas.openxmlformats.org/wordprocessingml/2006/main" xmlns:w14="http://schemas.microsoft.com/office/word/2010/wordml" mc:Ignorable="w14">
+<w:styles xmlns:mc="http://schemas.openxmlformats.org/markup-compatibility/2006" xmlns:r="http://schemas.openxmlformats.org/officeDocument/2006/relationships" xmlns:w="http://schemas.openxmlformats.org/wordprocessingml/2006/main" xmlns:w14="http://schemas.microsoft.com/office/word/2010/wordml" xmlns:w15="http://schemas.microsoft.com/office/word/2012/wordml" mc:Ignorable="w14 w15">
   <w:docDefaults>
     <w:rPrDefault>
       <w:rPr>
@@ -4272,153 +4784,369 @@
       </w:pPr>
     </w:pPrDefault>
   </w:docDefaults>
-  <w:latentStyles w:defLockedState="0" w:defUIPriority="99" w:defSemiHidden="1" w:defUnhideWhenUsed="1" w:defQFormat="0" w:count="276">
-    <w:lsdException w:name="Normal" w:semiHidden="0" w:uiPriority="0" w:unhideWhenUsed="0" w:qFormat="1"/>
-    <w:lsdException w:name="heading 1" w:semiHidden="0" w:uiPriority="9" w:unhideWhenUsed="0" w:qFormat="1"/>
-    <w:lsdException w:name="heading 2" w:uiPriority="9" w:qFormat="1"/>
-    <w:lsdException w:name="heading 3" w:uiPriority="9" w:qFormat="1"/>
-    <w:lsdException w:name="heading 4" w:uiPriority="9" w:qFormat="1"/>
-    <w:lsdException w:name="heading 5" w:uiPriority="9" w:qFormat="1"/>
-    <w:lsdException w:name="heading 6" w:uiPriority="9" w:qFormat="1"/>
-    <w:lsdException w:name="heading 7" w:uiPriority="9" w:qFormat="1"/>
-    <w:lsdException w:name="heading 8" w:uiPriority="9" w:qFormat="1"/>
-    <w:lsdException w:name="heading 9" w:uiPriority="9" w:qFormat="1"/>
-    <w:lsdException w:name="toc 1" w:uiPriority="39"/>
-    <w:lsdException w:name="toc 2" w:uiPriority="39"/>
-    <w:lsdException w:name="toc 3" w:uiPriority="39"/>
-    <w:lsdException w:name="toc 4" w:uiPriority="39"/>
-    <w:lsdException w:name="toc 5" w:uiPriority="39"/>
-    <w:lsdException w:name="toc 6" w:uiPriority="39"/>
-    <w:lsdException w:name="toc 7" w:uiPriority="39"/>
-    <w:lsdException w:name="toc 8" w:uiPriority="39"/>
-    <w:lsdException w:name="toc 9" w:uiPriority="39"/>
-    <w:lsdException w:name="caption" w:uiPriority="35" w:qFormat="1"/>
-    <w:lsdException w:name="Title" w:semiHidden="0" w:uiPriority="10" w:unhideWhenUsed="0" w:qFormat="1"/>
-    <w:lsdException w:name="Default Paragraph Font" w:uiPriority="1"/>
-    <w:lsdException w:name="Subtitle" w:semiHidden="0" w:uiPriority="11" w:unhideWhenUsed="0" w:qFormat="1"/>
-    <w:lsdException w:name="Strong" w:semiHidden="0" w:uiPriority="22" w:unhideWhenUsed="0" w:qFormat="1"/>
-    <w:lsdException w:name="Emphasis" w:semiHidden="0" w:uiPriority="20" w:unhideWhenUsed="0" w:qFormat="1"/>
-    <w:lsdException w:name="Table Grid" w:semiHidden="0" w:uiPriority="39" w:unhideWhenUsed="0"/>
-    <w:lsdException w:name="Note Level 1" w:semiHidden="0" w:unhideWhenUsed="0"/>
-    <w:lsdException w:name="Note Level 2" w:semiHidden="0" w:unhideWhenUsed="0"/>
-    <w:lsdException w:name="Note Level 3" w:semiHidden="0" w:unhideWhenUsed="0"/>
-    <w:lsdException w:name="Note Level 4" w:semiHidden="0" w:unhideWhenUsed="0"/>
-    <w:lsdException w:name="Note Level 5" w:semiHidden="0" w:unhideWhenUsed="0"/>
-    <w:lsdException w:name="Note Level 6" w:semiHidden="0" w:unhideWhenUsed="0"/>
-    <w:lsdException w:name="Note Level 7" w:semiHidden="0" w:unhideWhenUsed="0"/>
-    <w:lsdException w:name="Note Level 8" w:semiHidden="0" w:unhideWhenUsed="0"/>
-    <w:lsdException w:name="Note Level 9" w:semiHidden="0" w:unhideWhenUsed="0"/>
-    <w:lsdException w:name="Placeholder Text" w:unhideWhenUsed="0"/>
-    <w:lsdException w:name="No Spacing" w:semiHidden="0" w:uiPriority="1" w:unhideWhenUsed="0" w:qFormat="1"/>
-    <w:lsdException w:name="Light Shading" w:semiHidden="0" w:uiPriority="60" w:unhideWhenUsed="0"/>
-    <w:lsdException w:name="Light List" w:semiHidden="0" w:uiPriority="61" w:unhideWhenUsed="0"/>
-    <w:lsdException w:name="Light Grid" w:semiHidden="0" w:uiPriority="62" w:unhideWhenUsed="0"/>
-    <w:lsdException w:name="Medium Shading 1" w:semiHidden="0" w:uiPriority="63" w:unhideWhenUsed="0"/>
-    <w:lsdException w:name="Medium Shading 2" w:semiHidden="0" w:uiPriority="64" w:unhideWhenUsed="0"/>
-    <w:lsdException w:name="Medium List 1" w:semiHidden="0" w:uiPriority="65" w:unhideWhenUsed="0"/>
-    <w:lsdException w:name="Medium List 2" w:semiHidden="0" w:uiPriority="66" w:unhideWhenUsed="0"/>
-    <w:lsdException w:name="Medium Grid 1" w:semiHidden="0" w:uiPriority="67" w:unhideWhenUsed="0"/>
-    <w:lsdException w:name="Medium Grid 2" w:semiHidden="0" w:uiPriority="68" w:unhideWhenUsed="0"/>
-    <w:lsdException w:name="Medium Grid 3" w:semiHidden="0" w:uiPriority="69" w:unhideWhenUsed="0"/>
-    <w:lsdException w:name="Dark List" w:semiHidden="0" w:uiPriority="70" w:unhideWhenUsed="0"/>
-    <w:lsdException w:name="Colorful Shading" w:semiHidden="0" w:uiPriority="71" w:unhideWhenUsed="0"/>
-    <w:lsdException w:name="Colorful List" w:semiHidden="0" w:uiPriority="72" w:unhideWhenUsed="0"/>
-    <w:lsdException w:name="Colorful Grid" w:semiHidden="0" w:uiPriority="73" w:unhideWhenUsed="0"/>
-    <w:lsdException w:name="Light Shading Accent 1" w:semiHidden="0" w:uiPriority="60" w:unhideWhenUsed="0"/>
-    <w:lsdException w:name="Light List Accent 1" w:semiHidden="0" w:uiPriority="61" w:unhideWhenUsed="0"/>
-    <w:lsdException w:name="Light Grid Accent 1" w:semiHidden="0" w:uiPriority="62" w:unhideWhenUsed="0"/>
-    <w:lsdException w:name="Medium Shading 1 Accent 1" w:semiHidden="0" w:uiPriority="63" w:unhideWhenUsed="0"/>
-    <w:lsdException w:name="Medium Shading 2 Accent 1" w:semiHidden="0" w:uiPriority="64" w:unhideWhenUsed="0"/>
-    <w:lsdException w:name="Medium List 1 Accent 1" w:semiHidden="0" w:uiPriority="65" w:unhideWhenUsed="0"/>
-    <w:lsdException w:name="Revision" w:unhideWhenUsed="0"/>
-    <w:lsdException w:name="List Paragraph" w:semiHidden="0" w:uiPriority="34" w:unhideWhenUsed="0" w:qFormat="1"/>
-    <w:lsdException w:name="Quote" w:semiHidden="0" w:uiPriority="29" w:unhideWhenUsed="0" w:qFormat="1"/>
-    <w:lsdException w:name="Intense Quote" w:semiHidden="0" w:uiPriority="30" w:unhideWhenUsed="0" w:qFormat="1"/>
-    <w:lsdException w:name="Medium List 2 Accent 1" w:semiHidden="0" w:uiPriority="66" w:unhideWhenUsed="0"/>
-    <w:lsdException w:name="Medium Grid 1 Accent 1" w:semiHidden="0" w:uiPriority="67" w:unhideWhenUsed="0"/>
-    <w:lsdException w:name="Medium Grid 2 Accent 1" w:semiHidden="0" w:uiPriority="68" w:unhideWhenUsed="0"/>
-    <w:lsdException w:name="Medium Grid 3 Accent 1" w:semiHidden="0" w:uiPriority="69" w:unhideWhenUsed="0"/>
-    <w:lsdException w:name="Dark List Accent 1" w:semiHidden="0" w:uiPriority="70" w:unhideWhenUsed="0"/>
-    <w:lsdException w:name="Colorful Shading Accent 1" w:semiHidden="0" w:uiPriority="71" w:unhideWhenUsed="0"/>
-    <w:lsdException w:name="Colorful List Accent 1" w:semiHidden="0" w:uiPriority="72" w:unhideWhenUsed="0"/>
-    <w:lsdException w:name="Colorful Grid Accent 1" w:semiHidden="0" w:uiPriority="73" w:unhideWhenUsed="0"/>
-    <w:lsdException w:name="Light Shading Accent 2" w:semiHidden="0" w:uiPriority="60" w:unhideWhenUsed="0"/>
-    <w:lsdException w:name="Light List Accent 2" w:semiHidden="0" w:uiPriority="61" w:unhideWhenUsed="0"/>
-    <w:lsdException w:name="Light Grid Accent 2" w:semiHidden="0" w:uiPriority="62" w:unhideWhenUsed="0"/>
-    <w:lsdException w:name="Medium Shading 1 Accent 2" w:semiHidden="0" w:uiPriority="63" w:unhideWhenUsed="0"/>
-    <w:lsdException w:name="Medium Shading 2 Accent 2" w:semiHidden="0" w:uiPriority="64" w:unhideWhenUsed="0"/>
-    <w:lsdException w:name="Medium List 1 Accent 2" w:semiHidden="0" w:uiPriority="65" w:unhideWhenUsed="0"/>
-    <w:lsdException w:name="Medium List 2 Accent 2" w:semiHidden="0" w:uiPriority="66" w:unhideWhenUsed="0"/>
-    <w:lsdException w:name="Medium Grid 1 Accent 2" w:semiHidden="0" w:uiPriority="67" w:unhideWhenUsed="0"/>
-    <w:lsdException w:name="Medium Grid 2 Accent 2" w:semiHidden="0" w:uiPriority="68" w:unhideWhenUsed="0"/>
-    <w:lsdException w:name="Medium Grid 3 Accent 2" w:semiHidden="0" w:uiPriority="69" w:unhideWhenUsed="0"/>
-    <w:lsdException w:name="Dark List Accent 2" w:semiHidden="0" w:uiPriority="70" w:unhideWhenUsed="0"/>
-    <w:lsdException w:name="Colorful Shading Accent 2" w:semiHidden="0" w:uiPriority="71" w:unhideWhenUsed="0"/>
-    <w:lsdException w:name="Colorful List Accent 2" w:semiHidden="0" w:uiPriority="72" w:unhideWhenUsed="0"/>
-    <w:lsdException w:name="Colorful Grid Accent 2" w:semiHidden="0" w:uiPriority="73" w:unhideWhenUsed="0"/>
-    <w:lsdException w:name="Light Shading Accent 3" w:semiHidden="0" w:uiPriority="60" w:unhideWhenUsed="0"/>
-    <w:lsdException w:name="Light List Accent 3" w:semiHidden="0" w:uiPriority="61" w:unhideWhenUsed="0"/>
-    <w:lsdException w:name="Light Grid Accent 3" w:semiHidden="0" w:uiPriority="62" w:unhideWhenUsed="0"/>
-    <w:lsdException w:name="Medium Shading 1 Accent 3" w:semiHidden="0" w:uiPriority="63" w:unhideWhenUsed="0"/>
-    <w:lsdException w:name="Medium Shading 2 Accent 3" w:semiHidden="0" w:uiPriority="64" w:unhideWhenUsed="0"/>
-    <w:lsdException w:name="Medium List 1 Accent 3" w:semiHidden="0" w:uiPriority="65" w:unhideWhenUsed="0"/>
-    <w:lsdException w:name="Medium List 2 Accent 3" w:semiHidden="0" w:uiPriority="66" w:unhideWhenUsed="0"/>
-    <w:lsdException w:name="Medium Grid 1 Accent 3" w:semiHidden="0" w:uiPriority="67" w:unhideWhenUsed="0"/>
-    <w:lsdException w:name="Medium Grid 2 Accent 3" w:semiHidden="0" w:uiPriority="68" w:unhideWhenUsed="0"/>
-    <w:lsdException w:name="Medium Grid 3 Accent 3" w:semiHidden="0" w:uiPriority="69" w:unhideWhenUsed="0"/>
-    <w:lsdException w:name="Dark List Accent 3" w:semiHidden="0" w:uiPriority="70" w:unhideWhenUsed="0"/>
-    <w:lsdException w:name="Colorful Shading Accent 3" w:semiHidden="0" w:uiPriority="71" w:unhideWhenUsed="0"/>
-    <w:lsdException w:name="Colorful List Accent 3" w:semiHidden="0" w:uiPriority="72" w:unhideWhenUsed="0"/>
-    <w:lsdException w:name="Colorful Grid Accent 3" w:semiHidden="0" w:uiPriority="73" w:unhideWhenUsed="0"/>
-    <w:lsdException w:name="Light Shading Accent 4" w:semiHidden="0" w:uiPriority="60" w:unhideWhenUsed="0"/>
-    <w:lsdException w:name="Light List Accent 4" w:semiHidden="0" w:uiPriority="61" w:unhideWhenUsed="0"/>
-    <w:lsdException w:name="Light Grid Accent 4" w:semiHidden="0" w:uiPriority="62" w:unhideWhenUsed="0"/>
-    <w:lsdException w:name="Medium Shading 1 Accent 4" w:semiHidden="0" w:uiPriority="63" w:unhideWhenUsed="0"/>
-    <w:lsdException w:name="Medium Shading 2 Accent 4" w:semiHidden="0" w:uiPriority="64" w:unhideWhenUsed="0"/>
-    <w:lsdException w:name="Medium List 1 Accent 4" w:semiHidden="0" w:uiPriority="65" w:unhideWhenUsed="0"/>
-    <w:lsdException w:name="Medium List 2 Accent 4" w:semiHidden="0" w:uiPriority="66" w:unhideWhenUsed="0"/>
-    <w:lsdException w:name="Medium Grid 1 Accent 4" w:semiHidden="0" w:uiPriority="67" w:unhideWhenUsed="0"/>
-    <w:lsdException w:name="Medium Grid 2 Accent 4" w:semiHidden="0" w:uiPriority="68" w:unhideWhenUsed="0"/>
-    <w:lsdException w:name="Medium Grid 3 Accent 4" w:semiHidden="0" w:uiPriority="69" w:unhideWhenUsed="0"/>
-    <w:lsdException w:name="Dark List Accent 4" w:semiHidden="0" w:uiPriority="70" w:unhideWhenUsed="0"/>
-    <w:lsdException w:name="Colorful Shading Accent 4" w:semiHidden="0" w:uiPriority="71" w:unhideWhenUsed="0"/>
-    <w:lsdException w:name="Colorful List Accent 4" w:semiHidden="0" w:uiPriority="72" w:unhideWhenUsed="0"/>
-    <w:lsdException w:name="Colorful Grid Accent 4" w:semiHidden="0" w:uiPriority="73" w:unhideWhenUsed="0"/>
-    <w:lsdException w:name="Light Shading Accent 5" w:semiHidden="0" w:uiPriority="60" w:unhideWhenUsed="0"/>
-    <w:lsdException w:name="Light List Accent 5" w:semiHidden="0" w:uiPriority="61" w:unhideWhenUsed="0"/>
-    <w:lsdException w:name="Light Grid Accent 5" w:semiHidden="0" w:uiPriority="62" w:unhideWhenUsed="0"/>
-    <w:lsdException w:name="Medium Shading 1 Accent 5" w:semiHidden="0" w:uiPriority="63" w:unhideWhenUsed="0"/>
-    <w:lsdException w:name="Medium Shading 2 Accent 5" w:semiHidden="0" w:uiPriority="64" w:unhideWhenUsed="0"/>
-    <w:lsdException w:name="Medium List 1 Accent 5" w:semiHidden="0" w:uiPriority="65" w:unhideWhenUsed="0"/>
-    <w:lsdException w:name="Medium List 2 Accent 5" w:semiHidden="0" w:uiPriority="66" w:unhideWhenUsed="0"/>
-    <w:lsdException w:name="Medium Grid 1 Accent 5" w:semiHidden="0" w:uiPriority="67" w:unhideWhenUsed="0"/>
-    <w:lsdException w:name="Medium Grid 2 Accent 5" w:semiHidden="0" w:uiPriority="68" w:unhideWhenUsed="0"/>
-    <w:lsdException w:name="Medium Grid 3 Accent 5" w:semiHidden="0" w:uiPriority="69" w:unhideWhenUsed="0"/>
-    <w:lsdException w:name="Dark List Accent 5" w:semiHidden="0" w:uiPriority="70" w:unhideWhenUsed="0"/>
-    <w:lsdException w:name="Colorful Shading Accent 5" w:semiHidden="0" w:uiPriority="71" w:unhideWhenUsed="0"/>
-    <w:lsdException w:name="Colorful List Accent 5" w:semiHidden="0" w:uiPriority="72" w:unhideWhenUsed="0"/>
-    <w:lsdException w:name="Colorful Grid Accent 5" w:semiHidden="0" w:uiPriority="73" w:unhideWhenUsed="0"/>
-    <w:lsdException w:name="Light Shading Accent 6" w:semiHidden="0" w:uiPriority="60" w:unhideWhenUsed="0"/>
-    <w:lsdException w:name="Light List Accent 6" w:semiHidden="0" w:uiPriority="61" w:unhideWhenUsed="0"/>
-    <w:lsdException w:name="Light Grid Accent 6" w:semiHidden="0" w:uiPriority="62" w:unhideWhenUsed="0"/>
-    <w:lsdException w:name="Medium Shading 1 Accent 6" w:semiHidden="0" w:uiPriority="63" w:unhideWhenUsed="0"/>
-    <w:lsdException w:name="Medium Shading 2 Accent 6" w:semiHidden="0" w:uiPriority="64" w:unhideWhenUsed="0"/>
-    <w:lsdException w:name="Medium List 1 Accent 6" w:semiHidden="0" w:uiPriority="65" w:unhideWhenUsed="0"/>
-    <w:lsdException w:name="Medium List 2 Accent 6" w:semiHidden="0" w:uiPriority="66" w:unhideWhenUsed="0"/>
-    <w:lsdException w:name="Medium Grid 1 Accent 6" w:semiHidden="0" w:uiPriority="67" w:unhideWhenUsed="0"/>
-    <w:lsdException w:name="Medium Grid 2 Accent 6" w:semiHidden="0" w:uiPriority="68" w:unhideWhenUsed="0"/>
-    <w:lsdException w:name="Medium Grid 3 Accent 6" w:semiHidden="0" w:uiPriority="69" w:unhideWhenUsed="0"/>
-    <w:lsdException w:name="Dark List Accent 6" w:semiHidden="0" w:uiPriority="70" w:unhideWhenUsed="0"/>
-    <w:lsdException w:name="Colorful Shading Accent 6" w:semiHidden="0" w:uiPriority="71" w:unhideWhenUsed="0"/>
-    <w:lsdException w:name="Colorful List Accent 6" w:semiHidden="0" w:uiPriority="72" w:unhideWhenUsed="0"/>
-    <w:lsdException w:name="Colorful Grid Accent 6" w:semiHidden="0" w:uiPriority="73" w:unhideWhenUsed="0"/>
-    <w:lsdException w:name="Subtle Emphasis" w:semiHidden="0" w:uiPriority="19" w:unhideWhenUsed="0" w:qFormat="1"/>
-    <w:lsdException w:name="Intense Emphasis" w:semiHidden="0" w:uiPriority="21" w:unhideWhenUsed="0" w:qFormat="1"/>
-    <w:lsdException w:name="Subtle Reference" w:semiHidden="0" w:uiPriority="31" w:unhideWhenUsed="0" w:qFormat="1"/>
-    <w:lsdException w:name="Intense Reference" w:semiHidden="0" w:uiPriority="32" w:unhideWhenUsed="0" w:qFormat="1"/>
-    <w:lsdException w:name="Book Title" w:semiHidden="0" w:uiPriority="33" w:unhideWhenUsed="0" w:qFormat="1"/>
-    <w:lsdException w:name="Bibliography" w:uiPriority="37"/>
-    <w:lsdException w:name="TOC Heading" w:uiPriority="39" w:qFormat="1"/>
+  <w:latentStyles w:defLockedState="0" w:defUIPriority="99" w:defSemiHidden="0" w:defUnhideWhenUsed="0" w:defQFormat="0" w:count="371">
+    <w:lsdException w:name="Normal" w:uiPriority="0" w:qFormat="1"/>
+    <w:lsdException w:name="heading 1" w:uiPriority="9" w:qFormat="1"/>
+    <w:lsdException w:name="heading 2" w:semiHidden="1" w:uiPriority="9" w:unhideWhenUsed="1" w:qFormat="1"/>
+    <w:lsdException w:name="heading 3" w:semiHidden="1" w:uiPriority="9" w:unhideWhenUsed="1" w:qFormat="1"/>
+    <w:lsdException w:name="heading 4" w:semiHidden="1" w:uiPriority="9" w:unhideWhenUsed="1" w:qFormat="1"/>
+    <w:lsdException w:name="heading 5" w:semiHidden="1" w:uiPriority="9" w:unhideWhenUsed="1" w:qFormat="1"/>
+    <w:lsdException w:name="heading 6" w:semiHidden="1" w:uiPriority="9" w:unhideWhenUsed="1" w:qFormat="1"/>
+    <w:lsdException w:name="heading 7" w:semiHidden="1" w:uiPriority="9" w:unhideWhenUsed="1" w:qFormat="1"/>
+    <w:lsdException w:name="heading 8" w:semiHidden="1" w:uiPriority="9" w:unhideWhenUsed="1" w:qFormat="1"/>
+    <w:lsdException w:name="heading 9" w:semiHidden="1" w:uiPriority="9" w:unhideWhenUsed="1" w:qFormat="1"/>
+    <w:lsdException w:name="index 1" w:semiHidden="1" w:unhideWhenUsed="1"/>
+    <w:lsdException w:name="index 2" w:semiHidden="1" w:unhideWhenUsed="1"/>
+    <w:lsdException w:name="index 3" w:semiHidden="1" w:unhideWhenUsed="1"/>
+    <w:lsdException w:name="index 4" w:semiHidden="1" w:unhideWhenUsed="1"/>
+    <w:lsdException w:name="index 5" w:semiHidden="1" w:unhideWhenUsed="1"/>
+    <w:lsdException w:name="index 6" w:semiHidden="1" w:unhideWhenUsed="1"/>
+    <w:lsdException w:name="index 7" w:semiHidden="1" w:unhideWhenUsed="1"/>
+    <w:lsdException w:name="index 8" w:semiHidden="1" w:unhideWhenUsed="1"/>
+    <w:lsdException w:name="index 9" w:semiHidden="1" w:unhideWhenUsed="1"/>
+    <w:lsdException w:name="toc 1" w:semiHidden="1" w:uiPriority="39" w:unhideWhenUsed="1"/>
+    <w:lsdException w:name="toc 2" w:semiHidden="1" w:uiPriority="39" w:unhideWhenUsed="1"/>
+    <w:lsdException w:name="toc 3" w:semiHidden="1" w:uiPriority="39" w:unhideWhenUsed="1"/>
+    <w:lsdException w:name="toc 4" w:semiHidden="1" w:uiPriority="39" w:unhideWhenUsed="1"/>
+    <w:lsdException w:name="toc 5" w:semiHidden="1" w:uiPriority="39" w:unhideWhenUsed="1"/>
+    <w:lsdException w:name="toc 6" w:semiHidden="1" w:uiPriority="39" w:unhideWhenUsed="1"/>
+    <w:lsdException w:name="toc 7" w:semiHidden="1" w:uiPriority="39" w:unhideWhenUsed="1"/>
+    <w:lsdException w:name="toc 8" w:semiHidden="1" w:uiPriority="39" w:unhideWhenUsed="1"/>
+    <w:lsdException w:name="toc 9" w:semiHidden="1" w:uiPriority="39" w:unhideWhenUsed="1"/>
+    <w:lsdException w:name="Normal Indent" w:semiHidden="1" w:unhideWhenUsed="1"/>
+    <w:lsdException w:name="footnote text" w:semiHidden="1" w:unhideWhenUsed="1"/>
+    <w:lsdException w:name="annotation text" w:semiHidden="1" w:unhideWhenUsed="1"/>
+    <w:lsdException w:name="header" w:semiHidden="1" w:unhideWhenUsed="1"/>
+    <w:lsdException w:name="footer" w:semiHidden="1" w:unhideWhenUsed="1"/>
+    <w:lsdException w:name="index heading" w:semiHidden="1" w:unhideWhenUsed="1"/>
+    <w:lsdException w:name="caption" w:semiHidden="1" w:uiPriority="35" w:unhideWhenUsed="1" w:qFormat="1"/>
+    <w:lsdException w:name="table of figures" w:semiHidden="1" w:unhideWhenUsed="1"/>
+    <w:lsdException w:name="envelope address" w:semiHidden="1" w:unhideWhenUsed="1"/>
+    <w:lsdException w:name="envelope return" w:semiHidden="1" w:unhideWhenUsed="1"/>
+    <w:lsdException w:name="footnote reference" w:semiHidden="1" w:unhideWhenUsed="1"/>
+    <w:lsdException w:name="annotation reference" w:semiHidden="1" w:unhideWhenUsed="1"/>
+    <w:lsdException w:name="line number" w:semiHidden="1" w:unhideWhenUsed="1"/>
+    <w:lsdException w:name="page number" w:semiHidden="1" w:unhideWhenUsed="1"/>
+    <w:lsdException w:name="endnote reference" w:semiHidden="1" w:unhideWhenUsed="1"/>
+    <w:lsdException w:name="endnote text" w:semiHidden="1" w:unhideWhenUsed="1"/>
+    <w:lsdException w:name="table of authorities" w:semiHidden="1" w:unhideWhenUsed="1"/>
+    <w:lsdException w:name="macro" w:semiHidden="1" w:unhideWhenUsed="1"/>
+    <w:lsdException w:name="toa heading" w:semiHidden="1" w:unhideWhenUsed="1"/>
+    <w:lsdException w:name="List" w:semiHidden="1" w:unhideWhenUsed="1"/>
+    <w:lsdException w:name="List Bullet" w:semiHidden="1" w:unhideWhenUsed="1"/>
+    <w:lsdException w:name="List Number" w:semiHidden="1" w:unhideWhenUsed="1"/>
+    <w:lsdException w:name="List 2" w:semiHidden="1" w:unhideWhenUsed="1"/>
+    <w:lsdException w:name="List 3" w:semiHidden="1" w:unhideWhenUsed="1"/>
+    <w:lsdException w:name="List 4" w:semiHidden="1" w:unhideWhenUsed="1"/>
+    <w:lsdException w:name="List 5" w:semiHidden="1" w:unhideWhenUsed="1"/>
+    <w:lsdException w:name="List Bullet 2" w:semiHidden="1" w:unhideWhenUsed="1"/>
+    <w:lsdException w:name="List Bullet 3" w:semiHidden="1" w:unhideWhenUsed="1"/>
+    <w:lsdException w:name="List Bullet 4" w:semiHidden="1" w:unhideWhenUsed="1"/>
+    <w:lsdException w:name="List Bullet 5" w:semiHidden="1" w:unhideWhenUsed="1"/>
+    <w:lsdException w:name="List Number 2" w:semiHidden="1" w:unhideWhenUsed="1"/>
+    <w:lsdException w:name="List Number 3" w:semiHidden="1" w:unhideWhenUsed="1"/>
+    <w:lsdException w:name="List Number 4" w:semiHidden="1" w:unhideWhenUsed="1"/>
+    <w:lsdException w:name="List Number 5" w:semiHidden="1" w:unhideWhenUsed="1"/>
+    <w:lsdException w:name="Title" w:uiPriority="10" w:qFormat="1"/>
+    <w:lsdException w:name="Closing" w:semiHidden="1" w:unhideWhenUsed="1"/>
+    <w:lsdException w:name="Signature" w:semiHidden="1" w:unhideWhenUsed="1"/>
+    <w:lsdException w:name="Default Paragraph Font" w:semiHidden="1" w:uiPriority="1" w:unhideWhenUsed="1"/>
+    <w:lsdException w:name="Body Text" w:semiHidden="1" w:unhideWhenUsed="1"/>
+    <w:lsdException w:name="Body Text Indent" w:semiHidden="1" w:unhideWhenUsed="1"/>
+    <w:lsdException w:name="List Continue" w:semiHidden="1" w:unhideWhenUsed="1"/>
+    <w:lsdException w:name="List Continue 2" w:semiHidden="1" w:unhideWhenUsed="1"/>
+    <w:lsdException w:name="List Continue 3" w:semiHidden="1" w:unhideWhenUsed="1"/>
+    <w:lsdException w:name="List Continue 4" w:semiHidden="1" w:unhideWhenUsed="1"/>
+    <w:lsdException w:name="List Continue 5" w:semiHidden="1" w:unhideWhenUsed="1"/>
+    <w:lsdException w:name="Message Header" w:semiHidden="1" w:unhideWhenUsed="1"/>
+    <w:lsdException w:name="Subtitle" w:uiPriority="11" w:qFormat="1"/>
+    <w:lsdException w:name="Salutation" w:semiHidden="1" w:unhideWhenUsed="1"/>
+    <w:lsdException w:name="Date" w:semiHidden="1" w:unhideWhenUsed="1"/>
+    <w:lsdException w:name="Body Text First Indent" w:semiHidden="1" w:unhideWhenUsed="1"/>
+    <w:lsdException w:name="Body Text First Indent 2" w:semiHidden="1" w:unhideWhenUsed="1"/>
+    <w:lsdException w:name="Note Heading" w:semiHidden="1" w:unhideWhenUsed="1"/>
+    <w:lsdException w:name="Body Text 2" w:semiHidden="1" w:unhideWhenUsed="1"/>
+    <w:lsdException w:name="Body Text 3" w:semiHidden="1" w:unhideWhenUsed="1"/>
+    <w:lsdException w:name="Body Text Indent 2" w:semiHidden="1" w:unhideWhenUsed="1"/>
+    <w:lsdException w:name="Body Text Indent 3" w:semiHidden="1" w:unhideWhenUsed="1"/>
+    <w:lsdException w:name="Block Text" w:semiHidden="1" w:unhideWhenUsed="1"/>
+    <w:lsdException w:name="Hyperlink" w:semiHidden="1" w:unhideWhenUsed="1"/>
+    <w:lsdException w:name="FollowedHyperlink" w:semiHidden="1" w:unhideWhenUsed="1"/>
+    <w:lsdException w:name="Strong" w:uiPriority="22" w:qFormat="1"/>
+    <w:lsdException w:name="Emphasis" w:uiPriority="20" w:qFormat="1"/>
+    <w:lsdException w:name="Document Map" w:semiHidden="1" w:unhideWhenUsed="1"/>
+    <w:lsdException w:name="Plain Text" w:semiHidden="1" w:unhideWhenUsed="1"/>
+    <w:lsdException w:name="E-mail Signature" w:semiHidden="1" w:unhideWhenUsed="1"/>
+    <w:lsdException w:name="HTML Top of Form" w:semiHidden="1" w:unhideWhenUsed="1"/>
+    <w:lsdException w:name="HTML Bottom of Form" w:semiHidden="1" w:unhideWhenUsed="1"/>
+    <w:lsdException w:name="Normal (Web)" w:semiHidden="1" w:unhideWhenUsed="1"/>
+    <w:lsdException w:name="HTML Acronym" w:semiHidden="1" w:unhideWhenUsed="1"/>
+    <w:lsdException w:name="HTML Address" w:semiHidden="1" w:unhideWhenUsed="1"/>
+    <w:lsdException w:name="HTML Cite" w:semiHidden="1" w:unhideWhenUsed="1"/>
+    <w:lsdException w:name="HTML Code" w:semiHidden="1" w:unhideWhenUsed="1"/>
+    <w:lsdException w:name="HTML Definition" w:semiHidden="1" w:unhideWhenUsed="1"/>
+    <w:lsdException w:name="HTML Keyboard" w:semiHidden="1" w:unhideWhenUsed="1"/>
+    <w:lsdException w:name="HTML Preformatted" w:semiHidden="1" w:unhideWhenUsed="1"/>
+    <w:lsdException w:name="HTML Sample" w:semiHidden="1" w:unhideWhenUsed="1"/>
+    <w:lsdException w:name="HTML Typewriter" w:semiHidden="1" w:unhideWhenUsed="1"/>
+    <w:lsdException w:name="HTML Variable" w:semiHidden="1" w:unhideWhenUsed="1"/>
+    <w:lsdException w:name="Normal Table" w:semiHidden="1" w:unhideWhenUsed="1"/>
+    <w:lsdException w:name="annotation subject" w:semiHidden="1" w:unhideWhenUsed="1"/>
+    <w:lsdException w:name="No List" w:semiHidden="1" w:unhideWhenUsed="1"/>
+    <w:lsdException w:name="Outline List 1" w:semiHidden="1" w:unhideWhenUsed="1"/>
+    <w:lsdException w:name="Outline List 2" w:semiHidden="1" w:unhideWhenUsed="1"/>
+    <w:lsdException w:name="Outline List 3" w:semiHidden="1" w:unhideWhenUsed="1"/>
+    <w:lsdException w:name="Table Simple 1" w:semiHidden="1" w:unhideWhenUsed="1"/>
+    <w:lsdException w:name="Table Simple 2" w:semiHidden="1" w:unhideWhenUsed="1"/>
+    <w:lsdException w:name="Table Simple 3" w:semiHidden="1" w:unhideWhenUsed="1"/>
+    <w:lsdException w:name="Table Classic 1" w:semiHidden="1" w:unhideWhenUsed="1"/>
+    <w:lsdException w:name="Table Classic 2" w:semiHidden="1" w:unhideWhenUsed="1"/>
+    <w:lsdException w:name="Table Classic 3" w:semiHidden="1" w:unhideWhenUsed="1"/>
+    <w:lsdException w:name="Table Classic 4" w:semiHidden="1" w:unhideWhenUsed="1"/>
+    <w:lsdException w:name="Table Colorful 1" w:semiHidden="1" w:unhideWhenUsed="1"/>
+    <w:lsdException w:name="Table Colorful 2" w:semiHidden="1" w:unhideWhenUsed="1"/>
+    <w:lsdException w:name="Table Colorful 3" w:semiHidden="1" w:unhideWhenUsed="1"/>
+    <w:lsdException w:name="Table Columns 1" w:semiHidden="1" w:unhideWhenUsed="1"/>
+    <w:lsdException w:name="Table Columns 2" w:semiHidden="1" w:unhideWhenUsed="1"/>
+    <w:lsdException w:name="Table Columns 3" w:semiHidden="1" w:unhideWhenUsed="1"/>
+    <w:lsdException w:name="Table Columns 4" w:semiHidden="1" w:unhideWhenUsed="1"/>
+    <w:lsdException w:name="Table Columns 5" w:semiHidden="1" w:unhideWhenUsed="1"/>
+    <w:lsdException w:name="Table Grid 1" w:semiHidden="1" w:unhideWhenUsed="1"/>
+    <w:lsdException w:name="Table Grid 2" w:semiHidden="1" w:unhideWhenUsed="1"/>
+    <w:lsdException w:name="Table Grid 3" w:semiHidden="1" w:unhideWhenUsed="1"/>
+    <w:lsdException w:name="Table Grid 4" w:semiHidden="1" w:unhideWhenUsed="1"/>
+    <w:lsdException w:name="Table Grid 5" w:semiHidden="1" w:unhideWhenUsed="1"/>
+    <w:lsdException w:name="Table Grid 6" w:semiHidden="1" w:unhideWhenUsed="1"/>
+    <w:lsdException w:name="Table Grid 7" w:semiHidden="1" w:unhideWhenUsed="1"/>
+    <w:lsdException w:name="Table Grid 8" w:semiHidden="1" w:unhideWhenUsed="1"/>
+    <w:lsdException w:name="Table List 1" w:semiHidden="1" w:unhideWhenUsed="1"/>
+    <w:lsdException w:name="Table List 2" w:semiHidden="1" w:unhideWhenUsed="1"/>
+    <w:lsdException w:name="Table List 3" w:semiHidden="1" w:unhideWhenUsed="1"/>
+    <w:lsdException w:name="Table List 4" w:semiHidden="1" w:unhideWhenUsed="1"/>
+    <w:lsdException w:name="Table List 5" w:semiHidden="1" w:unhideWhenUsed="1"/>
+    <w:lsdException w:name="Table List 6" w:semiHidden="1" w:unhideWhenUsed="1"/>
+    <w:lsdException w:name="Table List 7" w:semiHidden="1" w:unhideWhenUsed="1"/>
+    <w:lsdException w:name="Table List 8" w:semiHidden="1" w:unhideWhenUsed="1"/>
+    <w:lsdException w:name="Table 3D effects 1" w:semiHidden="1" w:unhideWhenUsed="1"/>
+    <w:lsdException w:name="Table 3D effects 2" w:semiHidden="1" w:unhideWhenUsed="1"/>
+    <w:lsdException w:name="Table 3D effects 3" w:semiHidden="1" w:unhideWhenUsed="1"/>
+    <w:lsdException w:name="Table Contemporary" w:semiHidden="1" w:unhideWhenUsed="1"/>
+    <w:lsdException w:name="Table Elegant" w:semiHidden="1" w:unhideWhenUsed="1"/>
+    <w:lsdException w:name="Table Professional" w:semiHidden="1" w:unhideWhenUsed="1"/>
+    <w:lsdException w:name="Table Subtle 1" w:semiHidden="1" w:unhideWhenUsed="1"/>
+    <w:lsdException w:name="Table Subtle 2" w:semiHidden="1" w:unhideWhenUsed="1"/>
+    <w:lsdException w:name="Table Web 1" w:semiHidden="1" w:unhideWhenUsed="1"/>
+    <w:lsdException w:name="Table Web 2" w:semiHidden="1" w:unhideWhenUsed="1"/>
+    <w:lsdException w:name="Table Web 3" w:semiHidden="1" w:unhideWhenUsed="1"/>
+    <w:lsdException w:name="Balloon Text" w:semiHidden="1" w:unhideWhenUsed="1"/>
+    <w:lsdException w:name="Table Grid" w:uiPriority="39"/>
+    <w:lsdException w:name="Table Theme" w:semiHidden="1" w:unhideWhenUsed="1"/>
+    <w:lsdException w:name="Placeholder Text" w:semiHidden="1"/>
+    <w:lsdException w:name="No Spacing" w:uiPriority="1" w:qFormat="1"/>
+    <w:lsdException w:name="Light Shading" w:uiPriority="60"/>
+    <w:lsdException w:name="Light List" w:uiPriority="61"/>
+    <w:lsdException w:name="Light Grid" w:uiPriority="62"/>
+    <w:lsdException w:name="Medium Shading 1" w:uiPriority="63"/>
+    <w:lsdException w:name="Medium Shading 2" w:uiPriority="64"/>
+    <w:lsdException w:name="Medium List 1" w:uiPriority="65"/>
+    <w:lsdException w:name="Medium List 2" w:uiPriority="66"/>
+    <w:lsdException w:name="Medium Grid 1" w:uiPriority="67"/>
+    <w:lsdException w:name="Medium Grid 2" w:uiPriority="68"/>
+    <w:lsdException w:name="Medium Grid 3" w:uiPriority="69"/>
+    <w:lsdException w:name="Dark List" w:uiPriority="70"/>
+    <w:lsdException w:name="Colorful Shading" w:uiPriority="71"/>
+    <w:lsdException w:name="Colorful List" w:uiPriority="72"/>
+    <w:lsdException w:name="Colorful Grid" w:uiPriority="73"/>
+    <w:lsdException w:name="Light Shading Accent 1" w:uiPriority="60"/>
+    <w:lsdException w:name="Light List Accent 1" w:uiPriority="61"/>
+    <w:lsdException w:name="Light Grid Accent 1" w:uiPriority="62"/>
+    <w:lsdException w:name="Medium Shading 1 Accent 1" w:uiPriority="63"/>
+    <w:lsdException w:name="Medium Shading 2 Accent 1" w:uiPriority="64"/>
+    <w:lsdException w:name="Medium List 1 Accent 1" w:uiPriority="65"/>
+    <w:lsdException w:name="Revision" w:semiHidden="1"/>
+    <w:lsdException w:name="List Paragraph" w:uiPriority="34" w:qFormat="1"/>
+    <w:lsdException w:name="Quote" w:uiPriority="29" w:qFormat="1"/>
+    <w:lsdException w:name="Intense Quote" w:uiPriority="30" w:qFormat="1"/>
+    <w:lsdException w:name="Medium List 2 Accent 1" w:uiPriority="66"/>
+    <w:lsdException w:name="Medium Grid 1 Accent 1" w:uiPriority="67"/>
+    <w:lsdException w:name="Medium Grid 2 Accent 1" w:uiPriority="68"/>
+    <w:lsdException w:name="Medium Grid 3 Accent 1" w:uiPriority="69"/>
+    <w:lsdException w:name="Dark List Accent 1" w:uiPriority="70"/>
+    <w:lsdException w:name="Colorful Shading Accent 1" w:uiPriority="71"/>
+    <w:lsdException w:name="Colorful List Accent 1" w:uiPriority="72"/>
+    <w:lsdException w:name="Colorful Grid Accent 1" w:uiPriority="73"/>
+    <w:lsdException w:name="Light Shading Accent 2" w:uiPriority="60"/>
+    <w:lsdException w:name="Light List Accent 2" w:uiPriority="61"/>
+    <w:lsdException w:name="Light Grid Accent 2" w:uiPriority="62"/>
+    <w:lsdException w:name="Medium Shading 1 Accent 2" w:uiPriority="63"/>
+    <w:lsdException w:name="Medium Shading 2 Accent 2" w:uiPriority="64"/>
+    <w:lsdException w:name="Medium List 1 Accent 2" w:uiPriority="65"/>
+    <w:lsdException w:name="Medium List 2 Accent 2" w:uiPriority="66"/>
+    <w:lsdException w:name="Medium Grid 1 Accent 2" w:uiPriority="67"/>
+    <w:lsdException w:name="Medium Grid 2 Accent 2" w:uiPriority="68"/>
+    <w:lsdException w:name="Medium Grid 3 Accent 2" w:uiPriority="69"/>
+    <w:lsdException w:name="Dark List Accent 2" w:uiPriority="70"/>
+    <w:lsdException w:name="Colorful Shading Accent 2" w:uiPriority="71"/>
+    <w:lsdException w:name="Colorful List Accent 2" w:uiPriority="72"/>
+    <w:lsdException w:name="Colorful Grid Accent 2" w:uiPriority="73"/>
+    <w:lsdException w:name="Light Shading Accent 3" w:uiPriority="60"/>
+    <w:lsdException w:name="Light List Accent 3" w:uiPriority="61"/>
+    <w:lsdException w:name="Light Grid Accent 3" w:uiPriority="62"/>
+    <w:lsdException w:name="Medium Shading 1 Accent 3" w:uiPriority="63"/>
+    <w:lsdException w:name="Medium Shading 2 Accent 3" w:uiPriority="64"/>
+    <w:lsdException w:name="Medium List 1 Accent 3" w:uiPriority="65"/>
+    <w:lsdException w:name="Medium List 2 Accent 3" w:uiPriority="66"/>
+    <w:lsdException w:name="Medium Grid 1 Accent 3" w:uiPriority="67"/>
+    <w:lsdException w:name="Medium Grid 2 Accent 3" w:uiPriority="68"/>
+    <w:lsdException w:name="Medium Grid 3 Accent 3" w:uiPriority="69"/>
+    <w:lsdException w:name="Dark List Accent 3" w:uiPriority="70"/>
+    <w:lsdException w:name="Colorful Shading Accent 3" w:uiPriority="71"/>
+    <w:lsdException w:name="Colorful List Accent 3" w:uiPriority="72"/>
+    <w:lsdException w:name="Colorful Grid Accent 3" w:uiPriority="73"/>
+    <w:lsdException w:name="Light Shading Accent 4" w:uiPriority="60"/>
+    <w:lsdException w:name="Light List Accent 4" w:uiPriority="61"/>
+    <w:lsdException w:name="Light Grid Accent 4" w:uiPriority="62"/>
+    <w:lsdException w:name="Medium Shading 1 Accent 4" w:uiPriority="63"/>
+    <w:lsdException w:name="Medium Shading 2 Accent 4" w:uiPriority="64"/>
+    <w:lsdException w:name="Medium List 1 Accent 4" w:uiPriority="65"/>
+    <w:lsdException w:name="Medium List 2 Accent 4" w:uiPriority="66"/>
+    <w:lsdException w:name="Medium Grid 1 Accent 4" w:uiPriority="67"/>
+    <w:lsdException w:name="Medium Grid 2 Accent 4" w:uiPriority="68"/>
+    <w:lsdException w:name="Medium Grid 3 Accent 4" w:uiPriority="69"/>
+    <w:lsdException w:name="Dark List Accent 4" w:uiPriority="70"/>
+    <w:lsdException w:name="Colorful Shading Accent 4" w:uiPriority="71"/>
+    <w:lsdException w:name="Colorful List Accent 4" w:uiPriority="72"/>
+    <w:lsdException w:name="Colorful Grid Accent 4" w:uiPriority="73"/>
+    <w:lsdException w:name="Light Shading Accent 5" w:uiPriority="60"/>
+    <w:lsdException w:name="Light List Accent 5" w:uiPriority="61"/>
+    <w:lsdException w:name="Light Grid Accent 5" w:uiPriority="62"/>
+    <w:lsdException w:name="Medium Shading 1 Accent 5" w:uiPriority="63"/>
+    <w:lsdException w:name="Medium Shading 2 Accent 5" w:uiPriority="64"/>
+    <w:lsdException w:name="Medium List 1 Accent 5" w:uiPriority="65"/>
+    <w:lsdException w:name="Medium List 2 Accent 5" w:uiPriority="66"/>
+    <w:lsdException w:name="Medium Grid 1 Accent 5" w:uiPriority="67"/>
+    <w:lsdException w:name="Medium Grid 2 Accent 5" w:uiPriority="68"/>
+    <w:lsdException w:name="Medium Grid 3 Accent 5" w:uiPriority="69"/>
+    <w:lsdException w:name="Dark List Accent 5" w:uiPriority="70"/>
+    <w:lsdException w:name="Colorful Shading Accent 5" w:uiPriority="71"/>
+    <w:lsdException w:name="Colorful List Accent 5" w:uiPriority="72"/>
+    <w:lsdException w:name="Colorful Grid Accent 5" w:uiPriority="73"/>
+    <w:lsdException w:name="Light Shading Accent 6" w:uiPriority="60"/>
+    <w:lsdException w:name="Light List Accent 6" w:uiPriority="61"/>
+    <w:lsdException w:name="Light Grid Accent 6" w:uiPriority="62"/>
+    <w:lsdException w:name="Medium Shading 1 Accent 6" w:uiPriority="63"/>
+    <w:lsdException w:name="Medium Shading 2 Accent 6" w:uiPriority="64"/>
+    <w:lsdException w:name="Medium List 1 Accent 6" w:uiPriority="65"/>
+    <w:lsdException w:name="Medium List 2 Accent 6" w:uiPriority="66"/>
+    <w:lsdException w:name="Medium Grid 1 Accent 6" w:uiPriority="67"/>
+    <w:lsdException w:name="Medium Grid 2 Accent 6" w:uiPriority="68"/>
+    <w:lsdException w:name="Medium Grid 3 Accent 6" w:uiPriority="69"/>
+    <w:lsdException w:name="Dark List Accent 6" w:uiPriority="70"/>
+    <w:lsdException w:name="Colorful Shading Accent 6" w:uiPriority="71"/>
+    <w:lsdException w:name="Colorful List Accent 6" w:uiPriority="72"/>
+    <w:lsdException w:name="Colorful Grid Accent 6" w:uiPriority="73"/>
+    <w:lsdException w:name="Subtle Emphasis" w:uiPriority="19" w:qFormat="1"/>
+    <w:lsdException w:name="Intense Emphasis" w:uiPriority="21" w:qFormat="1"/>
+    <w:lsdException w:name="Subtle Reference" w:uiPriority="31" w:qFormat="1"/>
+    <w:lsdException w:name="Intense Reference" w:uiPriority="32" w:qFormat="1"/>
+    <w:lsdException w:name="Book Title" w:uiPriority="33" w:qFormat="1"/>
+    <w:lsdException w:name="Bibliography" w:semiHidden="1" w:uiPriority="37" w:unhideWhenUsed="1"/>
+    <w:lsdException w:name="TOC Heading" w:semiHidden="1" w:uiPriority="39" w:unhideWhenUsed="1" w:qFormat="1"/>
+    <w:lsdException w:name="Grid Table 4" w:uiPriority="49"/>
+    <w:lsdException w:name="Grid Table 5 Dark" w:uiPriority="50"/>
+    <w:lsdException w:name="Grid Table 6 Colorful" w:uiPriority="51"/>
+    <w:lsdException w:name="Grid Table 7 Colorful" w:uiPriority="52"/>
+    <w:lsdException w:name="Grid Table 1 Light Accent 1" w:uiPriority="46"/>
+    <w:lsdException w:name="Grid Table 2 Accent 1" w:uiPriority="47"/>
+    <w:lsdException w:name="Grid Table 3 Accent 1" w:uiPriority="48"/>
+    <w:lsdException w:name="Grid Table 4 Accent 1" w:uiPriority="49"/>
+    <w:lsdException w:name="Grid Table 5 Dark Accent 1" w:uiPriority="50"/>
+    <w:lsdException w:name="Grid Table 6 Colorful Accent 1" w:uiPriority="51"/>
+    <w:lsdException w:name="Grid Table 7 Colorful Accent 1" w:uiPriority="52"/>
+    <w:lsdException w:name="Grid Table 1 Light Accent 2" w:uiPriority="46"/>
+    <w:lsdException w:name="Grid Table 2 Accent 2" w:uiPriority="47"/>
+    <w:lsdException w:name="Grid Table 3 Accent 2" w:uiPriority="48"/>
+    <w:lsdException w:name="Grid Table 4 Accent 2" w:uiPriority="49"/>
+    <w:lsdException w:name="Grid Table 5 Dark Accent 2" w:uiPriority="50"/>
+    <w:lsdException w:name="Grid Table 6 Colorful Accent 2" w:uiPriority="51"/>
+    <w:lsdException w:name="Grid Table 7 Colorful Accent 2" w:uiPriority="52"/>
+    <w:lsdException w:name="Grid Table 1 Light Accent 3" w:uiPriority="46"/>
+    <w:lsdException w:name="Grid Table 2 Accent 3" w:uiPriority="47"/>
+    <w:lsdException w:name="Grid Table 3 Accent 3" w:uiPriority="48"/>
+    <w:lsdException w:name="Grid Table 4 Accent 3" w:uiPriority="49"/>
+    <w:lsdException w:name="Grid Table 5 Dark Accent 3" w:uiPriority="50"/>
+    <w:lsdException w:name="Grid Table 6 Colorful Accent 3" w:uiPriority="51"/>
+    <w:lsdException w:name="Grid Table 7 Colorful Accent 3" w:uiPriority="52"/>
+    <w:lsdException w:name="Grid Table 1 Light Accent 4" w:uiPriority="46"/>
+    <w:lsdException w:name="Grid Table 2 Accent 4" w:uiPriority="47"/>
+    <w:lsdException w:name="Grid Table 3 Accent 4" w:uiPriority="48"/>
+    <w:lsdException w:name="Grid Table 4 Accent 4" w:uiPriority="49"/>
+    <w:lsdException w:name="Grid Table 5 Dark Accent 4" w:uiPriority="50"/>
+    <w:lsdException w:name="Grid Table 6 Colorful Accent 4" w:uiPriority="51"/>
+    <w:lsdException w:name="Grid Table 7 Colorful Accent 4" w:uiPriority="52"/>
+    <w:lsdException w:name="Grid Table 1 Light Accent 5" w:uiPriority="46"/>
+    <w:lsdException w:name="Grid Table 2 Accent 5" w:uiPriority="47"/>
+    <w:lsdException w:name="Grid Table 3 Accent 5" w:uiPriority="48"/>
+    <w:lsdException w:name="Grid Table 4 Accent 5" w:uiPriority="49"/>
+    <w:lsdException w:name="Grid Table 5 Dark Accent 5" w:uiPriority="50"/>
+    <w:lsdException w:name="Grid Table 6 Colorful Accent 5" w:uiPriority="51"/>
+    <w:lsdException w:name="Grid Table 7 Colorful Accent 5" w:uiPriority="52"/>
+    <w:lsdException w:name="Grid Table 1 Light Accent 6" w:uiPriority="46"/>
+    <w:lsdException w:name="Grid Table 2 Accent 6" w:uiPriority="47"/>
+    <w:lsdException w:name="Grid Table 3 Accent 6" w:uiPriority="48"/>
+    <w:lsdException w:name="Grid Table 4 Accent 6" w:uiPriority="49"/>
+    <w:lsdException w:name="Grid Table 5 Dark Accent 6" w:uiPriority="50"/>
+    <w:lsdException w:name="Grid Table 6 Colorful Accent 6" w:uiPriority="51"/>
+    <w:lsdException w:name="Grid Table 7 Colorful Accent 6" w:uiPriority="52"/>
+    <w:lsdException w:name="List Table 1 Light" w:uiPriority="46"/>
+    <w:lsdException w:name="List Table 2" w:uiPriority="47"/>
+    <w:lsdException w:name="List Table 3" w:uiPriority="48"/>
+    <w:lsdException w:name="List Table 4" w:uiPriority="49"/>
+    <w:lsdException w:name="List Table 5 Dark" w:uiPriority="50"/>
+    <w:lsdException w:name="List Table 6 Colorful" w:uiPriority="51"/>
+    <w:lsdException w:name="List Table 7 Colorful" w:uiPriority="52"/>
+    <w:lsdException w:name="List Table 1 Light Accent 1" w:uiPriority="46"/>
+    <w:lsdException w:name="List Table 2 Accent 1" w:uiPriority="47"/>
+    <w:lsdException w:name="List Table 3 Accent 1" w:uiPriority="48"/>
+    <w:lsdException w:name="List Table 4 Accent 1" w:uiPriority="49"/>
+    <w:lsdException w:name="List Table 5 Dark Accent 1" w:uiPriority="50"/>
+    <w:lsdException w:name="List Table 6 Colorful Accent 1" w:uiPriority="51"/>
+    <w:lsdException w:name="List Table 7 Colorful Accent 1" w:uiPriority="52"/>
+    <w:lsdException w:name="List Table 1 Light Accent 2" w:uiPriority="46"/>
+    <w:lsdException w:name="List Table 2 Accent 2" w:uiPriority="47"/>
+    <w:lsdException w:name="List Table 3 Accent 2" w:uiPriority="48"/>
+    <w:lsdException w:name="List Table 4 Accent 2" w:uiPriority="49"/>
+    <w:lsdException w:name="List Table 5 Dark Accent 2" w:uiPriority="50"/>
+    <w:lsdException w:name="List Table 6 Colorful Accent 2" w:uiPriority="51"/>
+    <w:lsdException w:name="List Table 7 Colorful Accent 2" w:uiPriority="52"/>
+    <w:lsdException w:name="List Table 1 Light Accent 3" w:uiPriority="46"/>
+    <w:lsdException w:name="List Table 2 Accent 3" w:uiPriority="47"/>
+    <w:lsdException w:name="List Table 3 Accent 3" w:uiPriority="48"/>
+    <w:lsdException w:name="List Table 4 Accent 3" w:uiPriority="49"/>
+    <w:lsdException w:name="List Table 5 Dark Accent 3" w:uiPriority="50"/>
+    <w:lsdException w:name="List Table 6 Colorful Accent 3" w:uiPriority="51"/>
+    <w:lsdException w:name="List Table 7 Colorful Accent 3" w:uiPriority="52"/>
+    <w:lsdException w:name="List Table 1 Light Accent 4" w:uiPriority="46"/>
+    <w:lsdException w:name="List Table 2 Accent 4" w:uiPriority="47"/>
+    <w:lsdException w:name="List Table 3 Accent 4" w:uiPriority="48"/>
+    <w:lsdException w:name="List Table 4 Accent 4" w:uiPriority="49"/>
+    <w:lsdException w:name="List Table 5 Dark Accent 4" w:uiPriority="50"/>
+    <w:lsdException w:name="List Table 6 Colorful Accent 4" w:uiPriority="51"/>
+    <w:lsdException w:name="List Table 7 Colorful Accent 4" w:uiPriority="52"/>
+    <w:lsdException w:name="List Table 1 Light Accent 5" w:uiPriority="46"/>
+    <w:lsdException w:name="List Table 2 Accent 5" w:uiPriority="47"/>
+    <w:lsdException w:name="List Table 3 Accent 5" w:uiPriority="48"/>
+    <w:lsdException w:name="List Table 4 Accent 5" w:uiPriority="49"/>
+    <w:lsdException w:name="List Table 5 Dark Accent 5" w:uiPriority="50"/>
+    <w:lsdException w:name="List Table 6 Colorful Accent 5" w:uiPriority="51"/>
+    <w:lsdException w:name="List Table 7 Colorful Accent 5" w:uiPriority="52"/>
+    <w:lsdException w:name="List Table 1 Light Accent 6" w:uiPriority="46"/>
+    <w:lsdException w:name="List Table 2 Accent 6" w:uiPriority="47"/>
+    <w:lsdException w:name="List Table 3 Accent 6" w:uiPriority="48"/>
+    <w:lsdException w:name="List Table 4 Accent 6" w:uiPriority="49"/>
+    <w:lsdException w:name="List Table 5 Dark Accent 6" w:uiPriority="50"/>
+    <w:lsdException w:name="List Table 6 Colorful Accent 6" w:uiPriority="51"/>
+    <w:lsdException w:name="List Table 7 Colorful Accent 6" w:uiPriority="52"/>
   </w:latentStyles>
   <w:style w:type="paragraph" w:default="1" w:styleId="Normal">
     <w:name w:val="Normal"/>
@@ -4935,7 +5663,6 @@
       <w:spacing w:after="0" w:line="240" w:lineRule="auto"/>
     </w:pPr>
     <w:tblPr>
-      <w:tblInd w:w="0" w:type="dxa"/>
       <w:tblBorders>
         <w:top w:val="single" w:sz="4" w:space="0" w:color="auto"/>
         <w:left w:val="single" w:sz="4" w:space="0" w:color="auto"/>
@@ -4944,773 +5671,6 @@
         <w:insideH w:val="single" w:sz="4" w:space="0" w:color="auto"/>
         <w:insideV w:val="single" w:sz="4" w:space="0" w:color="auto"/>
       </w:tblBorders>
-      <w:tblCellMar>
-        <w:top w:w="0" w:type="dxa"/>
-        <w:left w:w="108" w:type="dxa"/>
-        <w:bottom w:w="0" w:type="dxa"/>
-        <w:right w:w="108" w:type="dxa"/>
-      </w:tblCellMar>
-    </w:tblPr>
-  </w:style>
-  <w:style w:type="paragraph" w:styleId="Caption">
-    <w:name w:val="caption"/>
-    <w:basedOn w:val="Normal"/>
-    <w:next w:val="Normal"/>
-    <w:uiPriority w:val="35"/>
-    <w:unhideWhenUsed/>
-    <w:qFormat/>
-    <w:rsid w:val="0064782D"/>
-    <w:pPr>
-      <w:spacing w:after="200" w:line="240" w:lineRule="auto"/>
-    </w:pPr>
-    <w:rPr>
-      <w:i/>
-      <w:iCs/>
-      <w:color w:val="44546A" w:themeColor="text2"/>
-      <w:sz w:val="18"/>
-      <w:szCs w:val="18"/>
-    </w:rPr>
-  </w:style>
-  <w:style w:type="character" w:styleId="FollowedHyperlink">
-    <w:name w:val="FollowedHyperlink"/>
-    <w:basedOn w:val="DefaultParagraphFont"/>
-    <w:uiPriority w:val="99"/>
-    <w:semiHidden/>
-    <w:unhideWhenUsed/>
-    <w:rsid w:val="004F1FFC"/>
-    <w:rPr>
-      <w:color w:val="954F72" w:themeColor="followedHyperlink"/>
-      <w:u w:val="single"/>
-    </w:rPr>
-  </w:style>
-  <w:style w:type="paragraph" w:customStyle="1" w:styleId="TableContents">
-    <w:name w:val="Table Contents"/>
-    <w:basedOn w:val="Normal"/>
-    <w:rsid w:val="00C819FE"/>
-    <w:pPr>
-      <w:widowControl w:val="0"/>
-      <w:suppressLineNumbers/>
-      <w:suppressAutoHyphens/>
-      <w:spacing w:after="0" w:line="240" w:lineRule="auto"/>
-    </w:pPr>
-    <w:rPr>
-      <w:rFonts w:ascii="Liberation Serif" w:eastAsia="Droid Sans Fallback" w:hAnsi="Liberation Serif" w:cs="FreeSans"/>
-      <w:color w:val="00000A"/>
-      <w:sz w:val="24"/>
-      <w:szCs w:val="24"/>
-      <w:lang w:eastAsia="zh-CN" w:bidi="hi-IN"/>
-    </w:rPr>
-  </w:style>
-  <w:style w:type="paragraph" w:customStyle="1" w:styleId="TableHeading">
-    <w:name w:val="Table Heading"/>
-    <w:basedOn w:val="TableContents"/>
-    <w:rsid w:val="00C819FE"/>
-    <w:pPr>
-      <w:jc w:val="center"/>
-    </w:pPr>
-    <w:rPr>
-      <w:b/>
-      <w:bCs/>
-    </w:rPr>
-  </w:style>
-</w:styles>
-</file>
-
-<file path=word/stylesWithEffects.xml><?xml version="1.0" encoding="utf-8"?>
-<w:styles xmlns:wpc="http://schemas.microsoft.com/office/word/2010/wordprocessingCanvas" xmlns:mo="http://schemas.microsoft.com/office/mac/office/2008/main" xmlns:mc="http://schemas.openxmlformats.org/markup-compatibility/2006" xmlns:mv="urn:schemas-microsoft-com:mac:vml" xmlns:o="urn:schemas-microsoft-com:office:office" xmlns:r="http://schemas.openxmlformats.org/officeDocument/2006/relationships" xmlns:m="http://schemas.openxmlformats.org/officeDocument/2006/math" xmlns:v="urn:schemas-microsoft-com:vml" xmlns:wp14="http://schemas.microsoft.com/office/word/2010/wordprocessingDrawing" xmlns:wp="http://schemas.openxmlformats.org/drawingml/2006/wordprocessingDrawing" xmlns:w10="urn:schemas-microsoft-com:office:word" xmlns:w="http://schemas.openxmlformats.org/wordprocessingml/2006/main" xmlns:w14="http://schemas.microsoft.com/office/word/2010/wordml" xmlns:wpg="http://schemas.microsoft.com/office/word/2010/wordprocessingGroup" xmlns:wpi="http://schemas.microsoft.com/office/word/2010/wordprocessingInk" xmlns:wne="http://schemas.microsoft.com/office/word/2006/wordml" xmlns:wps="http://schemas.microsoft.com/office/word/2010/wordprocessingShape" mc:Ignorable="w14 wp14">
-  <w:docDefaults>
-    <w:rPrDefault>
-      <w:rPr>
-        <w:rFonts w:asciiTheme="minorHAnsi" w:eastAsiaTheme="minorHAnsi" w:hAnsiTheme="minorHAnsi" w:cstheme="minorBidi"/>
-        <w:sz w:val="22"/>
-        <w:szCs w:val="22"/>
-        <w:lang w:val="en-US" w:eastAsia="en-US" w:bidi="ar-SA"/>
-      </w:rPr>
-    </w:rPrDefault>
-    <w:pPrDefault>
-      <w:pPr>
-        <w:spacing w:after="160" w:line="259" w:lineRule="auto"/>
-      </w:pPr>
-    </w:pPrDefault>
-  </w:docDefaults>
-  <w:latentStyles w:defLockedState="0" w:defUIPriority="99" w:defSemiHidden="1" w:defUnhideWhenUsed="1" w:defQFormat="0" w:count="276">
-    <w:lsdException w:name="Normal" w:semiHidden="0" w:uiPriority="0" w:unhideWhenUsed="0" w:qFormat="1"/>
-    <w:lsdException w:name="heading 1" w:semiHidden="0" w:uiPriority="9" w:unhideWhenUsed="0" w:qFormat="1"/>
-    <w:lsdException w:name="heading 2" w:uiPriority="9" w:qFormat="1"/>
-    <w:lsdException w:name="heading 3" w:uiPriority="9" w:qFormat="1"/>
-    <w:lsdException w:name="heading 4" w:uiPriority="9" w:qFormat="1"/>
-    <w:lsdException w:name="heading 5" w:uiPriority="9" w:qFormat="1"/>
-    <w:lsdException w:name="heading 6" w:uiPriority="9" w:qFormat="1"/>
-    <w:lsdException w:name="heading 7" w:uiPriority="9" w:qFormat="1"/>
-    <w:lsdException w:name="heading 8" w:uiPriority="9" w:qFormat="1"/>
-    <w:lsdException w:name="heading 9" w:uiPriority="9" w:qFormat="1"/>
-    <w:lsdException w:name="toc 1" w:uiPriority="39"/>
-    <w:lsdException w:name="toc 2" w:uiPriority="39"/>
-    <w:lsdException w:name="toc 3" w:uiPriority="39"/>
-    <w:lsdException w:name="toc 4" w:uiPriority="39"/>
-    <w:lsdException w:name="toc 5" w:uiPriority="39"/>
-    <w:lsdException w:name="toc 6" w:uiPriority="39"/>
-    <w:lsdException w:name="toc 7" w:uiPriority="39"/>
-    <w:lsdException w:name="toc 8" w:uiPriority="39"/>
-    <w:lsdException w:name="toc 9" w:uiPriority="39"/>
-    <w:lsdException w:name="caption" w:uiPriority="35" w:qFormat="1"/>
-    <w:lsdException w:name="Title" w:semiHidden="0" w:uiPriority="10" w:unhideWhenUsed="0" w:qFormat="1"/>
-    <w:lsdException w:name="Default Paragraph Font" w:uiPriority="1"/>
-    <w:lsdException w:name="Subtitle" w:semiHidden="0" w:uiPriority="11" w:unhideWhenUsed="0" w:qFormat="1"/>
-    <w:lsdException w:name="Strong" w:semiHidden="0" w:uiPriority="22" w:unhideWhenUsed="0" w:qFormat="1"/>
-    <w:lsdException w:name="Emphasis" w:semiHidden="0" w:uiPriority="20" w:unhideWhenUsed="0" w:qFormat="1"/>
-    <w:lsdException w:name="Table Grid" w:semiHidden="0" w:uiPriority="39" w:unhideWhenUsed="0"/>
-    <w:lsdException w:name="Note Level 1" w:semiHidden="0" w:unhideWhenUsed="0"/>
-    <w:lsdException w:name="Note Level 2" w:semiHidden="0" w:unhideWhenUsed="0"/>
-    <w:lsdException w:name="Note Level 3" w:semiHidden="0" w:unhideWhenUsed="0"/>
-    <w:lsdException w:name="Note Level 4" w:semiHidden="0" w:unhideWhenUsed="0"/>
-    <w:lsdException w:name="Note Level 5" w:semiHidden="0" w:unhideWhenUsed="0"/>
-    <w:lsdException w:name="Note Level 6" w:semiHidden="0" w:unhideWhenUsed="0"/>
-    <w:lsdException w:name="Note Level 7" w:semiHidden="0" w:unhideWhenUsed="0"/>
-    <w:lsdException w:name="Note Level 8" w:semiHidden="0" w:unhideWhenUsed="0"/>
-    <w:lsdException w:name="Note Level 9" w:semiHidden="0" w:unhideWhenUsed="0"/>
-    <w:lsdException w:name="Placeholder Text" w:unhideWhenUsed="0"/>
-    <w:lsdException w:name="No Spacing" w:semiHidden="0" w:uiPriority="1" w:unhideWhenUsed="0" w:qFormat="1"/>
-    <w:lsdException w:name="Light Shading" w:semiHidden="0" w:uiPriority="60" w:unhideWhenUsed="0"/>
-    <w:lsdException w:name="Light List" w:semiHidden="0" w:uiPriority="61" w:unhideWhenUsed="0"/>
-    <w:lsdException w:name="Light Grid" w:semiHidden="0" w:uiPriority="62" w:unhideWhenUsed="0"/>
-    <w:lsdException w:name="Medium Shading 1" w:semiHidden="0" w:uiPriority="63" w:unhideWhenUsed="0"/>
-    <w:lsdException w:name="Medium Shading 2" w:semiHidden="0" w:uiPriority="64" w:unhideWhenUsed="0"/>
-    <w:lsdException w:name="Medium List 1" w:semiHidden="0" w:uiPriority="65" w:unhideWhenUsed="0"/>
-    <w:lsdException w:name="Medium List 2" w:semiHidden="0" w:uiPriority="66" w:unhideWhenUsed="0"/>
-    <w:lsdException w:name="Medium Grid 1" w:semiHidden="0" w:uiPriority="67" w:unhideWhenUsed="0"/>
-    <w:lsdException w:name="Medium Grid 2" w:semiHidden="0" w:uiPriority="68" w:unhideWhenUsed="0"/>
-    <w:lsdException w:name="Medium Grid 3" w:semiHidden="0" w:uiPriority="69" w:unhideWhenUsed="0"/>
-    <w:lsdException w:name="Dark List" w:semiHidden="0" w:uiPriority="70" w:unhideWhenUsed="0"/>
-    <w:lsdException w:name="Colorful Shading" w:semiHidden="0" w:uiPriority="71" w:unhideWhenUsed="0"/>
-    <w:lsdException w:name="Colorful List" w:semiHidden="0" w:uiPriority="72" w:unhideWhenUsed="0"/>
-    <w:lsdException w:name="Colorful Grid" w:semiHidden="0" w:uiPriority="73" w:unhideWhenUsed="0"/>
-    <w:lsdException w:name="Light Shading Accent 1" w:semiHidden="0" w:uiPriority="60" w:unhideWhenUsed="0"/>
-    <w:lsdException w:name="Light List Accent 1" w:semiHidden="0" w:uiPriority="61" w:unhideWhenUsed="0"/>
-    <w:lsdException w:name="Light Grid Accent 1" w:semiHidden="0" w:uiPriority="62" w:unhideWhenUsed="0"/>
-    <w:lsdException w:name="Medium Shading 1 Accent 1" w:semiHidden="0" w:uiPriority="63" w:unhideWhenUsed="0"/>
-    <w:lsdException w:name="Medium Shading 2 Accent 1" w:semiHidden="0" w:uiPriority="64" w:unhideWhenUsed="0"/>
-    <w:lsdException w:name="Medium List 1 Accent 1" w:semiHidden="0" w:uiPriority="65" w:unhideWhenUsed="0"/>
-    <w:lsdException w:name="Revision" w:unhideWhenUsed="0"/>
-    <w:lsdException w:name="List Paragraph" w:semiHidden="0" w:uiPriority="34" w:unhideWhenUsed="0" w:qFormat="1"/>
-    <w:lsdException w:name="Quote" w:semiHidden="0" w:uiPriority="29" w:unhideWhenUsed="0" w:qFormat="1"/>
-    <w:lsdException w:name="Intense Quote" w:semiHidden="0" w:uiPriority="30" w:unhideWhenUsed="0" w:qFormat="1"/>
-    <w:lsdException w:name="Medium List 2 Accent 1" w:semiHidden="0" w:uiPriority="66" w:unhideWhenUsed="0"/>
-    <w:lsdException w:name="Medium Grid 1 Accent 1" w:semiHidden="0" w:uiPriority="67" w:unhideWhenUsed="0"/>
-    <w:lsdException w:name="Medium Grid 2 Accent 1" w:semiHidden="0" w:uiPriority="68" w:unhideWhenUsed="0"/>
-    <w:lsdException w:name="Medium Grid 3 Accent 1" w:semiHidden="0" w:uiPriority="69" w:unhideWhenUsed="0"/>
-    <w:lsdException w:name="Dark List Accent 1" w:semiHidden="0" w:uiPriority="70" w:unhideWhenUsed="0"/>
-    <w:lsdException w:name="Colorful Shading Accent 1" w:semiHidden="0" w:uiPriority="71" w:unhideWhenUsed="0"/>
-    <w:lsdException w:name="Colorful List Accent 1" w:semiHidden="0" w:uiPriority="72" w:unhideWhenUsed="0"/>
-    <w:lsdException w:name="Colorful Grid Accent 1" w:semiHidden="0" w:uiPriority="73" w:unhideWhenUsed="0"/>
-    <w:lsdException w:name="Light Shading Accent 2" w:semiHidden="0" w:uiPriority="60" w:unhideWhenUsed="0"/>
-    <w:lsdException w:name="Light List Accent 2" w:semiHidden="0" w:uiPriority="61" w:unhideWhenUsed="0"/>
-    <w:lsdException w:name="Light Grid Accent 2" w:semiHidden="0" w:uiPriority="62" w:unhideWhenUsed="0"/>
-    <w:lsdException w:name="Medium Shading 1 Accent 2" w:semiHidden="0" w:uiPriority="63" w:unhideWhenUsed="0"/>
-    <w:lsdException w:name="Medium Shading 2 Accent 2" w:semiHidden="0" w:uiPriority="64" w:unhideWhenUsed="0"/>
-    <w:lsdException w:name="Medium List 1 Accent 2" w:semiHidden="0" w:uiPriority="65" w:unhideWhenUsed="0"/>
-    <w:lsdException w:name="Medium List 2 Accent 2" w:semiHidden="0" w:uiPriority="66" w:unhideWhenUsed="0"/>
-    <w:lsdException w:name="Medium Grid 1 Accent 2" w:semiHidden="0" w:uiPriority="67" w:unhideWhenUsed="0"/>
-    <w:lsdException w:name="Medium Grid 2 Accent 2" w:semiHidden="0" w:uiPriority="68" w:unhideWhenUsed="0"/>
-    <w:lsdException w:name="Medium Grid 3 Accent 2" w:semiHidden="0" w:uiPriority="69" w:unhideWhenUsed="0"/>
-    <w:lsdException w:name="Dark List Accent 2" w:semiHidden="0" w:uiPriority="70" w:unhideWhenUsed="0"/>
-    <w:lsdException w:name="Colorful Shading Accent 2" w:semiHidden="0" w:uiPriority="71" w:unhideWhenUsed="0"/>
-    <w:lsdException w:name="Colorful List Accent 2" w:semiHidden="0" w:uiPriority="72" w:unhideWhenUsed="0"/>
-    <w:lsdException w:name="Colorful Grid Accent 2" w:semiHidden="0" w:uiPriority="73" w:unhideWhenUsed="0"/>
-    <w:lsdException w:name="Light Shading Accent 3" w:semiHidden="0" w:uiPriority="60" w:unhideWhenUsed="0"/>
-    <w:lsdException w:name="Light List Accent 3" w:semiHidden="0" w:uiPriority="61" w:unhideWhenUsed="0"/>
-    <w:lsdException w:name="Light Grid Accent 3" w:semiHidden="0" w:uiPriority="62" w:unhideWhenUsed="0"/>
-    <w:lsdException w:name="Medium Shading 1 Accent 3" w:semiHidden="0" w:uiPriority="63" w:unhideWhenUsed="0"/>
-    <w:lsdException w:name="Medium Shading 2 Accent 3" w:semiHidden="0" w:uiPriority="64" w:unhideWhenUsed="0"/>
-    <w:lsdException w:name="Medium List 1 Accent 3" w:semiHidden="0" w:uiPriority="65" w:unhideWhenUsed="0"/>
-    <w:lsdException w:name="Medium List 2 Accent 3" w:semiHidden="0" w:uiPriority="66" w:unhideWhenUsed="0"/>
-    <w:lsdException w:name="Medium Grid 1 Accent 3" w:semiHidden="0" w:uiPriority="67" w:unhideWhenUsed="0"/>
-    <w:lsdException w:name="Medium Grid 2 Accent 3" w:semiHidden="0" w:uiPriority="68" w:unhideWhenUsed="0"/>
-    <w:lsdException w:name="Medium Grid 3 Accent 3" w:semiHidden="0" w:uiPriority="69" w:unhideWhenUsed="0"/>
-    <w:lsdException w:name="Dark List Accent 3" w:semiHidden="0" w:uiPriority="70" w:unhideWhenUsed="0"/>
-    <w:lsdException w:name="Colorful Shading Accent 3" w:semiHidden="0" w:uiPriority="71" w:unhideWhenUsed="0"/>
-    <w:lsdException w:name="Colorful List Accent 3" w:semiHidden="0" w:uiPriority="72" w:unhideWhenUsed="0"/>
-    <w:lsdException w:name="Colorful Grid Accent 3" w:semiHidden="0" w:uiPriority="73" w:unhideWhenUsed="0"/>
-    <w:lsdException w:name="Light Shading Accent 4" w:semiHidden="0" w:uiPriority="60" w:unhideWhenUsed="0"/>
-    <w:lsdException w:name="Light List Accent 4" w:semiHidden="0" w:uiPriority="61" w:unhideWhenUsed="0"/>
-    <w:lsdException w:name="Light Grid Accent 4" w:semiHidden="0" w:uiPriority="62" w:unhideWhenUsed="0"/>
-    <w:lsdException w:name="Medium Shading 1 Accent 4" w:semiHidden="0" w:uiPriority="63" w:unhideWhenUsed="0"/>
-    <w:lsdException w:name="Medium Shading 2 Accent 4" w:semiHidden="0" w:uiPriority="64" w:unhideWhenUsed="0"/>
-    <w:lsdException w:name="Medium List 1 Accent 4" w:semiHidden="0" w:uiPriority="65" w:unhideWhenUsed="0"/>
-    <w:lsdException w:name="Medium List 2 Accent 4" w:semiHidden="0" w:uiPriority="66" w:unhideWhenUsed="0"/>
-    <w:lsdException w:name="Medium Grid 1 Accent 4" w:semiHidden="0" w:uiPriority="67" w:unhideWhenUsed="0"/>
-    <w:lsdException w:name="Medium Grid 2 Accent 4" w:semiHidden="0" w:uiPriority="68" w:unhideWhenUsed="0"/>
-    <w:lsdException w:name="Medium Grid 3 Accent 4" w:semiHidden="0" w:uiPriority="69" w:unhideWhenUsed="0"/>
-    <w:lsdException w:name="Dark List Accent 4" w:semiHidden="0" w:uiPriority="70" w:unhideWhenUsed="0"/>
-    <w:lsdException w:name="Colorful Shading Accent 4" w:semiHidden="0" w:uiPriority="71" w:unhideWhenUsed="0"/>
-    <w:lsdException w:name="Colorful List Accent 4" w:semiHidden="0" w:uiPriority="72" w:unhideWhenUsed="0"/>
-    <w:lsdException w:name="Colorful Grid Accent 4" w:semiHidden="0" w:uiPriority="73" w:unhideWhenUsed="0"/>
-    <w:lsdException w:name="Light Shading Accent 5" w:semiHidden="0" w:uiPriority="60" w:unhideWhenUsed="0"/>
-    <w:lsdException w:name="Light List Accent 5" w:semiHidden="0" w:uiPriority="61" w:unhideWhenUsed="0"/>
-    <w:lsdException w:name="Light Grid Accent 5" w:semiHidden="0" w:uiPriority="62" w:unhideWhenUsed="0"/>
-    <w:lsdException w:name="Medium Shading 1 Accent 5" w:semiHidden="0" w:uiPriority="63" w:unhideWhenUsed="0"/>
-    <w:lsdException w:name="Medium Shading 2 Accent 5" w:semiHidden="0" w:uiPriority="64" w:unhideWhenUsed="0"/>
-    <w:lsdException w:name="Medium List 1 Accent 5" w:semiHidden="0" w:uiPriority="65" w:unhideWhenUsed="0"/>
-    <w:lsdException w:name="Medium List 2 Accent 5" w:semiHidden="0" w:uiPriority="66" w:unhideWhenUsed="0"/>
-    <w:lsdException w:name="Medium Grid 1 Accent 5" w:semiHidden="0" w:uiPriority="67" w:unhideWhenUsed="0"/>
-    <w:lsdException w:name="Medium Grid 2 Accent 5" w:semiHidden="0" w:uiPriority="68" w:unhideWhenUsed="0"/>
-    <w:lsdException w:name="Medium Grid 3 Accent 5" w:semiHidden="0" w:uiPriority="69" w:unhideWhenUsed="0"/>
-    <w:lsdException w:name="Dark List Accent 5" w:semiHidden="0" w:uiPriority="70" w:unhideWhenUsed="0"/>
-    <w:lsdException w:name="Colorful Shading Accent 5" w:semiHidden="0" w:uiPriority="71" w:unhideWhenUsed="0"/>
-    <w:lsdException w:name="Colorful List Accent 5" w:semiHidden="0" w:uiPriority="72" w:unhideWhenUsed="0"/>
-    <w:lsdException w:name="Colorful Grid Accent 5" w:semiHidden="0" w:uiPriority="73" w:unhideWhenUsed="0"/>
-    <w:lsdException w:name="Light Shading Accent 6" w:semiHidden="0" w:uiPriority="60" w:unhideWhenUsed="0"/>
-    <w:lsdException w:name="Light List Accent 6" w:semiHidden="0" w:uiPriority="61" w:unhideWhenUsed="0"/>
-    <w:lsdException w:name="Light Grid Accent 6" w:semiHidden="0" w:uiPriority="62" w:unhideWhenUsed="0"/>
-    <w:lsdException w:name="Medium Shading 1 Accent 6" w:semiHidden="0" w:uiPriority="63" w:unhideWhenUsed="0"/>
-    <w:lsdException w:name="Medium Shading 2 Accent 6" w:semiHidden="0" w:uiPriority="64" w:unhideWhenUsed="0"/>
-    <w:lsdException w:name="Medium List 1 Accent 6" w:semiHidden="0" w:uiPriority="65" w:unhideWhenUsed="0"/>
-    <w:lsdException w:name="Medium List 2 Accent 6" w:semiHidden="0" w:uiPriority="66" w:unhideWhenUsed="0"/>
-    <w:lsdException w:name="Medium Grid 1 Accent 6" w:semiHidden="0" w:uiPriority="67" w:unhideWhenUsed="0"/>
-    <w:lsdException w:name="Medium Grid 2 Accent 6" w:semiHidden="0" w:uiPriority="68" w:unhideWhenUsed="0"/>
-    <w:lsdException w:name="Medium Grid 3 Accent 6" w:semiHidden="0" w:uiPriority="69" w:unhideWhenUsed="0"/>
-    <w:lsdException w:name="Dark List Accent 6" w:semiHidden="0" w:uiPriority="70" w:unhideWhenUsed="0"/>
-    <w:lsdException w:name="Colorful Shading Accent 6" w:semiHidden="0" w:uiPriority="71" w:unhideWhenUsed="0"/>
-    <w:lsdException w:name="Colorful List Accent 6" w:semiHidden="0" w:uiPriority="72" w:unhideWhenUsed="0"/>
-    <w:lsdException w:name="Colorful Grid Accent 6" w:semiHidden="0" w:uiPriority="73" w:unhideWhenUsed="0"/>
-    <w:lsdException w:name="Subtle Emphasis" w:semiHidden="0" w:uiPriority="19" w:unhideWhenUsed="0" w:qFormat="1"/>
-    <w:lsdException w:name="Intense Emphasis" w:semiHidden="0" w:uiPriority="21" w:unhideWhenUsed="0" w:qFormat="1"/>
-    <w:lsdException w:name="Subtle Reference" w:semiHidden="0" w:uiPriority="31" w:unhideWhenUsed="0" w:qFormat="1"/>
-    <w:lsdException w:name="Intense Reference" w:semiHidden="0" w:uiPriority="32" w:unhideWhenUsed="0" w:qFormat="1"/>
-    <w:lsdException w:name="Book Title" w:semiHidden="0" w:uiPriority="33" w:unhideWhenUsed="0" w:qFormat="1"/>
-    <w:lsdException w:name="Bibliography" w:uiPriority="37"/>
-    <w:lsdException w:name="TOC Heading" w:uiPriority="39" w:qFormat="1"/>
-  </w:latentStyles>
-  <w:style w:type="paragraph" w:default="1" w:styleId="Normal">
-    <w:name w:val="Normal"/>
-    <w:qFormat/>
-  </w:style>
-  <w:style w:type="paragraph" w:styleId="Heading1">
-    <w:name w:val="heading 1"/>
-    <w:basedOn w:val="Normal"/>
-    <w:next w:val="Normal"/>
-    <w:link w:val="Heading1Char"/>
-    <w:uiPriority w:val="9"/>
-    <w:qFormat/>
-    <w:rsid w:val="009A5121"/>
-    <w:pPr>
-      <w:keepNext/>
-      <w:keepLines/>
-      <w:numPr>
-        <w:numId w:val="1"/>
-      </w:numPr>
-      <w:spacing w:before="240" w:after="0"/>
-      <w:outlineLvl w:val="0"/>
-    </w:pPr>
-    <w:rPr>
-      <w:rFonts w:eastAsiaTheme="majorEastAsia" w:cstheme="majorBidi"/>
-      <w:sz w:val="28"/>
-      <w:szCs w:val="32"/>
-    </w:rPr>
-  </w:style>
-  <w:style w:type="paragraph" w:styleId="Heading2">
-    <w:name w:val="heading 2"/>
-    <w:basedOn w:val="Normal"/>
-    <w:next w:val="Normal"/>
-    <w:link w:val="Heading2Char"/>
-    <w:uiPriority w:val="9"/>
-    <w:unhideWhenUsed/>
-    <w:qFormat/>
-    <w:rsid w:val="007A152F"/>
-    <w:pPr>
-      <w:keepNext/>
-      <w:keepLines/>
-      <w:numPr>
-        <w:ilvl w:val="1"/>
-        <w:numId w:val="1"/>
-      </w:numPr>
-      <w:spacing w:before="40" w:after="0"/>
-      <w:outlineLvl w:val="1"/>
-    </w:pPr>
-    <w:rPr>
-      <w:rFonts w:asciiTheme="majorHAnsi" w:eastAsiaTheme="majorEastAsia" w:hAnsiTheme="majorHAnsi" w:cstheme="majorBidi"/>
-      <w:sz w:val="26"/>
-      <w:szCs w:val="26"/>
-    </w:rPr>
-  </w:style>
-  <w:style w:type="paragraph" w:styleId="Heading3">
-    <w:name w:val="heading 3"/>
-    <w:basedOn w:val="Normal"/>
-    <w:next w:val="Normal"/>
-    <w:link w:val="Heading3Char"/>
-    <w:uiPriority w:val="9"/>
-    <w:unhideWhenUsed/>
-    <w:qFormat/>
-    <w:rsid w:val="007A152F"/>
-    <w:pPr>
-      <w:keepNext/>
-      <w:keepLines/>
-      <w:numPr>
-        <w:ilvl w:val="2"/>
-        <w:numId w:val="1"/>
-      </w:numPr>
-      <w:spacing w:before="40" w:after="0"/>
-      <w:outlineLvl w:val="2"/>
-    </w:pPr>
-    <w:rPr>
-      <w:rFonts w:asciiTheme="majorHAnsi" w:eastAsiaTheme="majorEastAsia" w:hAnsiTheme="majorHAnsi" w:cstheme="majorBidi"/>
-      <w:sz w:val="24"/>
-      <w:szCs w:val="24"/>
-    </w:rPr>
-  </w:style>
-  <w:style w:type="paragraph" w:styleId="Heading4">
-    <w:name w:val="heading 4"/>
-    <w:basedOn w:val="Normal"/>
-    <w:next w:val="Normal"/>
-    <w:link w:val="Heading4Char"/>
-    <w:uiPriority w:val="9"/>
-    <w:unhideWhenUsed/>
-    <w:qFormat/>
-    <w:rsid w:val="007A152F"/>
-    <w:pPr>
-      <w:keepNext/>
-      <w:keepLines/>
-      <w:numPr>
-        <w:ilvl w:val="3"/>
-        <w:numId w:val="1"/>
-      </w:numPr>
-      <w:spacing w:before="40" w:after="0"/>
-      <w:outlineLvl w:val="3"/>
-    </w:pPr>
-    <w:rPr>
-      <w:rFonts w:asciiTheme="majorHAnsi" w:eastAsiaTheme="majorEastAsia" w:hAnsiTheme="majorHAnsi" w:cstheme="majorBidi"/>
-      <w:i/>
-      <w:iCs/>
-    </w:rPr>
-  </w:style>
-  <w:style w:type="paragraph" w:styleId="Heading5">
-    <w:name w:val="heading 5"/>
-    <w:basedOn w:val="Normal"/>
-    <w:next w:val="Normal"/>
-    <w:link w:val="Heading5Char"/>
-    <w:uiPriority w:val="9"/>
-    <w:semiHidden/>
-    <w:unhideWhenUsed/>
-    <w:qFormat/>
-    <w:rsid w:val="007A152F"/>
-    <w:pPr>
-      <w:keepNext/>
-      <w:keepLines/>
-      <w:numPr>
-        <w:ilvl w:val="4"/>
-        <w:numId w:val="1"/>
-      </w:numPr>
-      <w:spacing w:before="40" w:after="0"/>
-      <w:outlineLvl w:val="4"/>
-    </w:pPr>
-    <w:rPr>
-      <w:rFonts w:asciiTheme="majorHAnsi" w:eastAsiaTheme="majorEastAsia" w:hAnsiTheme="majorHAnsi" w:cstheme="majorBidi"/>
-    </w:rPr>
-  </w:style>
-  <w:style w:type="paragraph" w:styleId="Heading6">
-    <w:name w:val="heading 6"/>
-    <w:basedOn w:val="Normal"/>
-    <w:next w:val="Normal"/>
-    <w:link w:val="Heading6Char"/>
-    <w:uiPriority w:val="9"/>
-    <w:semiHidden/>
-    <w:unhideWhenUsed/>
-    <w:qFormat/>
-    <w:rsid w:val="007A152F"/>
-    <w:pPr>
-      <w:keepNext/>
-      <w:keepLines/>
-      <w:numPr>
-        <w:ilvl w:val="5"/>
-        <w:numId w:val="1"/>
-      </w:numPr>
-      <w:spacing w:before="40" w:after="0"/>
-      <w:outlineLvl w:val="5"/>
-    </w:pPr>
-    <w:rPr>
-      <w:rFonts w:asciiTheme="majorHAnsi" w:eastAsiaTheme="majorEastAsia" w:hAnsiTheme="majorHAnsi" w:cstheme="majorBidi"/>
-      <w:color w:val="1F4D78" w:themeColor="accent1" w:themeShade="7F"/>
-    </w:rPr>
-  </w:style>
-  <w:style w:type="paragraph" w:styleId="Heading7">
-    <w:name w:val="heading 7"/>
-    <w:basedOn w:val="Normal"/>
-    <w:next w:val="Normal"/>
-    <w:link w:val="Heading7Char"/>
-    <w:uiPriority w:val="9"/>
-    <w:semiHidden/>
-    <w:unhideWhenUsed/>
-    <w:qFormat/>
-    <w:rsid w:val="007A152F"/>
-    <w:pPr>
-      <w:keepNext/>
-      <w:keepLines/>
-      <w:numPr>
-        <w:ilvl w:val="6"/>
-        <w:numId w:val="1"/>
-      </w:numPr>
-      <w:spacing w:before="40" w:after="0"/>
-      <w:outlineLvl w:val="6"/>
-    </w:pPr>
-    <w:rPr>
-      <w:rFonts w:asciiTheme="majorHAnsi" w:eastAsiaTheme="majorEastAsia" w:hAnsiTheme="majorHAnsi" w:cstheme="majorBidi"/>
-      <w:i/>
-      <w:iCs/>
-      <w:color w:val="1F4D78" w:themeColor="accent1" w:themeShade="7F"/>
-    </w:rPr>
-  </w:style>
-  <w:style w:type="paragraph" w:styleId="Heading8">
-    <w:name w:val="heading 8"/>
-    <w:basedOn w:val="Normal"/>
-    <w:next w:val="Normal"/>
-    <w:link w:val="Heading8Char"/>
-    <w:uiPriority w:val="9"/>
-    <w:semiHidden/>
-    <w:unhideWhenUsed/>
-    <w:qFormat/>
-    <w:rsid w:val="007A152F"/>
-    <w:pPr>
-      <w:keepNext/>
-      <w:keepLines/>
-      <w:numPr>
-        <w:ilvl w:val="7"/>
-        <w:numId w:val="1"/>
-      </w:numPr>
-      <w:spacing w:before="40" w:after="0"/>
-      <w:outlineLvl w:val="7"/>
-    </w:pPr>
-    <w:rPr>
-      <w:rFonts w:asciiTheme="majorHAnsi" w:eastAsiaTheme="majorEastAsia" w:hAnsiTheme="majorHAnsi" w:cstheme="majorBidi"/>
-      <w:color w:val="272727" w:themeColor="text1" w:themeTint="D8"/>
-      <w:sz w:val="21"/>
-      <w:szCs w:val="21"/>
-    </w:rPr>
-  </w:style>
-  <w:style w:type="paragraph" w:styleId="Heading9">
-    <w:name w:val="heading 9"/>
-    <w:basedOn w:val="Normal"/>
-    <w:next w:val="Normal"/>
-    <w:link w:val="Heading9Char"/>
-    <w:uiPriority w:val="9"/>
-    <w:semiHidden/>
-    <w:unhideWhenUsed/>
-    <w:qFormat/>
-    <w:rsid w:val="007A152F"/>
-    <w:pPr>
-      <w:keepNext/>
-      <w:keepLines/>
-      <w:numPr>
-        <w:ilvl w:val="8"/>
-        <w:numId w:val="1"/>
-      </w:numPr>
-      <w:spacing w:before="40" w:after="0"/>
-      <w:outlineLvl w:val="8"/>
-    </w:pPr>
-    <w:rPr>
-      <w:rFonts w:asciiTheme="majorHAnsi" w:eastAsiaTheme="majorEastAsia" w:hAnsiTheme="majorHAnsi" w:cstheme="majorBidi"/>
-      <w:i/>
-      <w:iCs/>
-      <w:color w:val="272727" w:themeColor="text1" w:themeTint="D8"/>
-      <w:sz w:val="21"/>
-      <w:szCs w:val="21"/>
-    </w:rPr>
-  </w:style>
-  <w:style w:type="character" w:default="1" w:styleId="DefaultParagraphFont">
-    <w:name w:val="Default Paragraph Font"/>
-    <w:uiPriority w:val="1"/>
-    <w:semiHidden/>
-    <w:unhideWhenUsed/>
-  </w:style>
-  <w:style w:type="table" w:default="1" w:styleId="TableNormal">
-    <w:name w:val="Normal Table"/>
-    <w:uiPriority w:val="99"/>
-    <w:semiHidden/>
-    <w:unhideWhenUsed/>
-    <w:tblPr>
-      <w:tblInd w:w="0" w:type="dxa"/>
-      <w:tblCellMar>
-        <w:top w:w="0" w:type="dxa"/>
-        <w:left w:w="108" w:type="dxa"/>
-        <w:bottom w:w="0" w:type="dxa"/>
-        <w:right w:w="108" w:type="dxa"/>
-      </w:tblCellMar>
-    </w:tblPr>
-  </w:style>
-  <w:style w:type="numbering" w:default="1" w:styleId="NoList">
-    <w:name w:val="No List"/>
-    <w:uiPriority w:val="99"/>
-    <w:semiHidden/>
-    <w:unhideWhenUsed/>
-  </w:style>
-  <w:style w:type="character" w:customStyle="1" w:styleId="Heading1Char">
-    <w:name w:val="Heading 1 Char"/>
-    <w:basedOn w:val="DefaultParagraphFont"/>
-    <w:link w:val="Heading1"/>
-    <w:uiPriority w:val="9"/>
-    <w:rsid w:val="009A5121"/>
-    <w:rPr>
-      <w:rFonts w:eastAsiaTheme="majorEastAsia" w:cstheme="majorBidi"/>
-      <w:sz w:val="28"/>
-      <w:szCs w:val="32"/>
-    </w:rPr>
-  </w:style>
-  <w:style w:type="character" w:customStyle="1" w:styleId="Heading2Char">
-    <w:name w:val="Heading 2 Char"/>
-    <w:basedOn w:val="DefaultParagraphFont"/>
-    <w:link w:val="Heading2"/>
-    <w:uiPriority w:val="9"/>
-    <w:rsid w:val="007A152F"/>
-    <w:rPr>
-      <w:rFonts w:asciiTheme="majorHAnsi" w:eastAsiaTheme="majorEastAsia" w:hAnsiTheme="majorHAnsi" w:cstheme="majorBidi"/>
-      <w:sz w:val="26"/>
-      <w:szCs w:val="26"/>
-    </w:rPr>
-  </w:style>
-  <w:style w:type="character" w:customStyle="1" w:styleId="Heading3Char">
-    <w:name w:val="Heading 3 Char"/>
-    <w:basedOn w:val="DefaultParagraphFont"/>
-    <w:link w:val="Heading3"/>
-    <w:uiPriority w:val="9"/>
-    <w:rsid w:val="007A152F"/>
-    <w:rPr>
-      <w:rFonts w:asciiTheme="majorHAnsi" w:eastAsiaTheme="majorEastAsia" w:hAnsiTheme="majorHAnsi" w:cstheme="majorBidi"/>
-      <w:sz w:val="24"/>
-      <w:szCs w:val="24"/>
-    </w:rPr>
-  </w:style>
-  <w:style w:type="character" w:customStyle="1" w:styleId="Heading4Char">
-    <w:name w:val="Heading 4 Char"/>
-    <w:basedOn w:val="DefaultParagraphFont"/>
-    <w:link w:val="Heading4"/>
-    <w:uiPriority w:val="9"/>
-    <w:rsid w:val="007A152F"/>
-    <w:rPr>
-      <w:rFonts w:asciiTheme="majorHAnsi" w:eastAsiaTheme="majorEastAsia" w:hAnsiTheme="majorHAnsi" w:cstheme="majorBidi"/>
-      <w:i/>
-      <w:iCs/>
-    </w:rPr>
-  </w:style>
-  <w:style w:type="character" w:customStyle="1" w:styleId="Heading5Char">
-    <w:name w:val="Heading 5 Char"/>
-    <w:basedOn w:val="DefaultParagraphFont"/>
-    <w:link w:val="Heading5"/>
-    <w:uiPriority w:val="9"/>
-    <w:semiHidden/>
-    <w:rsid w:val="007A152F"/>
-    <w:rPr>
-      <w:rFonts w:asciiTheme="majorHAnsi" w:eastAsiaTheme="majorEastAsia" w:hAnsiTheme="majorHAnsi" w:cstheme="majorBidi"/>
-    </w:rPr>
-  </w:style>
-  <w:style w:type="character" w:customStyle="1" w:styleId="Heading6Char">
-    <w:name w:val="Heading 6 Char"/>
-    <w:basedOn w:val="DefaultParagraphFont"/>
-    <w:link w:val="Heading6"/>
-    <w:uiPriority w:val="9"/>
-    <w:semiHidden/>
-    <w:rsid w:val="007A152F"/>
-    <w:rPr>
-      <w:rFonts w:asciiTheme="majorHAnsi" w:eastAsiaTheme="majorEastAsia" w:hAnsiTheme="majorHAnsi" w:cstheme="majorBidi"/>
-      <w:color w:val="1F4D78" w:themeColor="accent1" w:themeShade="7F"/>
-    </w:rPr>
-  </w:style>
-  <w:style w:type="character" w:customStyle="1" w:styleId="Heading7Char">
-    <w:name w:val="Heading 7 Char"/>
-    <w:basedOn w:val="DefaultParagraphFont"/>
-    <w:link w:val="Heading7"/>
-    <w:uiPriority w:val="9"/>
-    <w:semiHidden/>
-    <w:rsid w:val="007A152F"/>
-    <w:rPr>
-      <w:rFonts w:asciiTheme="majorHAnsi" w:eastAsiaTheme="majorEastAsia" w:hAnsiTheme="majorHAnsi" w:cstheme="majorBidi"/>
-      <w:i/>
-      <w:iCs/>
-      <w:color w:val="1F4D78" w:themeColor="accent1" w:themeShade="7F"/>
-    </w:rPr>
-  </w:style>
-  <w:style w:type="character" w:customStyle="1" w:styleId="Heading8Char">
-    <w:name w:val="Heading 8 Char"/>
-    <w:basedOn w:val="DefaultParagraphFont"/>
-    <w:link w:val="Heading8"/>
-    <w:uiPriority w:val="9"/>
-    <w:semiHidden/>
-    <w:rsid w:val="007A152F"/>
-    <w:rPr>
-      <w:rFonts w:asciiTheme="majorHAnsi" w:eastAsiaTheme="majorEastAsia" w:hAnsiTheme="majorHAnsi" w:cstheme="majorBidi"/>
-      <w:color w:val="272727" w:themeColor="text1" w:themeTint="D8"/>
-      <w:sz w:val="21"/>
-      <w:szCs w:val="21"/>
-    </w:rPr>
-  </w:style>
-  <w:style w:type="character" w:customStyle="1" w:styleId="Heading9Char">
-    <w:name w:val="Heading 9 Char"/>
-    <w:basedOn w:val="DefaultParagraphFont"/>
-    <w:link w:val="Heading9"/>
-    <w:uiPriority w:val="9"/>
-    <w:semiHidden/>
-    <w:rsid w:val="007A152F"/>
-    <w:rPr>
-      <w:rFonts w:asciiTheme="majorHAnsi" w:eastAsiaTheme="majorEastAsia" w:hAnsiTheme="majorHAnsi" w:cstheme="majorBidi"/>
-      <w:i/>
-      <w:iCs/>
-      <w:color w:val="272727" w:themeColor="text1" w:themeTint="D8"/>
-      <w:sz w:val="21"/>
-      <w:szCs w:val="21"/>
-    </w:rPr>
-  </w:style>
-  <w:style w:type="character" w:styleId="Hyperlink">
-    <w:name w:val="Hyperlink"/>
-    <w:basedOn w:val="DefaultParagraphFont"/>
-    <w:uiPriority w:val="99"/>
-    <w:unhideWhenUsed/>
-    <w:rsid w:val="007A152F"/>
-    <w:rPr>
-      <w:color w:val="0563C1" w:themeColor="hyperlink"/>
-      <w:u w:val="single"/>
-    </w:rPr>
-  </w:style>
-  <w:style w:type="paragraph" w:styleId="BalloonText">
-    <w:name w:val="Balloon Text"/>
-    <w:basedOn w:val="Normal"/>
-    <w:link w:val="BalloonTextChar"/>
-    <w:uiPriority w:val="99"/>
-    <w:semiHidden/>
-    <w:unhideWhenUsed/>
-    <w:rsid w:val="007A152F"/>
-    <w:pPr>
-      <w:spacing w:after="0" w:line="240" w:lineRule="auto"/>
-    </w:pPr>
-    <w:rPr>
-      <w:rFonts w:ascii="Segoe UI" w:hAnsi="Segoe UI" w:cs="Segoe UI"/>
-      <w:sz w:val="18"/>
-      <w:szCs w:val="18"/>
-    </w:rPr>
-  </w:style>
-  <w:style w:type="character" w:customStyle="1" w:styleId="BalloonTextChar">
-    <w:name w:val="Balloon Text Char"/>
-    <w:basedOn w:val="DefaultParagraphFont"/>
-    <w:link w:val="BalloonText"/>
-    <w:uiPriority w:val="99"/>
-    <w:semiHidden/>
-    <w:rsid w:val="007A152F"/>
-    <w:rPr>
-      <w:rFonts w:ascii="Segoe UI" w:hAnsi="Segoe UI" w:cs="Segoe UI"/>
-      <w:sz w:val="18"/>
-      <w:szCs w:val="18"/>
-    </w:rPr>
-  </w:style>
-  <w:style w:type="paragraph" w:styleId="Title">
-    <w:name w:val="Title"/>
-    <w:basedOn w:val="Normal"/>
-    <w:next w:val="Normal"/>
-    <w:link w:val="TitleChar"/>
-    <w:uiPriority w:val="10"/>
-    <w:qFormat/>
-    <w:rsid w:val="007A152F"/>
-    <w:pPr>
-      <w:spacing w:after="0" w:line="240" w:lineRule="auto"/>
-      <w:contextualSpacing/>
-    </w:pPr>
-    <w:rPr>
-      <w:rFonts w:asciiTheme="majorHAnsi" w:eastAsiaTheme="majorEastAsia" w:hAnsiTheme="majorHAnsi" w:cstheme="majorBidi"/>
-      <w:spacing w:val="-10"/>
-      <w:kern w:val="28"/>
-      <w:sz w:val="56"/>
-      <w:szCs w:val="56"/>
-    </w:rPr>
-  </w:style>
-  <w:style w:type="character" w:customStyle="1" w:styleId="TitleChar">
-    <w:name w:val="Title Char"/>
-    <w:basedOn w:val="DefaultParagraphFont"/>
-    <w:link w:val="Title"/>
-    <w:uiPriority w:val="10"/>
-    <w:rsid w:val="007A152F"/>
-    <w:rPr>
-      <w:rFonts w:asciiTheme="majorHAnsi" w:eastAsiaTheme="majorEastAsia" w:hAnsiTheme="majorHAnsi" w:cstheme="majorBidi"/>
-      <w:spacing w:val="-10"/>
-      <w:kern w:val="28"/>
-      <w:sz w:val="56"/>
-      <w:szCs w:val="56"/>
-    </w:rPr>
-  </w:style>
-  <w:style w:type="paragraph" w:styleId="Header">
-    <w:name w:val="header"/>
-    <w:basedOn w:val="Normal"/>
-    <w:link w:val="HeaderChar"/>
-    <w:uiPriority w:val="99"/>
-    <w:unhideWhenUsed/>
-    <w:rsid w:val="007A152F"/>
-    <w:pPr>
-      <w:tabs>
-        <w:tab w:val="center" w:pos="4680"/>
-        <w:tab w:val="right" w:pos="9360"/>
-      </w:tabs>
-      <w:spacing w:after="0" w:line="240" w:lineRule="auto"/>
-    </w:pPr>
-  </w:style>
-  <w:style w:type="character" w:customStyle="1" w:styleId="HeaderChar">
-    <w:name w:val="Header Char"/>
-    <w:basedOn w:val="DefaultParagraphFont"/>
-    <w:link w:val="Header"/>
-    <w:uiPriority w:val="99"/>
-    <w:rsid w:val="007A152F"/>
-  </w:style>
-  <w:style w:type="paragraph" w:styleId="Footer">
-    <w:name w:val="footer"/>
-    <w:basedOn w:val="Normal"/>
-    <w:link w:val="FooterChar"/>
-    <w:uiPriority w:val="99"/>
-    <w:unhideWhenUsed/>
-    <w:rsid w:val="007A152F"/>
-    <w:pPr>
-      <w:tabs>
-        <w:tab w:val="center" w:pos="4680"/>
-        <w:tab w:val="right" w:pos="9360"/>
-      </w:tabs>
-      <w:spacing w:after="0" w:line="240" w:lineRule="auto"/>
-    </w:pPr>
-  </w:style>
-  <w:style w:type="character" w:customStyle="1" w:styleId="FooterChar">
-    <w:name w:val="Footer Char"/>
-    <w:basedOn w:val="DefaultParagraphFont"/>
-    <w:link w:val="Footer"/>
-    <w:uiPriority w:val="99"/>
-    <w:rsid w:val="007A152F"/>
-  </w:style>
-  <w:style w:type="paragraph" w:styleId="ListParagraph">
-    <w:name w:val="List Paragraph"/>
-    <w:basedOn w:val="Normal"/>
-    <w:uiPriority w:val="34"/>
-    <w:qFormat/>
-    <w:rsid w:val="004934A9"/>
-    <w:pPr>
-      <w:ind w:left="720"/>
-      <w:contextualSpacing/>
-    </w:pPr>
-  </w:style>
-  <w:style w:type="table" w:styleId="TableGrid">
-    <w:name w:val="Table Grid"/>
-    <w:basedOn w:val="TableNormal"/>
-    <w:uiPriority w:val="39"/>
-    <w:rsid w:val="004D4161"/>
-    <w:pPr>
-      <w:spacing w:after="0" w:line="240" w:lineRule="auto"/>
-    </w:pPr>
-    <w:tblPr>
-      <w:tblInd w:w="0" w:type="dxa"/>
-      <w:tblBorders>
-        <w:top w:val="single" w:sz="4" w:space="0" w:color="auto"/>
-        <w:left w:val="single" w:sz="4" w:space="0" w:color="auto"/>
-        <w:bottom w:val="single" w:sz="4" w:space="0" w:color="auto"/>
-        <w:right w:val="single" w:sz="4" w:space="0" w:color="auto"/>
-        <w:insideH w:val="single" w:sz="4" w:space="0" w:color="auto"/>
-        <w:insideV w:val="single" w:sz="4" w:space="0" w:color="auto"/>
-      </w:tblBorders>
-      <w:tblCellMar>
-        <w:top w:w="0" w:type="dxa"/>
-        <w:left w:w="108" w:type="dxa"/>
-        <w:bottom w:w="0" w:type="dxa"/>
-        <w:right w:w="108" w:type="dxa"/>
-      </w:tblCellMar>
     </w:tblPr>
   </w:style>
   <w:style w:type="paragraph" w:styleId="Caption">
@@ -6032,7 +5992,7 @@
   <a:extraClrSchemeLst/>
   <a:extLst>
     <a:ext uri="{05A4C25C-085E-4340-85A3-A5531E510DB2}">
-      <thm15:themeFamily xmlns:thm15="http://schemas.microsoft.com/office/thememl/2012/main" xmlns="" name="Office Theme" id="{62F939B6-93AF-4DB8-9C6B-D6C7DFDC589F}" vid="{4A3C46E8-61CC-4603-A589-7422A47A8E4A}"/>
+      <thm15:themeFamily xmlns:thm15="http://schemas.microsoft.com/office/thememl/2012/main" name="Office Theme" id="{62F939B6-93AF-4DB8-9C6B-D6C7DFDC589F}" vid="{4A3C46E8-61CC-4603-A589-7422A47A8E4A}"/>
     </a:ext>
   </a:extLst>
 </a:theme>

</xml_diff>

<commit_message>
- Updated 'Configuration Management' section of the PMP with details about why we chose TFS.
</commit_message>
<xml_diff>
--- a/Documentation/Project Management Plan.docx
+++ b/Documentation/Project Management Plan.docx
@@ -565,37 +565,37 @@
         <w:t xml:space="preserve"> room’s</w:t>
       </w:r>
       <w:r>
-        <w:t xml:space="preserve"> entrance. When a us</w:t>
+        <w:t xml:space="preserve"> entrance. When a user enters, the program can respond with an action that has been </w:t>
+      </w:r>
+      <w:r>
+        <w:t>configured</w:t>
+      </w:r>
+      <w:r>
+        <w:t xml:space="preserve"> that user.</w:t>
+      </w:r>
+      <w:r>
+        <w:t xml:space="preserve"> </w:t>
+      </w:r>
+      <w:r>
+        <w:t>The GUI of the application will allows users to set up profiles that specify how the program should behave.</w:t>
+      </w:r>
+      <w:r>
+        <w:t xml:space="preserve"> Based on this configuration, the application will communicate back and forth with the user to perform desired actions and provide useful information.</w:t>
+      </w:r>
+      <w:r>
+        <w:t xml:space="preserve"> </w:t>
+      </w:r>
+      <w:r>
+        <w:t xml:space="preserve">If more than one person is in the room at once, the application </w:t>
+      </w:r>
+      <w:r>
+        <w:t>will perform actions based on who is talking at any given time.</w:t>
+      </w:r>
+      <w:r>
+        <w:br/>
       </w:r>
       <w:bookmarkStart w:id="1" w:name="_GoBack"/>
       <w:bookmarkEnd w:id="1"/>
-      <w:r>
-        <w:t xml:space="preserve">er enters, the program can respond with an action that has been </w:t>
-      </w:r>
-      <w:r>
-        <w:t>configured</w:t>
-      </w:r>
-      <w:r>
-        <w:t xml:space="preserve"> that user.</w:t>
-      </w:r>
-      <w:r>
-        <w:t xml:space="preserve"> </w:t>
-      </w:r>
-      <w:r>
-        <w:t>The GUI of the application will allows users to set up profiles that specify how the program should behave.</w:t>
-      </w:r>
-      <w:r>
-        <w:t xml:space="preserve"> Based on this configuration, the application will communicate back and forth with the user to perform desired actions and provide useful information.</w:t>
-      </w:r>
-      <w:r>
-        <w:t xml:space="preserve"> </w:t>
-      </w:r>
-      <w:r>
-        <w:t xml:space="preserve">If more than one person is in the room at once, the application </w:t>
-      </w:r>
-      <w:r>
-        <w:t>will perform actions based on who is talking at any given time.</w:t>
-      </w:r>
       <w:r>
         <w:br/>
       </w:r>
@@ -700,23 +700,7 @@
         </w:numPr>
       </w:pPr>
       <w:r>
-        <w:t>Do not use the ‘</w:t>
-      </w:r>
-      <w:proofErr w:type="spellStart"/>
-      <w:r>
-        <w:t>var</w:t>
-      </w:r>
-      <w:proofErr w:type="spellEnd"/>
-      <w:r>
-        <w:t>’ variable type. It is always best to be as unambiguous as possible when declaring variables. Using ‘</w:t>
-      </w:r>
-      <w:proofErr w:type="spellStart"/>
-      <w:r>
-        <w:t>var</w:t>
-      </w:r>
-      <w:proofErr w:type="spellEnd"/>
-      <w:r>
-        <w:t>’ only increases the chance of potential confusion.</w:t>
+        <w:t>Do not use the ‘var’ variable type. It is always best to be as unambiguous as possible when declaring variables. Using ‘var’ only increases the chance of potential confusion.</w:t>
       </w:r>
     </w:p>
     <w:p>
@@ -1682,15 +1666,7 @@
         </w:numPr>
       </w:pPr>
       <w:r>
-        <w:t xml:space="preserve">Our group will adhere to a form of the </w:t>
-      </w:r>
-      <w:proofErr w:type="gramStart"/>
-      <w:r>
-        <w:t>Agile</w:t>
-      </w:r>
-      <w:proofErr w:type="gramEnd"/>
-      <w:r>
-        <w:t xml:space="preserve"> development process over the course of this project.</w:t>
+        <w:t>Our group will adhere to a form of the Agile development process over the course of this project.</w:t>
       </w:r>
       <w:r>
         <w:t xml:space="preserve"> This process divides development into a series of ‘sprints’ during which developers complete tasks that were assigned to them at the beginning of each sprint. </w:t>
@@ -1837,47 +1813,24 @@
       <w:r>
         <w:t xml:space="preserve">Figure </w:t>
       </w:r>
-      <w:r>
-        <w:fldChar w:fldCharType="begin"/>
-      </w:r>
-      <w:r>
-        <w:instrText xml:space="preserve"> SEQ Figure \* ARABIC </w:instrText>
-      </w:r>
-      <w:r>
-        <w:fldChar w:fldCharType="separate"/>
-      </w:r>
-      <w:r>
-        <w:rPr>
-          <w:noProof/>
-        </w:rPr>
-        <w:t>1</w:t>
-      </w:r>
-      <w:r>
-        <w:rPr>
-          <w:noProof/>
-        </w:rPr>
-        <w:fldChar w:fldCharType="end"/>
-      </w:r>
-      <w:r>
-        <w:t xml:space="preserve">: Representation of the </w:t>
-      </w:r>
-      <w:proofErr w:type="gramStart"/>
-      <w:r>
-        <w:t>Agile</w:t>
-      </w:r>
-      <w:proofErr w:type="gramEnd"/>
-      <w:r>
-        <w:t xml:space="preserve"> development cycle. Source: </w:t>
+      <w:fldSimple w:instr=" SEQ Figure \* ARABIC ">
+        <w:r>
+          <w:rPr>
+            <w:noProof/>
+          </w:rPr>
+          <w:t>1</w:t>
+        </w:r>
+      </w:fldSimple>
+      <w:r>
+        <w:t xml:space="preserve">: Representation of the Agile development cycle. Source: </w:t>
       </w:r>
       <w:hyperlink r:id="rId9" w:history="1">
-        <w:proofErr w:type="spellStart"/>
         <w:r>
           <w:rPr>
             <w:rStyle w:val="Hyperlink"/>
           </w:rPr>
           <w:t>STAGroup</w:t>
         </w:r>
-        <w:proofErr w:type="spellEnd"/>
       </w:hyperlink>
       <w:r>
         <w:rPr>
@@ -1970,15 +1923,25 @@
         </w:rPr>
       </w:pPr>
       <w:r>
-        <w:t xml:space="preserve">We will use Microsoft Visual Studio’s Team Foundation Server as a repository for our code and documentation. This repository will be used in conjunction with </w:t>
-      </w:r>
-      <w:proofErr w:type="spellStart"/>
-      <w:r>
-        <w:t>Git</w:t>
-      </w:r>
-      <w:proofErr w:type="spellEnd"/>
-      <w:r>
-        <w:t xml:space="preserve"> to manage </w:t>
+        <w:t>We will use Microsoft Visual Studio’s Team Foundation Server as a repository for our code and documentation.</w:t>
+      </w:r>
+      <w:r>
+        <w:t xml:space="preserve"> Since we are building a .NET application, we are using Microsoft’s Visual Studio as our IDE. Moreover, because Visual Studio is</w:t>
+      </w:r>
+      <w:r>
+        <w:t xml:space="preserve"> tightly integrated with the </w:t>
+      </w:r>
+      <w:r>
+        <w:t>Microsoft’s</w:t>
+      </w:r>
+      <w:r>
+        <w:t xml:space="preserve"> Team Foundation Serve</w:t>
+      </w:r>
+      <w:r>
+        <w:t>r (TFS), we be using TFS instead of Github as the host of our repository. Our</w:t>
+      </w:r>
+      <w:r>
+        <w:t xml:space="preserve"> repository will be used in conjunction with Git to manage </w:t>
       </w:r>
       <w:r>
         <w:t>checkouts and commits.</w:t>
@@ -2128,15 +2091,7 @@
         </w:numPr>
       </w:pPr>
       <w:r>
-        <w:t xml:space="preserve">Manuel will ensure to design the tests for each module and the whole system. He will perform the tests once each team member is ready, and any failed tests will be reported in </w:t>
-      </w:r>
-      <w:proofErr w:type="spellStart"/>
-      <w:r>
-        <w:t>Git's</w:t>
-      </w:r>
-      <w:proofErr w:type="spellEnd"/>
-      <w:r>
-        <w:t xml:space="preserve"> issue tracking.</w:t>
+        <w:t>Manuel will ensure to design the tests for each module and the whole system. He will perform the tests once each team member is ready, and any failed tests will be reported in Git's issue tracking.</w:t>
       </w:r>
       <w:r>
         <w:br/>
@@ -3975,6 +3930,9 @@
         <w:pStyle w:val="ListParagraph"/>
         <w:ind w:left="360"/>
       </w:pPr>
+      <w:r>
+        <w:br/>
+      </w:r>
     </w:p>
     <w:p>
       <w:pPr>
@@ -4030,7 +3988,7 @@
     <w:p/>
     <w:sectPr>
       <w:pgSz w:w="12240" w:h="15840"/>
-      <w:pgMar w:top="1440" w:right="1440" w:bottom="1080" w:left="1440" w:header="720" w:footer="720" w:gutter="0"/>
+      <w:pgMar w:top="1260" w:right="1350" w:bottom="1080" w:left="1350" w:header="720" w:footer="720" w:gutter="0"/>
       <w:cols w:space="720"/>
       <w:docGrid w:linePitch="360"/>
     </w:sectPr>

</xml_diff>

<commit_message>
edited technical progress metrics
</commit_message>
<xml_diff>
--- a/Documentation/Project Management Plan.docx
+++ b/Documentation/Project Management Plan.docx
@@ -594,8 +594,6 @@
       <w:r>
         <w:br/>
       </w:r>
-      <w:bookmarkStart w:id="1" w:name="_GoBack"/>
-      <w:bookmarkEnd w:id="1"/>
       <w:r>
         <w:br/>
       </w:r>
@@ -1813,14 +1811,27 @@
       <w:r>
         <w:t xml:space="preserve">Figure </w:t>
       </w:r>
-      <w:fldSimple w:instr=" SEQ Figure \* ARABIC ">
-        <w:r>
-          <w:rPr>
-            <w:noProof/>
-          </w:rPr>
-          <w:t>1</w:t>
-        </w:r>
-      </w:fldSimple>
+      <w:r>
+        <w:fldChar w:fldCharType="begin"/>
+      </w:r>
+      <w:r>
+        <w:instrText xml:space="preserve"> SEQ Figure \* ARABIC </w:instrText>
+      </w:r>
+      <w:r>
+        <w:fldChar w:fldCharType="separate"/>
+      </w:r>
+      <w:r>
+        <w:rPr>
+          <w:noProof/>
+        </w:rPr>
+        <w:t>1</w:t>
+      </w:r>
+      <w:r>
+        <w:rPr>
+          <w:noProof/>
+        </w:rPr>
+        <w:fldChar w:fldCharType="end"/>
+      </w:r>
       <w:r>
         <w:t xml:space="preserve">: Representation of the Agile development cycle. Source: </w:t>
       </w:r>
@@ -3616,7 +3627,14 @@
           <w:tcPr>
             <w:tcW w:w="4675" w:type="dxa"/>
           </w:tcPr>
-          <w:p/>
+          <w:p>
+            <w:r>
+              <w:t>6</w:t>
+            </w:r>
+            <w:r>
+              <w:t xml:space="preserve"> requirements </w:t>
+            </w:r>
+          </w:p>
         </w:tc>
       </w:tr>
       <w:tr>
@@ -3678,7 +3696,11 @@
           <w:tcPr>
             <w:tcW w:w="4675" w:type="dxa"/>
           </w:tcPr>
-          <w:p/>
+          <w:p>
+            <w:r>
+              <w:t>11 parts</w:t>
+            </w:r>
+          </w:p>
         </w:tc>
       </w:tr>
       <w:tr>
@@ -3699,7 +3721,10 @@
           <w:tcPr>
             <w:tcW w:w="4675" w:type="dxa"/>
           </w:tcPr>
-          <w:p/>
+          <w:p>
+            <w:bookmarkStart w:id="1" w:name="_GoBack"/>
+            <w:bookmarkEnd w:id="1"/>
+          </w:p>
         </w:tc>
       </w:tr>
       <w:tr>

</xml_diff>

<commit_message>
- Fixed font color in Deliverables table of PMP
</commit_message>
<xml_diff>
--- a/Documentation/Project Management Plan.docx
+++ b/Documentation/Project Management Plan.docx
@@ -594,8 +594,6 @@
       <w:r>
         <w:br/>
       </w:r>
-      <w:bookmarkStart w:id="1" w:name="_GoBack"/>
-      <w:bookmarkEnd w:id="1"/>
       <w:r>
         <w:br/>
       </w:r>
@@ -1138,7 +1136,6 @@
             <w:r>
               <w:rPr>
                 <w:rFonts w:cs="Arial"/>
-                <w:color w:val="444444"/>
                 <w:szCs w:val="20"/>
               </w:rPr>
               <w:t>Meeting Minutes</w:t>
@@ -1158,7 +1155,6 @@
             <w:r>
               <w:rPr>
                 <w:rFonts w:cs="Arial"/>
-                <w:color w:val="444444"/>
                 <w:sz w:val="20"/>
                 <w:szCs w:val="20"/>
               </w:rPr>
@@ -1179,7 +1175,6 @@
             <w:r>
               <w:rPr>
                 <w:rFonts w:cs="Arial"/>
-                <w:color w:val="444444"/>
                 <w:szCs w:val="20"/>
               </w:rPr>
               <w:t>Individual Logs</w:t>
@@ -1194,7 +1189,6 @@
             <w:r>
               <w:rPr>
                 <w:rFonts w:cs="Arial"/>
-                <w:color w:val="444444"/>
                 <w:sz w:val="20"/>
                 <w:szCs w:val="20"/>
               </w:rPr>
@@ -1203,7 +1197,6 @@
             <w:r>
               <w:rPr>
                 <w:rFonts w:cs="Arial"/>
-                <w:color w:val="444444"/>
                 <w:sz w:val="20"/>
                 <w:szCs w:val="20"/>
               </w:rPr>
@@ -1224,7 +1217,6 @@
             <w:r>
               <w:rPr>
                 <w:rFonts w:cs="Arial"/>
-                <w:color w:val="444444"/>
                 <w:szCs w:val="20"/>
               </w:rPr>
               <w:t>Group Project Management Reports</w:t>
@@ -1239,7 +1231,6 @@
             <w:r>
               <w:rPr>
                 <w:rFonts w:cs="Arial"/>
-                <w:color w:val="444444"/>
                 <w:szCs w:val="20"/>
               </w:rPr>
               <w:t>12/3/15</w:t>
@@ -1259,7 +1250,6 @@
             <w:r>
               <w:rPr>
                 <w:rFonts w:cs="Arial"/>
-                <w:color w:val="444444"/>
                 <w:szCs w:val="20"/>
               </w:rPr>
               <w:t>Concept of Operations</w:t>
@@ -1279,7 +1269,6 @@
             <w:r>
               <w:rPr>
                 <w:rFonts w:cs="Arial"/>
-                <w:color w:val="444444"/>
                 <w:szCs w:val="20"/>
               </w:rPr>
               <w:t>9/18/15</w:t>
@@ -1287,7 +1276,6 @@
             <w:r>
               <w:rPr>
                 <w:rFonts w:cs="Arial"/>
-                <w:color w:val="444444"/>
                 <w:szCs w:val="20"/>
               </w:rPr>
               <w:tab/>
@@ -1307,7 +1295,6 @@
             <w:r>
               <w:rPr>
                 <w:rFonts w:cs="Arial"/>
-                <w:color w:val="444444"/>
                 <w:szCs w:val="20"/>
               </w:rPr>
               <w:t>Project Management Plan</w:t>
@@ -1327,7 +1314,6 @@
             <w:r>
               <w:rPr>
                 <w:rFonts w:cs="Arial"/>
-                <w:color w:val="444444"/>
                 <w:szCs w:val="20"/>
               </w:rPr>
               <w:t>9/18/15</w:t>
@@ -1335,7 +1321,6 @@
             <w:r>
               <w:rPr>
                 <w:rFonts w:cs="Arial"/>
-                <w:color w:val="444444"/>
                 <w:szCs w:val="20"/>
               </w:rPr>
               <w:tab/>
@@ -1355,7 +1340,6 @@
             <w:r>
               <w:rPr>
                 <w:rFonts w:cs="Arial"/>
-                <w:color w:val="444444"/>
                 <w:szCs w:val="20"/>
               </w:rPr>
               <w:t>SRS</w:t>
@@ -1370,7 +1354,6 @@
             <w:r>
               <w:rPr>
                 <w:rFonts w:cs="Arial"/>
-                <w:color w:val="444444"/>
                 <w:szCs w:val="20"/>
               </w:rPr>
               <w:t>10/8/15</w:t>
@@ -1390,7 +1373,6 @@
             <w:r>
               <w:rPr>
                 <w:rFonts w:cs="Arial"/>
-                <w:color w:val="444444"/>
                 <w:szCs w:val="20"/>
               </w:rPr>
               <w:t>High-Level Design</w:t>
@@ -1405,13 +1387,14 @@
             <w:r>
               <w:rPr>
                 <w:rFonts w:cs="Arial"/>
-                <w:color w:val="444444"/>
                 <w:szCs w:val="20"/>
               </w:rPr>
               <w:t>10/29/15</w:t>
             </w:r>
           </w:p>
         </w:tc>
+        <w:bookmarkStart w:id="1" w:name="_GoBack"/>
+        <w:bookmarkEnd w:id="1"/>
       </w:tr>
       <w:tr>
         <w:trPr>
@@ -1425,7 +1408,6 @@
             <w:r>
               <w:rPr>
                 <w:rFonts w:cs="Arial"/>
-                <w:color w:val="444444"/>
                 <w:szCs w:val="20"/>
               </w:rPr>
               <w:t>Detailed Design</w:t>
@@ -1440,7 +1422,6 @@
             <w:r>
               <w:rPr>
                 <w:rFonts w:cs="Arial"/>
-                <w:color w:val="444444"/>
                 <w:szCs w:val="20"/>
               </w:rPr>
               <w:t>10/29/15</w:t>
@@ -1460,7 +1441,6 @@
             <w:r>
               <w:rPr>
                 <w:rFonts w:cs="Arial"/>
-                <w:color w:val="444444"/>
                 <w:szCs w:val="20"/>
               </w:rPr>
               <w:t>Test Plan</w:t>
@@ -1475,7 +1455,6 @@
             <w:r>
               <w:rPr>
                 <w:rFonts w:cs="Arial"/>
-                <w:color w:val="444444"/>
                 <w:szCs w:val="20"/>
               </w:rPr>
               <w:t>10/8/15</w:t>
@@ -1495,7 +1474,6 @@
             <w:r>
               <w:rPr>
                 <w:rFonts w:cs="Arial"/>
-                <w:color w:val="444444"/>
                 <w:szCs w:val="20"/>
               </w:rPr>
               <w:t>User's Manual</w:t>
@@ -1533,7 +1511,6 @@
             <w:r>
               <w:rPr>
                 <w:rFonts w:cs="Arial"/>
-                <w:color w:val="444444"/>
                 <w:szCs w:val="20"/>
               </w:rPr>
               <w:t>Final Test Results</w:t>
@@ -1571,7 +1548,6 @@
             <w:r>
               <w:rPr>
                 <w:rFonts w:cs="Arial"/>
-                <w:color w:val="444444"/>
                 <w:szCs w:val="20"/>
               </w:rPr>
               <w:t>Source, Executable, Build Instructions</w:t>
@@ -1609,7 +1585,6 @@
             <w:r>
               <w:rPr>
                 <w:rFonts w:cs="Arial"/>
-                <w:color w:val="444444"/>
                 <w:szCs w:val="20"/>
               </w:rPr>
               <w:t>Project Legacy</w:t>
@@ -1813,14 +1788,27 @@
       <w:r>
         <w:t xml:space="preserve">Figure </w:t>
       </w:r>
-      <w:fldSimple w:instr=" SEQ Figure \* ARABIC ">
-        <w:r>
-          <w:rPr>
-            <w:noProof/>
-          </w:rPr>
-          <w:t>1</w:t>
-        </w:r>
-      </w:fldSimple>
+      <w:r>
+        <w:fldChar w:fldCharType="begin"/>
+      </w:r>
+      <w:r>
+        <w:instrText xml:space="preserve"> SEQ Figure \* ARABIC </w:instrText>
+      </w:r>
+      <w:r>
+        <w:fldChar w:fldCharType="separate"/>
+      </w:r>
+      <w:r>
+        <w:rPr>
+          <w:noProof/>
+        </w:rPr>
+        <w:t>1</w:t>
+      </w:r>
+      <w:r>
+        <w:rPr>
+          <w:noProof/>
+        </w:rPr>
+        <w:fldChar w:fldCharType="end"/>
+      </w:r>
       <w:r>
         <w:t xml:space="preserve">: Representation of the Agile development cycle. Source: </w:t>
       </w:r>

</xml_diff>